<commit_message>
Create Server, API and GetPlaces flow
</commit_message>
<xml_diff>
--- a/docs/730087020 ECM3432DA Software Engineering 1 Agile Development Exercise.docx
+++ b/docs/730087020 ECM3432DA Software Engineering 1 Agile Development Exercise.docx
@@ -5825,7 +5825,7 @@
           <w:noProof/>
         </w:rPr>
         <w:drawing>
-          <wp:anchor distT="0" distB="0" distL="114300" distR="114300" simplePos="0" relativeHeight="251680768" behindDoc="0" locked="0" layoutInCell="1" allowOverlap="1" wp14:anchorId="68A71638" wp14:editId="773F3022">
+          <wp:anchor distT="0" distB="0" distL="114300" distR="114300" simplePos="0" relativeHeight="251680768" behindDoc="0" locked="0" layoutInCell="1" allowOverlap="1" wp14:anchorId="68A71638" wp14:editId="7C3E0249">
             <wp:simplePos x="0" y="0"/>
             <wp:positionH relativeFrom="column">
               <wp:posOffset>6290310</wp:posOffset>
@@ -7608,7 +7608,7 @@
         <mc:AlternateContent>
           <mc:Choice Requires="wps">
             <w:drawing>
-              <wp:anchor distT="0" distB="0" distL="114300" distR="114300" simplePos="0" relativeHeight="251695104" behindDoc="1" locked="0" layoutInCell="1" allowOverlap="1" wp14:anchorId="4B880718" wp14:editId="68A37B45">
+              <wp:anchor distT="0" distB="0" distL="114300" distR="114300" simplePos="0" relativeHeight="251695104" behindDoc="1" locked="0" layoutInCell="1" allowOverlap="1" wp14:anchorId="4B880718" wp14:editId="22A38C82">
                 <wp:simplePos x="0" y="0"/>
                 <wp:positionH relativeFrom="column">
                   <wp:posOffset>635</wp:posOffset>
@@ -7682,7 +7682,7 @@
           </mc:Choice>
           <mc:Fallback>
             <w:pict>
-              <v:rect w14:anchorId="5CB58F0D" id="Rectangle 7" o:spid="_x0000_s1026" style="position:absolute;margin-left:.05pt;margin-top:78.4pt;width:125.6pt;height:477.3pt;z-index:-251621376;visibility:visible;mso-wrap-style:square;mso-width-percent:0;mso-height-percent:0;mso-wrap-distance-left:9pt;mso-wrap-distance-top:0;mso-wrap-distance-right:9pt;mso-wrap-distance-bottom:0;mso-position-horizontal:absolute;mso-position-horizontal-relative:text;mso-position-vertical:absolute;mso-position-vertical-relative:page;mso-width-percent:0;mso-height-percent:0;mso-width-relative:margin;mso-height-relative:margin;v-text-anchor:middle" o:gfxdata="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" filled="f" stroked="f" strokeweight="1pt">
+              <v:rect w14:anchorId="643EE081" id="Rectangle 7" o:spid="_x0000_s1026" style="position:absolute;margin-left:.05pt;margin-top:78.4pt;width:125.6pt;height:477.3pt;z-index:-251621376;visibility:visible;mso-wrap-style:square;mso-width-percent:0;mso-height-percent:0;mso-wrap-distance-left:9pt;mso-wrap-distance-top:0;mso-wrap-distance-right:9pt;mso-wrap-distance-bottom:0;mso-position-horizontal:absolute;mso-position-horizontal-relative:text;mso-position-vertical:absolute;mso-position-vertical-relative:page;mso-width-percent:0;mso-height-percent:0;mso-width-relative:margin;mso-height-relative:margin;v-text-anchor:middle" o:gfxdata="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" filled="f" stroked="f" strokeweight="1pt">
                 <w10:wrap type="tight" anchory="page"/>
               </v:rect>
             </w:pict>
@@ -7783,7 +7783,7 @@
         <mc:AlternateContent>
           <mc:Choice Requires="wps">
             <w:drawing>
-              <wp:anchor distT="0" distB="0" distL="114300" distR="114300" simplePos="0" relativeHeight="251697152" behindDoc="0" locked="0" layoutInCell="1" allowOverlap="1" wp14:anchorId="5260925C" wp14:editId="6190BEEB">
+              <wp:anchor distT="0" distB="0" distL="114300" distR="114300" simplePos="0" relativeHeight="251697152" behindDoc="0" locked="0" layoutInCell="1" allowOverlap="1" wp14:anchorId="5260925C" wp14:editId="2E6079DE">
                 <wp:simplePos x="0" y="0"/>
                 <wp:positionH relativeFrom="column">
                   <wp:posOffset>993775</wp:posOffset>
@@ -7855,7 +7855,7 @@
           </mc:Choice>
           <mc:Fallback>
             <w:pict>
-              <v:oval w14:anchorId="7479EB7F" id="Oval 4" o:spid="_x0000_s1026" style="position:absolute;margin-left:78.25pt;margin-top:78.55pt;width:19.8pt;height:19.8pt;z-index:251697152;visibility:visible;mso-wrap-style:square;mso-width-percent:0;mso-height-percent:0;mso-wrap-distance-left:9pt;mso-wrap-distance-top:0;mso-wrap-distance-right:9pt;mso-wrap-distance-bottom:0;mso-position-horizontal:absolute;mso-position-horizontal-relative:text;mso-position-vertical:absolute;mso-position-vertical-relative:page;mso-width-percent:0;mso-height-percent:0;mso-width-relative:margin;mso-height-relative:margin;v-text-anchor:middle" o:gfxdata="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" fillcolor="white [3212]" strokecolor="#0f4761 [2404]" strokeweight="4.5pt">
+              <v:oval w14:anchorId="503E5FC1" id="Oval 4" o:spid="_x0000_s1026" style="position:absolute;margin-left:78.25pt;margin-top:78.55pt;width:19.8pt;height:19.8pt;z-index:251697152;visibility:visible;mso-wrap-style:square;mso-width-percent:0;mso-height-percent:0;mso-wrap-distance-left:9pt;mso-wrap-distance-top:0;mso-wrap-distance-right:9pt;mso-wrap-distance-bottom:0;mso-position-horizontal:absolute;mso-position-horizontal-relative:text;mso-position-vertical:absolute;mso-position-vertical-relative:page;mso-width-percent:0;mso-height-percent:0;mso-width-relative:margin;mso-height-relative:margin;v-text-anchor:middle" o:gfxdata="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" fillcolor="white [3212]" strokecolor="#0f4761 [2404]" strokeweight="4.5pt">
                 <v:stroke joinstyle="miter"/>
                 <w10:wrap anchory="page"/>
               </v:oval>
@@ -7969,14 +7969,17 @@
     </w:p>
     <w:p>
       <w:r>
+        <w:rPr>
+          <w:noProof/>
+        </w:rPr>
         <w:drawing>
-          <wp:anchor distT="0" distB="0" distL="114300" distR="114300" simplePos="0" relativeHeight="251699200" behindDoc="0" locked="0" layoutInCell="1" allowOverlap="1" wp14:anchorId="23C35C18" wp14:editId="40E8148E">
+          <wp:anchor distT="0" distB="0" distL="114300" distR="114300" simplePos="0" relativeHeight="251699200" behindDoc="0" locked="0" layoutInCell="1" allowOverlap="1" wp14:anchorId="23C35C18" wp14:editId="1D25775C">
             <wp:simplePos x="0" y="0"/>
             <wp:positionH relativeFrom="column">
-              <wp:posOffset>1833282</wp:posOffset>
+              <wp:posOffset>1829697</wp:posOffset>
             </wp:positionH>
             <wp:positionV relativeFrom="paragraph">
-              <wp:posOffset>322094</wp:posOffset>
+              <wp:posOffset>231551</wp:posOffset>
             </wp:positionV>
             <wp:extent cx="5351780" cy="4316730"/>
             <wp:effectExtent l="0" t="0" r="0" b="1270"/>
@@ -8026,13 +8029,85 @@
         </w:drawing>
       </w:r>
       <w:r>
-        <w:t>Sprint Planning</w:t>
+        <w:t>Sprint Plannin</w:t>
+      </w:r>
+      <w:r>
+        <w:t>g</w:t>
       </w:r>
     </w:p>
     <w:p>
+      <w:r>
+        <w:drawing>
+          <wp:anchor distT="0" distB="0" distL="114300" distR="114300" simplePos="0" relativeHeight="251700224" behindDoc="0" locked="0" layoutInCell="1" allowOverlap="1" wp14:anchorId="3DE0652B" wp14:editId="019DDAE0">
+            <wp:simplePos x="0" y="0"/>
+            <wp:positionH relativeFrom="column">
+              <wp:posOffset>6629400</wp:posOffset>
+            </wp:positionH>
+            <wp:positionV relativeFrom="paragraph">
+              <wp:posOffset>3143250</wp:posOffset>
+            </wp:positionV>
+            <wp:extent cx="3084195" cy="2061210"/>
+            <wp:effectExtent l="0" t="0" r="1905" b="0"/>
+            <wp:wrapSquare wrapText="bothSides"/>
+            <wp:docPr id="186616048" name="Picture 1" descr="A screenshot of a computer&#10;&#10;AI-generated content may be incorrect."/>
+            <wp:cNvGraphicFramePr>
+              <a:graphicFrameLocks xmlns:a="http://schemas.openxmlformats.org/drawingml/2006/main" noChangeAspect="1"/>
+            </wp:cNvGraphicFramePr>
+            <a:graphic xmlns:a="http://schemas.openxmlformats.org/drawingml/2006/main">
+              <a:graphicData uri="http://schemas.openxmlformats.org/drawingml/2006/picture">
+                <pic:pic xmlns:pic="http://schemas.openxmlformats.org/drawingml/2006/picture">
+                  <pic:nvPicPr>
+                    <pic:cNvPr id="186616048" name="Picture 1" descr="A screenshot of a computer&#10;&#10;AI-generated content may be incorrect."/>
+                    <pic:cNvPicPr/>
+                  </pic:nvPicPr>
+                  <pic:blipFill>
+                    <a:blip r:embed="rId24" cstate="print">
+                      <a:extLst>
+                        <a:ext uri="{28A0092B-C50C-407E-A947-70E740481C1C}">
+                          <a14:useLocalDpi xmlns:a14="http://schemas.microsoft.com/office/drawing/2010/main" val="0"/>
+                        </a:ext>
+                      </a:extLst>
+                    </a:blip>
+                    <a:stretch>
+                      <a:fillRect/>
+                    </a:stretch>
+                  </pic:blipFill>
+                  <pic:spPr>
+                    <a:xfrm>
+                      <a:off x="0" y="0"/>
+                      <a:ext cx="3084195" cy="2061210"/>
+                    </a:xfrm>
+                    <a:prstGeom prst="rect">
+                      <a:avLst/>
+                    </a:prstGeom>
+                  </pic:spPr>
+                </pic:pic>
+              </a:graphicData>
+            </a:graphic>
+            <wp14:sizeRelH relativeFrom="page">
+              <wp14:pctWidth>0</wp14:pctWidth>
+            </wp14:sizeRelH>
+            <wp14:sizeRelV relativeFrom="page">
+              <wp14:pctHeight>0</wp14:pctHeight>
+            </wp14:sizeRelV>
+          </wp:anchor>
+        </w:drawing>
+      </w:r>
+      <w:r>
+        <w:t xml:space="preserve"> </w:t>
+      </w:r>
+    </w:p>
+    <w:p>
+      <w:r>
+        <w:br w:type="page"/>
+      </w:r>
+    </w:p>
+    <w:p/>
+    <w:p/>
+    <w:p>
       <w:pPr>
         <w:sectPr>
-          <w:footerReference w:type="first" r:id="rId24"/>
+          <w:footerReference w:type="first" r:id="rId25"/>
           <w:pgSz w:w="16838" w:h="11906" w:orient="landscape"/>
           <w:pgMar w:top="720" w:right="720" w:bottom="720" w:left="720" w:header="720" w:footer="720" w:gutter="0"/>
           <w:cols w:space="720"/>
@@ -8040,9 +8115,6 @@
           <w:docGrid w:linePitch="360"/>
         </w:sectPr>
       </w:pPr>
-      <w:r>
-        <w:t xml:space="preserve"> </w:t>
-      </w:r>
     </w:p>
     <w:bookmarkStart w:id="19" w:name="_Toc220332546" w:displacedByCustomXml="next"/>
     <w:sdt>

</xml_diff>

<commit_message>
Create UI design & template React app
</commit_message>
<xml_diff>
--- a/docs/730087020 ECM3432DA Software Engineering 1 Agile Development Exercise.docx
+++ b/docs/730087020 ECM3432DA Software Engineering 1 Agile Development Exercise.docx
@@ -5825,7 +5825,7 @@
           <w:noProof/>
         </w:rPr>
         <w:drawing>
-          <wp:anchor distT="0" distB="0" distL="114300" distR="114300" simplePos="0" relativeHeight="251680768" behindDoc="0" locked="0" layoutInCell="1" allowOverlap="1" wp14:anchorId="68A71638" wp14:editId="7C3E0249">
+          <wp:anchor distT="0" distB="0" distL="114300" distR="114300" simplePos="0" relativeHeight="251680768" behindDoc="0" locked="0" layoutInCell="1" allowOverlap="1" wp14:anchorId="68A71638" wp14:editId="088FA243">
             <wp:simplePos x="0" y="0"/>
             <wp:positionH relativeFrom="column">
               <wp:posOffset>6290310</wp:posOffset>
@@ -5944,28 +5944,66 @@
         <w:t>Initial Backlog</w:t>
       </w:r>
       <w:r>
-        <w:t xml:space="preserve"> (+ </w:t>
-      </w:r>
-      <w:r>
+        <w:t xml:space="preserve"> </w:t>
+      </w:r>
+      <w:r>
+        <w:rPr>
+          <w:b/>
+          <w:bCs/>
+        </w:rPr>
+        <w:t xml:space="preserve">(+ </w:t>
+      </w:r>
+      <w:r>
+        <w:rPr>
+          <w:b/>
+          <w:bCs/>
+        </w:rPr>
         <w:t>n</w:t>
       </w:r>
       <w:r>
+        <w:rPr>
+          <w:b/>
+          <w:bCs/>
+        </w:rPr>
         <w:t>on-</w:t>
       </w:r>
       <w:r>
+        <w:rPr>
+          <w:b/>
+          <w:bCs/>
+        </w:rPr>
         <w:t>f</w:t>
       </w:r>
       <w:r>
+        <w:rPr>
+          <w:b/>
+          <w:bCs/>
+        </w:rPr>
         <w:t>unctional</w:t>
       </w:r>
       <w:r>
+        <w:rPr>
+          <w:b/>
+          <w:bCs/>
+        </w:rPr>
         <w:t xml:space="preserve"> </w:t>
       </w:r>
       <w:r>
+        <w:rPr>
+          <w:b/>
+          <w:bCs/>
+        </w:rPr>
         <w:t xml:space="preserve">– </w:t>
       </w:r>
       <w:r>
-        <w:t>added to Statement of Requirements)</w:t>
+        <w:rPr>
+          <w:b/>
+          <w:bCs/>
+        </w:rPr>
+        <w:t>added to Statement of Requirements</w:t>
+      </w:r>
+      <w:r>
+        <w:t>)</w:t>
       </w:r>
     </w:p>
     <w:p>
@@ -7958,13 +7996,7 @@
         </mc:AlternateContent>
       </w:r>
       <w:r>
-        <w:t xml:space="preserve">3.4. Sprint </w:t>
-      </w:r>
-      <w:r>
-        <w:t>0</w:t>
-      </w:r>
-      <w:r>
-        <w:t>1</w:t>
+        <w:t>3.4. Sprint 1</w:t>
       </w:r>
     </w:p>
     <w:p>
@@ -7973,7 +8005,7 @@
           <w:noProof/>
         </w:rPr>
         <w:drawing>
-          <wp:anchor distT="0" distB="0" distL="114300" distR="114300" simplePos="0" relativeHeight="251699200" behindDoc="0" locked="0" layoutInCell="1" allowOverlap="1" wp14:anchorId="23C35C18" wp14:editId="1D25775C">
+          <wp:anchor distT="0" distB="0" distL="114300" distR="114300" simplePos="0" relativeHeight="251699200" behindDoc="0" locked="0" layoutInCell="1" allowOverlap="1" wp14:anchorId="23C35C18" wp14:editId="2CAD1F1F">
             <wp:simplePos x="0" y="0"/>
             <wp:positionH relativeFrom="column">
               <wp:posOffset>1829697</wp:posOffset>
@@ -8037,6 +8069,9 @@
     </w:p>
     <w:p>
       <w:r>
+        <w:rPr>
+          <w:noProof/>
+        </w:rPr>
         <w:drawing>
           <wp:anchor distT="0" distB="0" distL="114300" distR="114300" simplePos="0" relativeHeight="251700224" behindDoc="0" locked="0" layoutInCell="1" allowOverlap="1" wp14:anchorId="3DE0652B" wp14:editId="019DDAE0">
             <wp:simplePos x="0" y="0"/>
@@ -8102,12 +8137,985 @@
         <w:br w:type="page"/>
       </w:r>
     </w:p>
-    <w:p/>
+    <w:p>
+      <w:r>
+        <w:rPr>
+          <w:noProof/>
+        </w:rPr>
+        <w:lastRenderedPageBreak/>
+        <mc:AlternateContent>
+          <mc:Choice Requires="wps">
+            <w:drawing>
+              <wp:anchor distT="0" distB="0" distL="114300" distR="114300" simplePos="0" relativeHeight="251704320" behindDoc="1" locked="0" layoutInCell="1" allowOverlap="1" wp14:anchorId="42E57C52" wp14:editId="3936F692">
+                <wp:simplePos x="0" y="0"/>
+                <wp:positionH relativeFrom="column">
+                  <wp:posOffset>4445</wp:posOffset>
+                </wp:positionH>
+                <wp:positionV relativeFrom="page">
+                  <wp:posOffset>687705</wp:posOffset>
+                </wp:positionV>
+                <wp:extent cx="1595120" cy="6400800"/>
+                <wp:effectExtent l="0" t="0" r="0" b="0"/>
+                <wp:wrapTight wrapText="bothSides">
+                  <wp:wrapPolygon edited="0">
+                    <wp:start x="860" y="86"/>
+                    <wp:lineTo x="860" y="21471"/>
+                    <wp:lineTo x="20465" y="21471"/>
+                    <wp:lineTo x="20465" y="86"/>
+                    <wp:lineTo x="860" y="86"/>
+                  </wp:wrapPolygon>
+                </wp:wrapTight>
+                <wp:docPr id="1551721886" name="Rectangle 7"/>
+                <wp:cNvGraphicFramePr/>
+                <a:graphic xmlns:a="http://schemas.openxmlformats.org/drawingml/2006/main">
+                  <a:graphicData uri="http://schemas.microsoft.com/office/word/2010/wordprocessingShape">
+                    <wps:wsp>
+                      <wps:cNvSpPr/>
+                      <wps:spPr>
+                        <a:xfrm>
+                          <a:off x="0" y="0"/>
+                          <a:ext cx="1595120" cy="6400800"/>
+                        </a:xfrm>
+                        <a:prstGeom prst="rect">
+                          <a:avLst/>
+                        </a:prstGeom>
+                        <a:noFill/>
+                        <a:ln>
+                          <a:noFill/>
+                        </a:ln>
+                      </wps:spPr>
+                      <wps:style>
+                        <a:lnRef idx="2">
+                          <a:schemeClr val="accent1">
+                            <a:shade val="15000"/>
+                          </a:schemeClr>
+                        </a:lnRef>
+                        <a:fillRef idx="1">
+                          <a:schemeClr val="accent1"/>
+                        </a:fillRef>
+                        <a:effectRef idx="0">
+                          <a:schemeClr val="accent1"/>
+                        </a:effectRef>
+                        <a:fontRef idx="minor">
+                          <a:schemeClr val="lt1"/>
+                        </a:fontRef>
+                      </wps:style>
+                      <wps:bodyPr rot="0" spcFirstLastPara="0" vertOverflow="overflow" horzOverflow="overflow" vert="horz" wrap="square" lIns="91440" tIns="45720" rIns="91440" bIns="45720" numCol="1" spcCol="0" rtlCol="0" fromWordArt="0" anchor="ctr" anchorCtr="0" forceAA="0" compatLnSpc="1">
+                        <a:prstTxWarp prst="textNoShape">
+                          <a:avLst/>
+                        </a:prstTxWarp>
+                        <a:noAutofit/>
+                      </wps:bodyPr>
+                    </wps:wsp>
+                  </a:graphicData>
+                </a:graphic>
+                <wp14:sizeRelH relativeFrom="margin">
+                  <wp14:pctWidth>0</wp14:pctWidth>
+                </wp14:sizeRelH>
+                <wp14:sizeRelV relativeFrom="margin">
+                  <wp14:pctHeight>0</wp14:pctHeight>
+                </wp14:sizeRelV>
+              </wp:anchor>
+            </w:drawing>
+          </mc:Choice>
+          <mc:Fallback>
+            <w:pict>
+              <v:rect w14:anchorId="4F2077FC" id="Rectangle 7" o:spid="_x0000_s1026" style="position:absolute;margin-left:.35pt;margin-top:54.15pt;width:125.6pt;height:7in;z-index:-251612160;visibility:visible;mso-wrap-style:square;mso-width-percent:0;mso-height-percent:0;mso-wrap-distance-left:9pt;mso-wrap-distance-top:0;mso-wrap-distance-right:9pt;mso-wrap-distance-bottom:0;mso-position-horizontal:absolute;mso-position-horizontal-relative:text;mso-position-vertical:absolute;mso-position-vertical-relative:page;mso-width-percent:0;mso-height-percent:0;mso-width-relative:margin;mso-height-relative:margin;v-text-anchor:middle" o:gfxdata="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" filled="f" stroked="f" strokeweight="1pt">
+                <w10:wrap type="tight" anchory="page"/>
+              </v:rect>
+            </w:pict>
+          </mc:Fallback>
+        </mc:AlternateContent>
+      </w:r>
+      <w:r>
+        <w:rPr>
+          <w:noProof/>
+        </w:rPr>
+        <mc:AlternateContent>
+          <mc:Choice Requires="wps">
+            <w:drawing>
+              <wp:anchor distT="0" distB="0" distL="114300" distR="114300" simplePos="0" relativeHeight="251706368" behindDoc="0" locked="0" layoutInCell="1" allowOverlap="1" wp14:anchorId="12622DA8" wp14:editId="4F108574">
+                <wp:simplePos x="0" y="0"/>
+                <wp:positionH relativeFrom="column">
+                  <wp:posOffset>991870</wp:posOffset>
+                </wp:positionH>
+                <wp:positionV relativeFrom="page">
+                  <wp:posOffset>962660</wp:posOffset>
+                </wp:positionV>
+                <wp:extent cx="251460" cy="251460"/>
+                <wp:effectExtent l="25400" t="25400" r="40640" b="40640"/>
+                <wp:wrapNone/>
+                <wp:docPr id="362129369" name="Oval 4"/>
+                <wp:cNvGraphicFramePr/>
+                <a:graphic xmlns:a="http://schemas.openxmlformats.org/drawingml/2006/main">
+                  <a:graphicData uri="http://schemas.microsoft.com/office/word/2010/wordprocessingShape">
+                    <wps:wsp>
+                      <wps:cNvSpPr/>
+                      <wps:spPr>
+                        <a:xfrm>
+                          <a:off x="0" y="0"/>
+                          <a:ext cx="251460" cy="251460"/>
+                        </a:xfrm>
+                        <a:prstGeom prst="ellipse">
+                          <a:avLst/>
+                        </a:prstGeom>
+                        <a:solidFill>
+                          <a:schemeClr val="bg1"/>
+                        </a:solidFill>
+                        <a:ln w="57150">
+                          <a:solidFill>
+                            <a:schemeClr val="accent1">
+                              <a:lumMod val="75000"/>
+                            </a:schemeClr>
+                          </a:solidFill>
+                        </a:ln>
+                      </wps:spPr>
+                      <wps:style>
+                        <a:lnRef idx="2">
+                          <a:schemeClr val="accent1">
+                            <a:shade val="15000"/>
+                          </a:schemeClr>
+                        </a:lnRef>
+                        <a:fillRef idx="1">
+                          <a:schemeClr val="accent1"/>
+                        </a:fillRef>
+                        <a:effectRef idx="0">
+                          <a:schemeClr val="accent1"/>
+                        </a:effectRef>
+                        <a:fontRef idx="minor">
+                          <a:schemeClr val="lt1"/>
+                        </a:fontRef>
+                      </wps:style>
+                      <wps:bodyPr rot="0" spcFirstLastPara="0" vertOverflow="overflow" horzOverflow="overflow" vert="horz" wrap="square" lIns="91440" tIns="45720" rIns="91440" bIns="45720" numCol="1" spcCol="0" rtlCol="0" fromWordArt="0" anchor="ctr" anchorCtr="0" forceAA="0" compatLnSpc="1">
+                        <a:prstTxWarp prst="textNoShape">
+                          <a:avLst/>
+                        </a:prstTxWarp>
+                        <a:noAutofit/>
+                      </wps:bodyPr>
+                    </wps:wsp>
+                  </a:graphicData>
+                </a:graphic>
+                <wp14:sizeRelH relativeFrom="margin">
+                  <wp14:pctWidth>0</wp14:pctWidth>
+                </wp14:sizeRelH>
+                <wp14:sizeRelV relativeFrom="margin">
+                  <wp14:pctHeight>0</wp14:pctHeight>
+                </wp14:sizeRelV>
+              </wp:anchor>
+            </w:drawing>
+          </mc:Choice>
+          <mc:Fallback>
+            <w:pict>
+              <v:oval w14:anchorId="6B488E8F" id="Oval 4" o:spid="_x0000_s1026" style="position:absolute;margin-left:78.1pt;margin-top:75.8pt;width:19.8pt;height:19.8pt;z-index:251706368;visibility:visible;mso-wrap-style:square;mso-width-percent:0;mso-height-percent:0;mso-wrap-distance-left:9pt;mso-wrap-distance-top:0;mso-wrap-distance-right:9pt;mso-wrap-distance-bottom:0;mso-position-horizontal:absolute;mso-position-horizontal-relative:text;mso-position-vertical:absolute;mso-position-vertical-relative:page;mso-width-percent:0;mso-height-percent:0;mso-width-relative:margin;mso-height-relative:margin;v-text-anchor:middle" o:gfxdata="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" fillcolor="white [3212]" strokecolor="#0f4761 [2404]" strokeweight="4.5pt">
+                <v:stroke joinstyle="miter"/>
+                <w10:wrap anchory="page"/>
+              </v:oval>
+            </w:pict>
+          </mc:Fallback>
+        </mc:AlternateContent>
+      </w:r>
+      <w:r>
+        <w:rPr>
+          <w:noProof/>
+        </w:rPr>
+        <mc:AlternateContent>
+          <mc:Choice Requires="wps">
+            <w:drawing>
+              <wp:anchor distT="0" distB="0" distL="114300" distR="114300" simplePos="0" relativeHeight="251707392" behindDoc="0" locked="0" layoutInCell="1" allowOverlap="1" wp14:anchorId="1448C3B6" wp14:editId="198E324D">
+                <wp:simplePos x="0" y="0"/>
+                <wp:positionH relativeFrom="column">
+                  <wp:posOffset>5715</wp:posOffset>
+                </wp:positionH>
+                <wp:positionV relativeFrom="page">
+                  <wp:posOffset>992505</wp:posOffset>
+                </wp:positionV>
+                <wp:extent cx="800100" cy="228600"/>
+                <wp:effectExtent l="0" t="0" r="0" b="0"/>
+                <wp:wrapNone/>
+                <wp:docPr id="403664848" name="Text Box 5"/>
+                <wp:cNvGraphicFramePr/>
+                <a:graphic xmlns:a="http://schemas.openxmlformats.org/drawingml/2006/main">
+                  <a:graphicData uri="http://schemas.microsoft.com/office/word/2010/wordprocessingShape">
+                    <wps:wsp>
+                      <wps:cNvSpPr txBox="1"/>
+                      <wps:spPr>
+                        <a:xfrm>
+                          <a:off x="0" y="0"/>
+                          <a:ext cx="800100" cy="228600"/>
+                        </a:xfrm>
+                        <a:prstGeom prst="rect">
+                          <a:avLst/>
+                        </a:prstGeom>
+                        <a:noFill/>
+                        <a:ln w="6350">
+                          <a:noFill/>
+                        </a:ln>
+                      </wps:spPr>
+                      <wps:txbx>
+                        <w:txbxContent>
+                          <w:p>
+                            <w:pPr>
+                              <w:jc w:val="right"/>
+                            </w:pPr>
+                            <w:r>
+                              <w:t>February 2</w:t>
+                            </w:r>
+                          </w:p>
+                        </w:txbxContent>
+                      </wps:txbx>
+                      <wps:bodyPr rot="0" spcFirstLastPara="0" vertOverflow="overflow" horzOverflow="overflow" vert="horz" wrap="square" lIns="0" tIns="0" rIns="0" bIns="0" numCol="1" spcCol="0" rtlCol="0" fromWordArt="0" anchor="ctr" anchorCtr="0" forceAA="0" compatLnSpc="1">
+                        <a:prstTxWarp prst="textNoShape">
+                          <a:avLst/>
+                        </a:prstTxWarp>
+                        <a:noAutofit/>
+                      </wps:bodyPr>
+                    </wps:wsp>
+                  </a:graphicData>
+                </a:graphic>
+                <wp14:sizeRelH relativeFrom="margin">
+                  <wp14:pctWidth>0</wp14:pctWidth>
+                </wp14:sizeRelH>
+                <wp14:sizeRelV relativeFrom="margin">
+                  <wp14:pctHeight>0</wp14:pctHeight>
+                </wp14:sizeRelV>
+              </wp:anchor>
+            </w:drawing>
+          </mc:Choice>
+          <mc:Fallback>
+            <w:pict>
+              <v:shape w14:anchorId="1448C3B6" id="_x0000_s1036" type="#_x0000_t202" style="position:absolute;margin-left:.45pt;margin-top:78.15pt;width:63pt;height:18pt;z-index:251707392;visibility:visible;mso-wrap-style:square;mso-width-percent:0;mso-height-percent:0;mso-wrap-distance-left:9pt;mso-wrap-distance-top:0;mso-wrap-distance-right:9pt;mso-wrap-distance-bottom:0;mso-position-horizontal:absolute;mso-position-horizontal-relative:text;mso-position-vertical:absolute;mso-position-vertical-relative:page;mso-width-percent:0;mso-height-percent:0;mso-width-relative:margin;mso-height-relative:margin;v-text-anchor:middle" o:gfxdata="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" filled="f" stroked="f" strokeweight=".5pt">
+                <v:textbox inset="0,0,0,0">
+                  <w:txbxContent>
+                    <w:p>
+                      <w:pPr>
+                        <w:jc w:val="right"/>
+                      </w:pPr>
+                      <w:r>
+                        <w:t>February 2</w:t>
+                      </w:r>
+                    </w:p>
+                  </w:txbxContent>
+                </v:textbox>
+                <w10:wrap anchory="page"/>
+              </v:shape>
+            </w:pict>
+          </mc:Fallback>
+        </mc:AlternateContent>
+      </w:r>
+      <w:r>
+        <w:rPr>
+          <w:noProof/>
+        </w:rPr>
+        <mc:AlternateContent>
+          <mc:Choice Requires="wps">
+            <w:drawing>
+              <wp:anchor distT="0" distB="0" distL="114300" distR="114300" simplePos="0" relativeHeight="251705344" behindDoc="0" locked="0" layoutInCell="1" allowOverlap="1" wp14:anchorId="23335C2F" wp14:editId="4E0E8FBB">
+                <wp:simplePos x="0" y="0"/>
+                <wp:positionH relativeFrom="column">
+                  <wp:posOffset>1095779</wp:posOffset>
+                </wp:positionH>
+                <wp:positionV relativeFrom="page">
+                  <wp:posOffset>688225</wp:posOffset>
+                </wp:positionV>
+                <wp:extent cx="53975" cy="6408000"/>
+                <wp:effectExtent l="0" t="0" r="0" b="5715"/>
+                <wp:wrapNone/>
+                <wp:docPr id="1124259067" name="Rectangle 3"/>
+                <wp:cNvGraphicFramePr/>
+                <a:graphic xmlns:a="http://schemas.openxmlformats.org/drawingml/2006/main">
+                  <a:graphicData uri="http://schemas.microsoft.com/office/word/2010/wordprocessingShape">
+                    <wps:wsp>
+                      <wps:cNvSpPr/>
+                      <wps:spPr>
+                        <a:xfrm>
+                          <a:off x="0" y="0"/>
+                          <a:ext cx="53975" cy="6408000"/>
+                        </a:xfrm>
+                        <a:prstGeom prst="rect">
+                          <a:avLst/>
+                        </a:prstGeom>
+                        <a:solidFill>
+                          <a:schemeClr val="tx1"/>
+                        </a:solidFill>
+                        <a:ln>
+                          <a:noFill/>
+                        </a:ln>
+                      </wps:spPr>
+                      <wps:style>
+                        <a:lnRef idx="2">
+                          <a:schemeClr val="accent1">
+                            <a:shade val="15000"/>
+                          </a:schemeClr>
+                        </a:lnRef>
+                        <a:fillRef idx="1">
+                          <a:schemeClr val="accent1"/>
+                        </a:fillRef>
+                        <a:effectRef idx="0">
+                          <a:schemeClr val="accent1"/>
+                        </a:effectRef>
+                        <a:fontRef idx="minor">
+                          <a:schemeClr val="lt1"/>
+                        </a:fontRef>
+                      </wps:style>
+                      <wps:bodyPr rot="0" spcFirstLastPara="0" vertOverflow="overflow" horzOverflow="overflow" vert="horz" wrap="square" lIns="91440" tIns="45720" rIns="91440" bIns="45720" numCol="1" spcCol="0" rtlCol="0" fromWordArt="0" anchor="ctr" anchorCtr="0" forceAA="0" compatLnSpc="1">
+                        <a:prstTxWarp prst="textNoShape">
+                          <a:avLst/>
+                        </a:prstTxWarp>
+                        <a:noAutofit/>
+                      </wps:bodyPr>
+                    </wps:wsp>
+                  </a:graphicData>
+                </a:graphic>
+                <wp14:sizeRelH relativeFrom="margin">
+                  <wp14:pctWidth>0</wp14:pctWidth>
+                </wp14:sizeRelH>
+                <wp14:sizeRelV relativeFrom="margin">
+                  <wp14:pctHeight>0</wp14:pctHeight>
+                </wp14:sizeRelV>
+              </wp:anchor>
+            </w:drawing>
+          </mc:Choice>
+          <mc:Fallback>
+            <w:pict>
+              <v:rect w14:anchorId="79DDE904" id="Rectangle 3" o:spid="_x0000_s1026" style="position:absolute;margin-left:86.3pt;margin-top:54.2pt;width:4.25pt;height:504.55pt;z-index:251705344;visibility:visible;mso-wrap-style:square;mso-width-percent:0;mso-height-percent:0;mso-wrap-distance-left:9pt;mso-wrap-distance-top:0;mso-wrap-distance-right:9pt;mso-wrap-distance-bottom:0;mso-position-horizontal:absolute;mso-position-horizontal-relative:text;mso-position-vertical:absolute;mso-position-vertical-relative:page;mso-width-percent:0;mso-height-percent:0;mso-width-relative:margin;mso-height-relative:margin;v-text-anchor:middle" o:gfxdata="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" fillcolor="black [3213]" stroked="f" strokeweight="1pt">
+                <w10:wrap anchory="page"/>
+              </v:rect>
+            </w:pict>
+          </mc:Fallback>
+        </mc:AlternateContent>
+      </w:r>
+    </w:p>
+    <w:p>
+      <w:r>
+        <w:rPr>
+          <w:noProof/>
+        </w:rPr>
+        <w:drawing>
+          <wp:anchor distT="0" distB="0" distL="114300" distR="114300" simplePos="0" relativeHeight="251701248" behindDoc="0" locked="0" layoutInCell="1" allowOverlap="1" wp14:anchorId="332ED935" wp14:editId="7BDAE593">
+            <wp:simplePos x="0" y="0"/>
+            <wp:positionH relativeFrom="column">
+              <wp:posOffset>2171700</wp:posOffset>
+            </wp:positionH>
+            <wp:positionV relativeFrom="paragraph">
+              <wp:posOffset>283210</wp:posOffset>
+            </wp:positionV>
+            <wp:extent cx="7606030" cy="4357370"/>
+            <wp:effectExtent l="0" t="0" r="1270" b="0"/>
+            <wp:wrapSquare wrapText="bothSides"/>
+            <wp:docPr id="472648594" name="Picture 1" descr="A screenshot of a computer&#10;&#10;AI-generated content may be incorrect."/>
+            <wp:cNvGraphicFramePr>
+              <a:graphicFrameLocks xmlns:a="http://schemas.openxmlformats.org/drawingml/2006/main" noChangeAspect="1"/>
+            </wp:cNvGraphicFramePr>
+            <a:graphic xmlns:a="http://schemas.openxmlformats.org/drawingml/2006/main">
+              <a:graphicData uri="http://schemas.openxmlformats.org/drawingml/2006/picture">
+                <pic:pic xmlns:pic="http://schemas.openxmlformats.org/drawingml/2006/picture">
+                  <pic:nvPicPr>
+                    <pic:cNvPr id="472648594" name="Picture 1" descr="A screenshot of a computer&#10;&#10;AI-generated content may be incorrect."/>
+                    <pic:cNvPicPr/>
+                  </pic:nvPicPr>
+                  <pic:blipFill>
+                    <a:blip r:embed="rId25" cstate="print">
+                      <a:extLst>
+                        <a:ext uri="{28A0092B-C50C-407E-A947-70E740481C1C}">
+                          <a14:useLocalDpi xmlns:a14="http://schemas.microsoft.com/office/drawing/2010/main" val="0"/>
+                        </a:ext>
+                      </a:extLst>
+                    </a:blip>
+                    <a:stretch>
+                      <a:fillRect/>
+                    </a:stretch>
+                  </pic:blipFill>
+                  <pic:spPr>
+                    <a:xfrm>
+                      <a:off x="0" y="0"/>
+                      <a:ext cx="7606030" cy="4357370"/>
+                    </a:xfrm>
+                    <a:prstGeom prst="rect">
+                      <a:avLst/>
+                    </a:prstGeom>
+                  </pic:spPr>
+                </pic:pic>
+              </a:graphicData>
+            </a:graphic>
+            <wp14:sizeRelH relativeFrom="page">
+              <wp14:pctWidth>0</wp14:pctWidth>
+            </wp14:sizeRelH>
+            <wp14:sizeRelV relativeFrom="page">
+              <wp14:pctHeight>0</wp14:pctHeight>
+            </wp14:sizeRelV>
+          </wp:anchor>
+        </w:drawing>
+      </w:r>
+      <w:r>
+        <w:t xml:space="preserve">Sprint 1: Create server with layered architecture &amp; </w:t>
+      </w:r>
+      <w:proofErr w:type="spellStart"/>
+      <w:r>
+        <w:t>GetPlaces</w:t>
+      </w:r>
+      <w:proofErr w:type="spellEnd"/>
+      <w:r>
+        <w:t xml:space="preserve"> API</w:t>
+      </w:r>
+    </w:p>
+    <w:p>
+      <w:r>
+        <w:rPr>
+          <w:noProof/>
+        </w:rPr>
+        <w:drawing>
+          <wp:anchor distT="0" distB="0" distL="114300" distR="114300" simplePos="0" relativeHeight="251702272" behindDoc="0" locked="0" layoutInCell="1" allowOverlap="1" wp14:anchorId="1C8242DE" wp14:editId="0EB40EEC">
+            <wp:simplePos x="0" y="0"/>
+            <wp:positionH relativeFrom="column">
+              <wp:posOffset>4455160</wp:posOffset>
+            </wp:positionH>
+            <wp:positionV relativeFrom="paragraph">
+              <wp:posOffset>4337593</wp:posOffset>
+            </wp:positionV>
+            <wp:extent cx="5131970" cy="1437527"/>
+            <wp:effectExtent l="0" t="0" r="0" b="0"/>
+            <wp:wrapNone/>
+            <wp:docPr id="1275735766" name="Picture 26"/>
+            <wp:cNvGraphicFramePr>
+              <a:graphicFrameLocks xmlns:a="http://schemas.openxmlformats.org/drawingml/2006/main" noChangeAspect="1"/>
+            </wp:cNvGraphicFramePr>
+            <a:graphic xmlns:a="http://schemas.openxmlformats.org/drawingml/2006/main">
+              <a:graphicData uri="http://schemas.openxmlformats.org/drawingml/2006/picture">
+                <pic:pic xmlns:pic="http://schemas.openxmlformats.org/drawingml/2006/picture">
+                  <pic:nvPicPr>
+                    <pic:cNvPr id="1275735766" name="Picture 1275735766"/>
+                    <pic:cNvPicPr/>
+                  </pic:nvPicPr>
+                  <pic:blipFill>
+                    <a:blip r:embed="rId26" cstate="print">
+                      <a:extLst>
+                        <a:ext uri="{28A0092B-C50C-407E-A947-70E740481C1C}">
+                          <a14:useLocalDpi xmlns:a14="http://schemas.microsoft.com/office/drawing/2010/main" val="0"/>
+                        </a:ext>
+                      </a:extLst>
+                    </a:blip>
+                    <a:stretch>
+                      <a:fillRect/>
+                    </a:stretch>
+                  </pic:blipFill>
+                  <pic:spPr>
+                    <a:xfrm>
+                      <a:off x="0" y="0"/>
+                      <a:ext cx="5131970" cy="1437527"/>
+                    </a:xfrm>
+                    <a:prstGeom prst="rect">
+                      <a:avLst/>
+                    </a:prstGeom>
+                  </pic:spPr>
+                </pic:pic>
+              </a:graphicData>
+            </a:graphic>
+            <wp14:sizeRelH relativeFrom="page">
+              <wp14:pctWidth>0</wp14:pctWidth>
+            </wp14:sizeRelH>
+            <wp14:sizeRelV relativeFrom="page">
+              <wp14:pctHeight>0</wp14:pctHeight>
+            </wp14:sizeRelV>
+          </wp:anchor>
+        </w:drawing>
+      </w:r>
+      <w:r>
+        <w:br w:type="page"/>
+      </w:r>
+    </w:p>
+    <w:p>
+      <w:r>
+        <w:rPr>
+          <w:noProof/>
+        </w:rPr>
+        <w:lastRenderedPageBreak/>
+        <mc:AlternateContent>
+          <mc:Choice Requires="wps">
+            <w:drawing>
+              <wp:anchor distT="0" distB="0" distL="114300" distR="114300" simplePos="0" relativeHeight="251712512" behindDoc="0" locked="0" layoutInCell="1" allowOverlap="1" wp14:anchorId="4835DB23" wp14:editId="0EE5F42C">
+                <wp:simplePos x="0" y="0"/>
+                <wp:positionH relativeFrom="column">
+                  <wp:posOffset>-3175</wp:posOffset>
+                </wp:positionH>
+                <wp:positionV relativeFrom="page">
+                  <wp:posOffset>982980</wp:posOffset>
+                </wp:positionV>
+                <wp:extent cx="800100" cy="228600"/>
+                <wp:effectExtent l="0" t="0" r="0" b="0"/>
+                <wp:wrapNone/>
+                <wp:docPr id="65259322" name="Text Box 5"/>
+                <wp:cNvGraphicFramePr/>
+                <a:graphic xmlns:a="http://schemas.openxmlformats.org/drawingml/2006/main">
+                  <a:graphicData uri="http://schemas.microsoft.com/office/word/2010/wordprocessingShape">
+                    <wps:wsp>
+                      <wps:cNvSpPr txBox="1"/>
+                      <wps:spPr>
+                        <a:xfrm>
+                          <a:off x="0" y="0"/>
+                          <a:ext cx="800100" cy="228600"/>
+                        </a:xfrm>
+                        <a:prstGeom prst="rect">
+                          <a:avLst/>
+                        </a:prstGeom>
+                        <a:noFill/>
+                        <a:ln w="6350">
+                          <a:noFill/>
+                        </a:ln>
+                      </wps:spPr>
+                      <wps:txbx>
+                        <w:txbxContent>
+                          <w:p>
+                            <w:pPr>
+                              <w:jc w:val="right"/>
+                            </w:pPr>
+                            <w:r>
+                              <w:t xml:space="preserve">February </w:t>
+                            </w:r>
+                            <w:r>
+                              <w:t>9</w:t>
+                            </w:r>
+                          </w:p>
+                        </w:txbxContent>
+                      </wps:txbx>
+                      <wps:bodyPr rot="0" spcFirstLastPara="0" vertOverflow="overflow" horzOverflow="overflow" vert="horz" wrap="square" lIns="0" tIns="0" rIns="0" bIns="0" numCol="1" spcCol="0" rtlCol="0" fromWordArt="0" anchor="ctr" anchorCtr="0" forceAA="0" compatLnSpc="1">
+                        <a:prstTxWarp prst="textNoShape">
+                          <a:avLst/>
+                        </a:prstTxWarp>
+                        <a:noAutofit/>
+                      </wps:bodyPr>
+                    </wps:wsp>
+                  </a:graphicData>
+                </a:graphic>
+                <wp14:sizeRelH relativeFrom="margin">
+                  <wp14:pctWidth>0</wp14:pctWidth>
+                </wp14:sizeRelH>
+                <wp14:sizeRelV relativeFrom="margin">
+                  <wp14:pctHeight>0</wp14:pctHeight>
+                </wp14:sizeRelV>
+              </wp:anchor>
+            </w:drawing>
+          </mc:Choice>
+          <mc:Fallback>
+            <w:pict>
+              <v:shape w14:anchorId="4835DB23" id="_x0000_s1037" type="#_x0000_t202" style="position:absolute;margin-left:-.25pt;margin-top:77.4pt;width:63pt;height:18pt;z-index:251712512;visibility:visible;mso-wrap-style:square;mso-width-percent:0;mso-height-percent:0;mso-wrap-distance-left:9pt;mso-wrap-distance-top:0;mso-wrap-distance-right:9pt;mso-wrap-distance-bottom:0;mso-position-horizontal:absolute;mso-position-horizontal-relative:text;mso-position-vertical:absolute;mso-position-vertical-relative:page;mso-width-percent:0;mso-height-percent:0;mso-width-relative:margin;mso-height-relative:margin;v-text-anchor:middle" o:gfxdata="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" filled="f" stroked="f" strokeweight=".5pt">
+                <v:textbox inset="0,0,0,0">
+                  <w:txbxContent>
+                    <w:p>
+                      <w:pPr>
+                        <w:jc w:val="right"/>
+                      </w:pPr>
+                      <w:r>
+                        <w:t xml:space="preserve">February </w:t>
+                      </w:r>
+                      <w:r>
+                        <w:t>9</w:t>
+                      </w:r>
+                    </w:p>
+                  </w:txbxContent>
+                </v:textbox>
+                <w10:wrap anchory="page"/>
+              </v:shape>
+            </w:pict>
+          </mc:Fallback>
+        </mc:AlternateContent>
+      </w:r>
+      <w:r>
+        <w:rPr>
+          <w:noProof/>
+        </w:rPr>
+        <mc:AlternateContent>
+          <mc:Choice Requires="wps">
+            <w:drawing>
+              <wp:anchor distT="0" distB="0" distL="114300" distR="114300" simplePos="0" relativeHeight="251711488" behindDoc="0" locked="0" layoutInCell="1" allowOverlap="1" wp14:anchorId="1D29E722" wp14:editId="06A5B665">
+                <wp:simplePos x="0" y="0"/>
+                <wp:positionH relativeFrom="column">
+                  <wp:posOffset>983615</wp:posOffset>
+                </wp:positionH>
+                <wp:positionV relativeFrom="page">
+                  <wp:posOffset>960535</wp:posOffset>
+                </wp:positionV>
+                <wp:extent cx="251460" cy="251460"/>
+                <wp:effectExtent l="25400" t="25400" r="40640" b="40640"/>
+                <wp:wrapNone/>
+                <wp:docPr id="90599994" name="Oval 4"/>
+                <wp:cNvGraphicFramePr/>
+                <a:graphic xmlns:a="http://schemas.openxmlformats.org/drawingml/2006/main">
+                  <a:graphicData uri="http://schemas.microsoft.com/office/word/2010/wordprocessingShape">
+                    <wps:wsp>
+                      <wps:cNvSpPr/>
+                      <wps:spPr>
+                        <a:xfrm>
+                          <a:off x="0" y="0"/>
+                          <a:ext cx="251460" cy="251460"/>
+                        </a:xfrm>
+                        <a:prstGeom prst="ellipse">
+                          <a:avLst/>
+                        </a:prstGeom>
+                        <a:solidFill>
+                          <a:schemeClr val="bg1"/>
+                        </a:solidFill>
+                        <a:ln w="57150">
+                          <a:solidFill>
+                            <a:schemeClr val="accent1">
+                              <a:lumMod val="75000"/>
+                            </a:schemeClr>
+                          </a:solidFill>
+                        </a:ln>
+                      </wps:spPr>
+                      <wps:style>
+                        <a:lnRef idx="2">
+                          <a:schemeClr val="accent1">
+                            <a:shade val="15000"/>
+                          </a:schemeClr>
+                        </a:lnRef>
+                        <a:fillRef idx="1">
+                          <a:schemeClr val="accent1"/>
+                        </a:fillRef>
+                        <a:effectRef idx="0">
+                          <a:schemeClr val="accent1"/>
+                        </a:effectRef>
+                        <a:fontRef idx="minor">
+                          <a:schemeClr val="lt1"/>
+                        </a:fontRef>
+                      </wps:style>
+                      <wps:bodyPr rot="0" spcFirstLastPara="0" vertOverflow="overflow" horzOverflow="overflow" vert="horz" wrap="square" lIns="91440" tIns="45720" rIns="91440" bIns="45720" numCol="1" spcCol="0" rtlCol="0" fromWordArt="0" anchor="ctr" anchorCtr="0" forceAA="0" compatLnSpc="1">
+                        <a:prstTxWarp prst="textNoShape">
+                          <a:avLst/>
+                        </a:prstTxWarp>
+                        <a:noAutofit/>
+                      </wps:bodyPr>
+                    </wps:wsp>
+                  </a:graphicData>
+                </a:graphic>
+                <wp14:sizeRelH relativeFrom="margin">
+                  <wp14:pctWidth>0</wp14:pctWidth>
+                </wp14:sizeRelH>
+                <wp14:sizeRelV relativeFrom="margin">
+                  <wp14:pctHeight>0</wp14:pctHeight>
+                </wp14:sizeRelV>
+              </wp:anchor>
+            </w:drawing>
+          </mc:Choice>
+          <mc:Fallback>
+            <w:pict>
+              <v:oval w14:anchorId="3D813E37" id="Oval 4" o:spid="_x0000_s1026" style="position:absolute;margin-left:77.45pt;margin-top:75.65pt;width:19.8pt;height:19.8pt;z-index:251711488;visibility:visible;mso-wrap-style:square;mso-width-percent:0;mso-height-percent:0;mso-wrap-distance-left:9pt;mso-wrap-distance-top:0;mso-wrap-distance-right:9pt;mso-wrap-distance-bottom:0;mso-position-horizontal:absolute;mso-position-horizontal-relative:text;mso-position-vertical:absolute;mso-position-vertical-relative:page;mso-width-percent:0;mso-height-percent:0;mso-width-relative:margin;mso-height-relative:margin;v-text-anchor:middle" o:gfxdata="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" fillcolor="white [3212]" strokecolor="#0f4761 [2404]" strokeweight="4.5pt">
+                <v:stroke joinstyle="miter"/>
+                <w10:wrap anchory="page"/>
+              </v:oval>
+            </w:pict>
+          </mc:Fallback>
+        </mc:AlternateContent>
+      </w:r>
+    </w:p>
+    <w:p>
+      <w:r>
+        <w:rPr>
+          <w:noProof/>
+        </w:rPr>
+        <w:drawing>
+          <wp:anchor distT="0" distB="0" distL="114300" distR="114300" simplePos="0" relativeHeight="251714560" behindDoc="0" locked="0" layoutInCell="1" allowOverlap="1" wp14:anchorId="440DFF63" wp14:editId="6006AC53">
+            <wp:simplePos x="0" y="0"/>
+            <wp:positionH relativeFrom="column">
+              <wp:posOffset>5949315</wp:posOffset>
+            </wp:positionH>
+            <wp:positionV relativeFrom="paragraph">
+              <wp:posOffset>278130</wp:posOffset>
+            </wp:positionV>
+            <wp:extent cx="3829050" cy="2319020"/>
+            <wp:effectExtent l="0" t="0" r="6350" b="5080"/>
+            <wp:wrapSquare wrapText="bothSides"/>
+            <wp:docPr id="476249881" name="Picture 30" descr="A screenshot of a computer&#10;&#10;AI-generated content may be incorrect."/>
+            <wp:cNvGraphicFramePr>
+              <a:graphicFrameLocks xmlns:a="http://schemas.openxmlformats.org/drawingml/2006/main" noChangeAspect="1"/>
+            </wp:cNvGraphicFramePr>
+            <a:graphic xmlns:a="http://schemas.openxmlformats.org/drawingml/2006/main">
+              <a:graphicData uri="http://schemas.openxmlformats.org/drawingml/2006/picture">
+                <pic:pic xmlns:pic="http://schemas.openxmlformats.org/drawingml/2006/picture">
+                  <pic:nvPicPr>
+                    <pic:cNvPr id="476249881" name="Picture 30" descr="A screenshot of a computer&#10;&#10;AI-generated content may be incorrect."/>
+                    <pic:cNvPicPr/>
+                  </pic:nvPicPr>
+                  <pic:blipFill>
+                    <a:blip r:embed="rId27" cstate="print">
+                      <a:extLst>
+                        <a:ext uri="{28A0092B-C50C-407E-A947-70E740481C1C}">
+                          <a14:useLocalDpi xmlns:a14="http://schemas.microsoft.com/office/drawing/2010/main" val="0"/>
+                        </a:ext>
+                      </a:extLst>
+                    </a:blip>
+                    <a:stretch>
+                      <a:fillRect/>
+                    </a:stretch>
+                  </pic:blipFill>
+                  <pic:spPr>
+                    <a:xfrm>
+                      <a:off x="0" y="0"/>
+                      <a:ext cx="3829050" cy="2319020"/>
+                    </a:xfrm>
+                    <a:prstGeom prst="rect">
+                      <a:avLst/>
+                    </a:prstGeom>
+                  </pic:spPr>
+                </pic:pic>
+              </a:graphicData>
+            </a:graphic>
+            <wp14:sizeRelH relativeFrom="page">
+              <wp14:pctWidth>0</wp14:pctWidth>
+            </wp14:sizeRelH>
+            <wp14:sizeRelV relativeFrom="page">
+              <wp14:pctHeight>0</wp14:pctHeight>
+            </wp14:sizeRelV>
+          </wp:anchor>
+        </w:drawing>
+      </w:r>
+      <w:r>
+        <w:rPr>
+          <w:noProof/>
+        </w:rPr>
+        <w:drawing>
+          <wp:anchor distT="0" distB="0" distL="114300" distR="114300" simplePos="0" relativeHeight="251716608" behindDoc="0" locked="0" layoutInCell="1" allowOverlap="1" wp14:anchorId="25B7BC24" wp14:editId="7E3F5E04">
+            <wp:simplePos x="0" y="0"/>
+            <wp:positionH relativeFrom="column">
+              <wp:posOffset>1948180</wp:posOffset>
+            </wp:positionH>
+            <wp:positionV relativeFrom="paragraph">
+              <wp:posOffset>287020</wp:posOffset>
+            </wp:positionV>
+            <wp:extent cx="3516630" cy="1972945"/>
+            <wp:effectExtent l="0" t="0" r="1270" b="0"/>
+            <wp:wrapSquare wrapText="bothSides"/>
+            <wp:docPr id="876957582" name="Picture 35" descr="A screenshot of a computer&#10;&#10;AI-generated content may be incorrect."/>
+            <wp:cNvGraphicFramePr>
+              <a:graphicFrameLocks xmlns:a="http://schemas.openxmlformats.org/drawingml/2006/main" noChangeAspect="1"/>
+            </wp:cNvGraphicFramePr>
+            <a:graphic xmlns:a="http://schemas.openxmlformats.org/drawingml/2006/main">
+              <a:graphicData uri="http://schemas.openxmlformats.org/drawingml/2006/picture">
+                <pic:pic xmlns:pic="http://schemas.openxmlformats.org/drawingml/2006/picture">
+                  <pic:nvPicPr>
+                    <pic:cNvPr id="876957582" name="Picture 35" descr="A screenshot of a computer&#10;&#10;AI-generated content may be incorrect."/>
+                    <pic:cNvPicPr/>
+                  </pic:nvPicPr>
+                  <pic:blipFill>
+                    <a:blip r:embed="rId28" cstate="print">
+                      <a:extLst>
+                        <a:ext uri="{28A0092B-C50C-407E-A947-70E740481C1C}">
+                          <a14:useLocalDpi xmlns:a14="http://schemas.microsoft.com/office/drawing/2010/main" val="0"/>
+                        </a:ext>
+                      </a:extLst>
+                    </a:blip>
+                    <a:stretch>
+                      <a:fillRect/>
+                    </a:stretch>
+                  </pic:blipFill>
+                  <pic:spPr>
+                    <a:xfrm>
+                      <a:off x="0" y="0"/>
+                      <a:ext cx="3516630" cy="1972945"/>
+                    </a:xfrm>
+                    <a:prstGeom prst="rect">
+                      <a:avLst/>
+                    </a:prstGeom>
+                  </pic:spPr>
+                </pic:pic>
+              </a:graphicData>
+            </a:graphic>
+            <wp14:sizeRelH relativeFrom="page">
+              <wp14:pctWidth>0</wp14:pctWidth>
+            </wp14:sizeRelH>
+            <wp14:sizeRelV relativeFrom="page">
+              <wp14:pctHeight>0</wp14:pctHeight>
+            </wp14:sizeRelV>
+          </wp:anchor>
+        </w:drawing>
+      </w:r>
+      <w:r>
+        <w:rPr>
+          <w:noProof/>
+        </w:rPr>
+        <mc:AlternateContent>
+          <mc:Choice Requires="wps">
+            <w:drawing>
+              <wp:anchor distT="0" distB="0" distL="114300" distR="114300" simplePos="0" relativeHeight="251709440" behindDoc="1" locked="0" layoutInCell="1" allowOverlap="1" wp14:anchorId="35A60FF5" wp14:editId="006E164F">
+                <wp:simplePos x="0" y="0"/>
+                <wp:positionH relativeFrom="column">
+                  <wp:posOffset>-2540</wp:posOffset>
+                </wp:positionH>
+                <wp:positionV relativeFrom="page">
+                  <wp:posOffset>687705</wp:posOffset>
+                </wp:positionV>
+                <wp:extent cx="1595120" cy="6400800"/>
+                <wp:effectExtent l="0" t="0" r="0" b="0"/>
+                <wp:wrapTight wrapText="bothSides">
+                  <wp:wrapPolygon edited="0">
+                    <wp:start x="860" y="86"/>
+                    <wp:lineTo x="860" y="21471"/>
+                    <wp:lineTo x="20465" y="21471"/>
+                    <wp:lineTo x="20465" y="86"/>
+                    <wp:lineTo x="860" y="86"/>
+                  </wp:wrapPolygon>
+                </wp:wrapTight>
+                <wp:docPr id="88924094" name="Rectangle 7"/>
+                <wp:cNvGraphicFramePr/>
+                <a:graphic xmlns:a="http://schemas.openxmlformats.org/drawingml/2006/main">
+                  <a:graphicData uri="http://schemas.microsoft.com/office/word/2010/wordprocessingShape">
+                    <wps:wsp>
+                      <wps:cNvSpPr/>
+                      <wps:spPr>
+                        <a:xfrm>
+                          <a:off x="0" y="0"/>
+                          <a:ext cx="1595120" cy="6400800"/>
+                        </a:xfrm>
+                        <a:prstGeom prst="rect">
+                          <a:avLst/>
+                        </a:prstGeom>
+                        <a:noFill/>
+                        <a:ln>
+                          <a:noFill/>
+                        </a:ln>
+                      </wps:spPr>
+                      <wps:style>
+                        <a:lnRef idx="2">
+                          <a:schemeClr val="accent1">
+                            <a:shade val="15000"/>
+                          </a:schemeClr>
+                        </a:lnRef>
+                        <a:fillRef idx="1">
+                          <a:schemeClr val="accent1"/>
+                        </a:fillRef>
+                        <a:effectRef idx="0">
+                          <a:schemeClr val="accent1"/>
+                        </a:effectRef>
+                        <a:fontRef idx="minor">
+                          <a:schemeClr val="lt1"/>
+                        </a:fontRef>
+                      </wps:style>
+                      <wps:bodyPr rot="0" spcFirstLastPara="0" vertOverflow="overflow" horzOverflow="overflow" vert="horz" wrap="square" lIns="91440" tIns="45720" rIns="91440" bIns="45720" numCol="1" spcCol="0" rtlCol="0" fromWordArt="0" anchor="ctr" anchorCtr="0" forceAA="0" compatLnSpc="1">
+                        <a:prstTxWarp prst="textNoShape">
+                          <a:avLst/>
+                        </a:prstTxWarp>
+                        <a:noAutofit/>
+                      </wps:bodyPr>
+                    </wps:wsp>
+                  </a:graphicData>
+                </a:graphic>
+                <wp14:sizeRelH relativeFrom="margin">
+                  <wp14:pctWidth>0</wp14:pctWidth>
+                </wp14:sizeRelH>
+                <wp14:sizeRelV relativeFrom="margin">
+                  <wp14:pctHeight>0</wp14:pctHeight>
+                </wp14:sizeRelV>
+              </wp:anchor>
+            </w:drawing>
+          </mc:Choice>
+          <mc:Fallback>
+            <w:pict>
+              <v:rect w14:anchorId="71BCBC67" id="Rectangle 7" o:spid="_x0000_s1026" style="position:absolute;margin-left:-.2pt;margin-top:54.15pt;width:125.6pt;height:7in;z-index:-251607040;visibility:visible;mso-wrap-style:square;mso-width-percent:0;mso-height-percent:0;mso-wrap-distance-left:9pt;mso-wrap-distance-top:0;mso-wrap-distance-right:9pt;mso-wrap-distance-bottom:0;mso-position-horizontal:absolute;mso-position-horizontal-relative:text;mso-position-vertical:absolute;mso-position-vertical-relative:page;mso-width-percent:0;mso-height-percent:0;mso-width-relative:margin;mso-height-relative:margin;v-text-anchor:middle" o:gfxdata="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" filled="f" stroked="f" strokeweight="1pt">
+                <w10:wrap type="tight" anchory="page"/>
+              </v:rect>
+            </w:pict>
+          </mc:Fallback>
+        </mc:AlternateContent>
+      </w:r>
+      <w:r>
+        <w:rPr>
+          <w:noProof/>
+        </w:rPr>
+        <mc:AlternateContent>
+          <mc:Choice Requires="wps">
+            <w:drawing>
+              <wp:anchor distT="0" distB="0" distL="114300" distR="114300" simplePos="0" relativeHeight="251710464" behindDoc="0" locked="0" layoutInCell="1" allowOverlap="1" wp14:anchorId="417921D7" wp14:editId="4A47935A">
+                <wp:simplePos x="0" y="0"/>
+                <wp:positionH relativeFrom="column">
+                  <wp:posOffset>1080770</wp:posOffset>
+                </wp:positionH>
+                <wp:positionV relativeFrom="page">
+                  <wp:posOffset>680720</wp:posOffset>
+                </wp:positionV>
+                <wp:extent cx="53975" cy="6407785"/>
+                <wp:effectExtent l="0" t="0" r="0" b="5715"/>
+                <wp:wrapNone/>
+                <wp:docPr id="1718104793" name="Rectangle 3"/>
+                <wp:cNvGraphicFramePr/>
+                <a:graphic xmlns:a="http://schemas.openxmlformats.org/drawingml/2006/main">
+                  <a:graphicData uri="http://schemas.microsoft.com/office/word/2010/wordprocessingShape">
+                    <wps:wsp>
+                      <wps:cNvSpPr/>
+                      <wps:spPr>
+                        <a:xfrm>
+                          <a:off x="0" y="0"/>
+                          <a:ext cx="53975" cy="6407785"/>
+                        </a:xfrm>
+                        <a:prstGeom prst="rect">
+                          <a:avLst/>
+                        </a:prstGeom>
+                        <a:solidFill>
+                          <a:schemeClr val="tx1"/>
+                        </a:solidFill>
+                        <a:ln>
+                          <a:noFill/>
+                        </a:ln>
+                      </wps:spPr>
+                      <wps:style>
+                        <a:lnRef idx="2">
+                          <a:schemeClr val="accent1">
+                            <a:shade val="15000"/>
+                          </a:schemeClr>
+                        </a:lnRef>
+                        <a:fillRef idx="1">
+                          <a:schemeClr val="accent1"/>
+                        </a:fillRef>
+                        <a:effectRef idx="0">
+                          <a:schemeClr val="accent1"/>
+                        </a:effectRef>
+                        <a:fontRef idx="minor">
+                          <a:schemeClr val="lt1"/>
+                        </a:fontRef>
+                      </wps:style>
+                      <wps:bodyPr rot="0" spcFirstLastPara="0" vertOverflow="overflow" horzOverflow="overflow" vert="horz" wrap="square" lIns="91440" tIns="45720" rIns="91440" bIns="45720" numCol="1" spcCol="0" rtlCol="0" fromWordArt="0" anchor="ctr" anchorCtr="0" forceAA="0" compatLnSpc="1">
+                        <a:prstTxWarp prst="textNoShape">
+                          <a:avLst/>
+                        </a:prstTxWarp>
+                        <a:noAutofit/>
+                      </wps:bodyPr>
+                    </wps:wsp>
+                  </a:graphicData>
+                </a:graphic>
+                <wp14:sizeRelH relativeFrom="margin">
+                  <wp14:pctWidth>0</wp14:pctWidth>
+                </wp14:sizeRelH>
+                <wp14:sizeRelV relativeFrom="margin">
+                  <wp14:pctHeight>0</wp14:pctHeight>
+                </wp14:sizeRelV>
+              </wp:anchor>
+            </w:drawing>
+          </mc:Choice>
+          <mc:Fallback>
+            <w:pict>
+              <v:rect w14:anchorId="32257CFC" id="Rectangle 3" o:spid="_x0000_s1026" style="position:absolute;margin-left:85.1pt;margin-top:53.6pt;width:4.25pt;height:504.55pt;z-index:251710464;visibility:visible;mso-wrap-style:square;mso-width-percent:0;mso-height-percent:0;mso-wrap-distance-left:9pt;mso-wrap-distance-top:0;mso-wrap-distance-right:9pt;mso-wrap-distance-bottom:0;mso-position-horizontal:absolute;mso-position-horizontal-relative:text;mso-position-vertical:absolute;mso-position-vertical-relative:page;mso-width-percent:0;mso-height-percent:0;mso-width-relative:margin;mso-height-relative:margin;v-text-anchor:middle" o:gfxdata="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" fillcolor="black [3213]" stroked="f" strokeweight="1pt">
+                <w10:wrap anchory="page"/>
+              </v:rect>
+            </w:pict>
+          </mc:Fallback>
+        </mc:AlternateContent>
+      </w:r>
+      <w:r>
+        <w:t>Sprint 1: Create initial UI design</w:t>
+      </w:r>
+      <w:r>
+        <w:t>, web app</w:t>
+      </w:r>
+      <w:r>
+        <w:t xml:space="preserve"> (AI assisted)</w:t>
+      </w:r>
+      <w:r>
+        <w:t xml:space="preserve"> &amp; Places page</w:t>
+      </w:r>
+    </w:p>
     <w:p/>
     <w:p>
       <w:pPr>
         <w:sectPr>
-          <w:footerReference w:type="first" r:id="rId25"/>
+          <w:footerReference w:type="first" r:id="rId29"/>
           <w:pgSz w:w="16838" w:h="11906" w:orient="landscape"/>
           <w:pgMar w:top="720" w:right="720" w:bottom="720" w:left="720" w:header="720" w:footer="720" w:gutter="0"/>
           <w:cols w:space="720"/>
@@ -8115,6 +9123,706 @@
           <w:docGrid w:linePitch="360"/>
         </w:sectPr>
       </w:pPr>
+      <w:r>
+        <w:rPr>
+          <w:noProof/>
+        </w:rPr>
+        <mc:AlternateContent>
+          <mc:Choice Requires="wps">
+            <w:drawing>
+              <wp:anchor distT="0" distB="0" distL="114300" distR="114300" simplePos="0" relativeHeight="251725824" behindDoc="0" locked="0" layoutInCell="1" allowOverlap="1" wp14:anchorId="3BF9581D" wp14:editId="248F7913">
+                <wp:simplePos x="0" y="0"/>
+                <wp:positionH relativeFrom="column">
+                  <wp:posOffset>6002495</wp:posOffset>
+                </wp:positionH>
+                <wp:positionV relativeFrom="paragraph">
+                  <wp:posOffset>3228210</wp:posOffset>
+                </wp:positionV>
+                <wp:extent cx="233680" cy="238760"/>
+                <wp:effectExtent l="12700" t="12700" r="7620" b="15240"/>
+                <wp:wrapNone/>
+                <wp:docPr id="2090975780" name="Rounded Rectangle 40"/>
+                <wp:cNvGraphicFramePr/>
+                <a:graphic xmlns:a="http://schemas.openxmlformats.org/drawingml/2006/main">
+                  <a:graphicData uri="http://schemas.microsoft.com/office/word/2010/wordprocessingShape">
+                    <wps:wsp>
+                      <wps:cNvSpPr/>
+                      <wps:spPr>
+                        <a:xfrm>
+                          <a:off x="0" y="0"/>
+                          <a:ext cx="233680" cy="238760"/>
+                        </a:xfrm>
+                        <a:prstGeom prst="roundRect">
+                          <a:avLst/>
+                        </a:prstGeom>
+                        <a:noFill/>
+                        <a:ln w="19050">
+                          <a:solidFill>
+                            <a:srgbClr val="EE0000"/>
+                          </a:solidFill>
+                        </a:ln>
+                      </wps:spPr>
+                      <wps:style>
+                        <a:lnRef idx="2">
+                          <a:schemeClr val="accent1">
+                            <a:shade val="15000"/>
+                          </a:schemeClr>
+                        </a:lnRef>
+                        <a:fillRef idx="1">
+                          <a:schemeClr val="accent1"/>
+                        </a:fillRef>
+                        <a:effectRef idx="0">
+                          <a:schemeClr val="accent1"/>
+                        </a:effectRef>
+                        <a:fontRef idx="minor">
+                          <a:schemeClr val="lt1"/>
+                        </a:fontRef>
+                      </wps:style>
+                      <wps:txbx>
+                        <w:txbxContent>
+                          <w:p>
+                            <w:pPr>
+                              <w:jc w:val="center"/>
+                              <w:rPr>
+                                <w:color w:val="EE0000"/>
+                                <w14:textOutline w14:w="9525" w14:cap="rnd" w14:cmpd="sng" w14:algn="ctr">
+                                  <w14:noFill/>
+                                  <w14:prstDash w14:val="solid"/>
+                                  <w14:bevel/>
+                                </w14:textOutline>
+                              </w:rPr>
+                            </w:pPr>
+                            <w:r>
+                              <w:rPr>
+                                <w:color w:val="EE0000"/>
+                                <w14:textOutline w14:w="9525" w14:cap="rnd" w14:cmpd="sng" w14:algn="ctr">
+                                  <w14:noFill/>
+                                  <w14:prstDash w14:val="solid"/>
+                                  <w14:bevel/>
+                                </w14:textOutline>
+                              </w:rPr>
+                              <w:t>2</w:t>
+                            </w:r>
+                          </w:p>
+                        </w:txbxContent>
+                      </wps:txbx>
+                      <wps:bodyPr rot="0" spcFirstLastPara="0" vertOverflow="overflow" horzOverflow="overflow" vert="horz" wrap="square" lIns="0" tIns="0" rIns="0" bIns="0" numCol="1" spcCol="0" rtlCol="0" fromWordArt="0" anchor="ctr" anchorCtr="0" forceAA="0" compatLnSpc="1">
+                        <a:prstTxWarp prst="textNoShape">
+                          <a:avLst/>
+                        </a:prstTxWarp>
+                        <a:noAutofit/>
+                      </wps:bodyPr>
+                    </wps:wsp>
+                  </a:graphicData>
+                </a:graphic>
+                <wp14:sizeRelH relativeFrom="margin">
+                  <wp14:pctWidth>0</wp14:pctWidth>
+                </wp14:sizeRelH>
+                <wp14:sizeRelV relativeFrom="margin">
+                  <wp14:pctHeight>0</wp14:pctHeight>
+                </wp14:sizeRelV>
+              </wp:anchor>
+            </w:drawing>
+          </mc:Choice>
+          <mc:Fallback>
+            <w:pict>
+              <v:roundrect w14:anchorId="3BF9581D" id="Rounded Rectangle 40" o:spid="_x0000_s1038" style="position:absolute;margin-left:472.65pt;margin-top:254.2pt;width:18.4pt;height:18.8pt;z-index:251725824;visibility:visible;mso-wrap-style:square;mso-width-percent:0;mso-height-percent:0;mso-wrap-distance-left:9pt;mso-wrap-distance-top:0;mso-wrap-distance-right:9pt;mso-wrap-distance-bottom:0;mso-position-horizontal:absolute;mso-position-horizontal-relative:text;mso-position-vertical:absolute;mso-position-vertical-relative:text;mso-width-percent:0;mso-height-percent:0;mso-width-relative:margin;mso-height-relative:margin;v-text-anchor:middle" arcsize="10923f" o:gfxdata="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" filled="f" strokecolor="#e00" strokeweight="1.5pt">
+                <v:stroke joinstyle="miter"/>
+                <v:textbox inset="0,0,0,0">
+                  <w:txbxContent>
+                    <w:p>
+                      <w:pPr>
+                        <w:jc w:val="center"/>
+                        <w:rPr>
+                          <w:color w:val="EE0000"/>
+                          <w14:textOutline w14:w="9525" w14:cap="rnd" w14:cmpd="sng" w14:algn="ctr">
+                            <w14:noFill/>
+                            <w14:prstDash w14:val="solid"/>
+                            <w14:bevel/>
+                          </w14:textOutline>
+                        </w:rPr>
+                      </w:pPr>
+                      <w:r>
+                        <w:rPr>
+                          <w:color w:val="EE0000"/>
+                          <w14:textOutline w14:w="9525" w14:cap="rnd" w14:cmpd="sng" w14:algn="ctr">
+                            <w14:noFill/>
+                            <w14:prstDash w14:val="solid"/>
+                            <w14:bevel/>
+                          </w14:textOutline>
+                        </w:rPr>
+                        <w:t>2</w:t>
+                      </w:r>
+                    </w:p>
+                  </w:txbxContent>
+                </v:textbox>
+              </v:roundrect>
+            </w:pict>
+          </mc:Fallback>
+        </mc:AlternateContent>
+      </w:r>
+      <w:r>
+        <w:rPr>
+          <w:noProof/>
+        </w:rPr>
+        <mc:AlternateContent>
+          <mc:Choice Requires="wps">
+            <w:drawing>
+              <wp:anchor distT="0" distB="0" distL="114300" distR="114300" simplePos="0" relativeHeight="251727872" behindDoc="0" locked="0" layoutInCell="1" allowOverlap="1" wp14:anchorId="028EE442" wp14:editId="085F289C">
+                <wp:simplePos x="0" y="0"/>
+                <wp:positionH relativeFrom="column">
+                  <wp:posOffset>2362200</wp:posOffset>
+                </wp:positionH>
+                <wp:positionV relativeFrom="paragraph">
+                  <wp:posOffset>1959610</wp:posOffset>
+                </wp:positionV>
+                <wp:extent cx="233680" cy="238760"/>
+                <wp:effectExtent l="12700" t="12700" r="7620" b="15240"/>
+                <wp:wrapNone/>
+                <wp:docPr id="1941636278" name="Rounded Rectangle 40"/>
+                <wp:cNvGraphicFramePr/>
+                <a:graphic xmlns:a="http://schemas.openxmlformats.org/drawingml/2006/main">
+                  <a:graphicData uri="http://schemas.microsoft.com/office/word/2010/wordprocessingShape">
+                    <wps:wsp>
+                      <wps:cNvSpPr/>
+                      <wps:spPr>
+                        <a:xfrm>
+                          <a:off x="0" y="0"/>
+                          <a:ext cx="233680" cy="238760"/>
+                        </a:xfrm>
+                        <a:prstGeom prst="roundRect">
+                          <a:avLst/>
+                        </a:prstGeom>
+                        <a:noFill/>
+                        <a:ln w="19050">
+                          <a:solidFill>
+                            <a:srgbClr val="EE0000"/>
+                          </a:solidFill>
+                        </a:ln>
+                      </wps:spPr>
+                      <wps:style>
+                        <a:lnRef idx="2">
+                          <a:schemeClr val="accent1">
+                            <a:shade val="15000"/>
+                          </a:schemeClr>
+                        </a:lnRef>
+                        <a:fillRef idx="1">
+                          <a:schemeClr val="accent1"/>
+                        </a:fillRef>
+                        <a:effectRef idx="0">
+                          <a:schemeClr val="accent1"/>
+                        </a:effectRef>
+                        <a:fontRef idx="minor">
+                          <a:schemeClr val="lt1"/>
+                        </a:fontRef>
+                      </wps:style>
+                      <wps:txbx>
+                        <w:txbxContent>
+                          <w:p>
+                            <w:pPr>
+                              <w:jc w:val="center"/>
+                              <w:rPr>
+                                <w:color w:val="EE0000"/>
+                                <w14:textOutline w14:w="9525" w14:cap="rnd" w14:cmpd="sng" w14:algn="ctr">
+                                  <w14:noFill/>
+                                  <w14:prstDash w14:val="solid"/>
+                                  <w14:bevel/>
+                                </w14:textOutline>
+                              </w:rPr>
+                            </w:pPr>
+                            <w:r>
+                              <w:rPr>
+                                <w:color w:val="EE0000"/>
+                                <w14:textOutline w14:w="9525" w14:cap="rnd" w14:cmpd="sng" w14:algn="ctr">
+                                  <w14:noFill/>
+                                  <w14:prstDash w14:val="solid"/>
+                                  <w14:bevel/>
+                                </w14:textOutline>
+                              </w:rPr>
+                              <w:t>3</w:t>
+                            </w:r>
+                          </w:p>
+                        </w:txbxContent>
+                      </wps:txbx>
+                      <wps:bodyPr rot="0" spcFirstLastPara="0" vertOverflow="overflow" horzOverflow="overflow" vert="horz" wrap="square" lIns="0" tIns="0" rIns="0" bIns="0" numCol="1" spcCol="0" rtlCol="0" fromWordArt="0" anchor="ctr" anchorCtr="0" forceAA="0" compatLnSpc="1">
+                        <a:prstTxWarp prst="textNoShape">
+                          <a:avLst/>
+                        </a:prstTxWarp>
+                        <a:noAutofit/>
+                      </wps:bodyPr>
+                    </wps:wsp>
+                  </a:graphicData>
+                </a:graphic>
+                <wp14:sizeRelH relativeFrom="margin">
+                  <wp14:pctWidth>0</wp14:pctWidth>
+                </wp14:sizeRelH>
+                <wp14:sizeRelV relativeFrom="margin">
+                  <wp14:pctHeight>0</wp14:pctHeight>
+                </wp14:sizeRelV>
+              </wp:anchor>
+            </w:drawing>
+          </mc:Choice>
+          <mc:Fallback>
+            <w:pict>
+              <v:roundrect w14:anchorId="028EE442" id="_x0000_s1039" style="position:absolute;margin-left:186pt;margin-top:154.3pt;width:18.4pt;height:18.8pt;z-index:251727872;visibility:visible;mso-wrap-style:square;mso-width-percent:0;mso-height-percent:0;mso-wrap-distance-left:9pt;mso-wrap-distance-top:0;mso-wrap-distance-right:9pt;mso-wrap-distance-bottom:0;mso-position-horizontal:absolute;mso-position-horizontal-relative:text;mso-position-vertical:absolute;mso-position-vertical-relative:text;mso-width-percent:0;mso-height-percent:0;mso-width-relative:margin;mso-height-relative:margin;v-text-anchor:middle" arcsize="10923f" o:gfxdata="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" filled="f" strokecolor="#e00" strokeweight="1.5pt">
+                <v:stroke joinstyle="miter"/>
+                <v:textbox inset="0,0,0,0">
+                  <w:txbxContent>
+                    <w:p>
+                      <w:pPr>
+                        <w:jc w:val="center"/>
+                        <w:rPr>
+                          <w:color w:val="EE0000"/>
+                          <w14:textOutline w14:w="9525" w14:cap="rnd" w14:cmpd="sng" w14:algn="ctr">
+                            <w14:noFill/>
+                            <w14:prstDash w14:val="solid"/>
+                            <w14:bevel/>
+                          </w14:textOutline>
+                        </w:rPr>
+                      </w:pPr>
+                      <w:r>
+                        <w:rPr>
+                          <w:color w:val="EE0000"/>
+                          <w14:textOutline w14:w="9525" w14:cap="rnd" w14:cmpd="sng" w14:algn="ctr">
+                            <w14:noFill/>
+                            <w14:prstDash w14:val="solid"/>
+                            <w14:bevel/>
+                          </w14:textOutline>
+                        </w:rPr>
+                        <w:t>3</w:t>
+                      </w:r>
+                    </w:p>
+                  </w:txbxContent>
+                </v:textbox>
+              </v:roundrect>
+            </w:pict>
+          </mc:Fallback>
+        </mc:AlternateContent>
+      </w:r>
+      <w:r>
+        <w:rPr>
+          <w:noProof/>
+        </w:rPr>
+        <mc:AlternateContent>
+          <mc:Choice Requires="wps">
+            <w:drawing>
+              <wp:anchor distT="0" distB="0" distL="114300" distR="114300" simplePos="0" relativeHeight="251723776" behindDoc="0" locked="0" layoutInCell="1" allowOverlap="1" wp14:anchorId="4ABBA9AE" wp14:editId="375CA19D">
+                <wp:simplePos x="0" y="0"/>
+                <wp:positionH relativeFrom="column">
+                  <wp:posOffset>8013700</wp:posOffset>
+                </wp:positionH>
+                <wp:positionV relativeFrom="paragraph">
+                  <wp:posOffset>2012950</wp:posOffset>
+                </wp:positionV>
+                <wp:extent cx="233680" cy="238760"/>
+                <wp:effectExtent l="12700" t="12700" r="7620" b="15240"/>
+                <wp:wrapNone/>
+                <wp:docPr id="1043897497" name="Rounded Rectangle 40"/>
+                <wp:cNvGraphicFramePr/>
+                <a:graphic xmlns:a="http://schemas.openxmlformats.org/drawingml/2006/main">
+                  <a:graphicData uri="http://schemas.microsoft.com/office/word/2010/wordprocessingShape">
+                    <wps:wsp>
+                      <wps:cNvSpPr/>
+                      <wps:spPr>
+                        <a:xfrm>
+                          <a:off x="0" y="0"/>
+                          <a:ext cx="233680" cy="238760"/>
+                        </a:xfrm>
+                        <a:prstGeom prst="roundRect">
+                          <a:avLst/>
+                        </a:prstGeom>
+                        <a:noFill/>
+                        <a:ln w="19050">
+                          <a:solidFill>
+                            <a:srgbClr val="EE0000"/>
+                          </a:solidFill>
+                        </a:ln>
+                      </wps:spPr>
+                      <wps:style>
+                        <a:lnRef idx="2">
+                          <a:schemeClr val="accent1">
+                            <a:shade val="15000"/>
+                          </a:schemeClr>
+                        </a:lnRef>
+                        <a:fillRef idx="1">
+                          <a:schemeClr val="accent1"/>
+                        </a:fillRef>
+                        <a:effectRef idx="0">
+                          <a:schemeClr val="accent1"/>
+                        </a:effectRef>
+                        <a:fontRef idx="minor">
+                          <a:schemeClr val="lt1"/>
+                        </a:fontRef>
+                      </wps:style>
+                      <wps:txbx>
+                        <w:txbxContent>
+                          <w:p>
+                            <w:pPr>
+                              <w:jc w:val="center"/>
+                              <w:rPr>
+                                <w:color w:val="EE0000"/>
+                                <w14:textOutline w14:w="9525" w14:cap="rnd" w14:cmpd="sng" w14:algn="ctr">
+                                  <w14:noFill/>
+                                  <w14:prstDash w14:val="solid"/>
+                                  <w14:bevel/>
+                                </w14:textOutline>
+                              </w:rPr>
+                            </w:pPr>
+                            <w:r>
+                              <w:rPr>
+                                <w:color w:val="EE0000"/>
+                                <w14:textOutline w14:w="9525" w14:cap="rnd" w14:cmpd="sng" w14:algn="ctr">
+                                  <w14:noFill/>
+                                  <w14:prstDash w14:val="solid"/>
+                                  <w14:bevel/>
+                                </w14:textOutline>
+                              </w:rPr>
+                              <w:t>1</w:t>
+                            </w:r>
+                          </w:p>
+                        </w:txbxContent>
+                      </wps:txbx>
+                      <wps:bodyPr rot="0" spcFirstLastPara="0" vertOverflow="overflow" horzOverflow="overflow" vert="horz" wrap="square" lIns="0" tIns="0" rIns="0" bIns="0" numCol="1" spcCol="0" rtlCol="0" fromWordArt="0" anchor="ctr" anchorCtr="0" forceAA="0" compatLnSpc="1">
+                        <a:prstTxWarp prst="textNoShape">
+                          <a:avLst/>
+                        </a:prstTxWarp>
+                        <a:noAutofit/>
+                      </wps:bodyPr>
+                    </wps:wsp>
+                  </a:graphicData>
+                </a:graphic>
+                <wp14:sizeRelH relativeFrom="margin">
+                  <wp14:pctWidth>0</wp14:pctWidth>
+                </wp14:sizeRelH>
+                <wp14:sizeRelV relativeFrom="margin">
+                  <wp14:pctHeight>0</wp14:pctHeight>
+                </wp14:sizeRelV>
+              </wp:anchor>
+            </w:drawing>
+          </mc:Choice>
+          <mc:Fallback>
+            <w:pict>
+              <v:roundrect w14:anchorId="4ABBA9AE" id="_x0000_s1040" style="position:absolute;margin-left:631pt;margin-top:158.5pt;width:18.4pt;height:18.8pt;z-index:251723776;visibility:visible;mso-wrap-style:square;mso-width-percent:0;mso-height-percent:0;mso-wrap-distance-left:9pt;mso-wrap-distance-top:0;mso-wrap-distance-right:9pt;mso-wrap-distance-bottom:0;mso-position-horizontal:absolute;mso-position-horizontal-relative:text;mso-position-vertical:absolute;mso-position-vertical-relative:text;mso-width-percent:0;mso-height-percent:0;mso-width-relative:margin;mso-height-relative:margin;v-text-anchor:middle" arcsize="10923f" o:gfxdata="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" filled="f" strokecolor="#e00" strokeweight="1.5pt">
+                <v:stroke joinstyle="miter"/>
+                <v:textbox inset="0,0,0,0">
+                  <w:txbxContent>
+                    <w:p>
+                      <w:pPr>
+                        <w:jc w:val="center"/>
+                        <w:rPr>
+                          <w:color w:val="EE0000"/>
+                          <w14:textOutline w14:w="9525" w14:cap="rnd" w14:cmpd="sng" w14:algn="ctr">
+                            <w14:noFill/>
+                            <w14:prstDash w14:val="solid"/>
+                            <w14:bevel/>
+                          </w14:textOutline>
+                        </w:rPr>
+                      </w:pPr>
+                      <w:r>
+                        <w:rPr>
+                          <w:color w:val="EE0000"/>
+                          <w14:textOutline w14:w="9525" w14:cap="rnd" w14:cmpd="sng" w14:algn="ctr">
+                            <w14:noFill/>
+                            <w14:prstDash w14:val="solid"/>
+                            <w14:bevel/>
+                          </w14:textOutline>
+                        </w:rPr>
+                        <w:t>1</w:t>
+                      </w:r>
+                    </w:p>
+                  </w:txbxContent>
+                </v:textbox>
+              </v:roundrect>
+            </w:pict>
+          </mc:Fallback>
+        </mc:AlternateContent>
+      </w:r>
+      <w:r>
+        <w:rPr>
+          <w:noProof/>
+        </w:rPr>
+        <mc:AlternateContent>
+          <mc:Choice Requires="wps">
+            <w:drawing>
+              <wp:anchor distT="0" distB="0" distL="114300" distR="114300" simplePos="0" relativeHeight="251721728" behindDoc="0" locked="0" layoutInCell="1" allowOverlap="1" wp14:anchorId="503E28A2" wp14:editId="46DF80EA">
+                <wp:simplePos x="0" y="0"/>
+                <wp:positionH relativeFrom="column">
+                  <wp:posOffset>2515486</wp:posOffset>
+                </wp:positionH>
+                <wp:positionV relativeFrom="paragraph">
+                  <wp:posOffset>1621981</wp:posOffset>
+                </wp:positionV>
+                <wp:extent cx="514793" cy="959455"/>
+                <wp:effectExtent l="12700" t="25400" r="31750" b="19050"/>
+                <wp:wrapNone/>
+                <wp:docPr id="1638815570" name="Straight Arrow Connector 37"/>
+                <wp:cNvGraphicFramePr/>
+                <a:graphic xmlns:a="http://schemas.openxmlformats.org/drawingml/2006/main">
+                  <a:graphicData uri="http://schemas.microsoft.com/office/word/2010/wordprocessingShape">
+                    <wps:wsp>
+                      <wps:cNvCnPr/>
+                      <wps:spPr>
+                        <a:xfrm flipV="1">
+                          <a:off x="0" y="0"/>
+                          <a:ext cx="514793" cy="959455"/>
+                        </a:xfrm>
+                        <a:prstGeom prst="straightConnector1">
+                          <a:avLst/>
+                        </a:prstGeom>
+                        <a:ln w="76200">
+                          <a:solidFill>
+                            <a:srgbClr val="EE0000"/>
+                          </a:solidFill>
+                          <a:tailEnd type="triangle"/>
+                        </a:ln>
+                      </wps:spPr>
+                      <wps:style>
+                        <a:lnRef idx="1">
+                          <a:schemeClr val="accent1"/>
+                        </a:lnRef>
+                        <a:fillRef idx="0">
+                          <a:schemeClr val="accent1"/>
+                        </a:fillRef>
+                        <a:effectRef idx="0">
+                          <a:schemeClr val="accent1"/>
+                        </a:effectRef>
+                        <a:fontRef idx="minor">
+                          <a:schemeClr val="tx1"/>
+                        </a:fontRef>
+                      </wps:style>
+                      <wps:bodyPr/>
+                    </wps:wsp>
+                  </a:graphicData>
+                </a:graphic>
+                <wp14:sizeRelH relativeFrom="margin">
+                  <wp14:pctWidth>0</wp14:pctWidth>
+                </wp14:sizeRelH>
+                <wp14:sizeRelV relativeFrom="margin">
+                  <wp14:pctHeight>0</wp14:pctHeight>
+                </wp14:sizeRelV>
+              </wp:anchor>
+            </w:drawing>
+          </mc:Choice>
+          <mc:Fallback>
+            <w:pict>
+              <v:shapetype w14:anchorId="2805629E" id="_x0000_t32" coordsize="21600,21600" o:spt="32" o:oned="t" path="m,l21600,21600e" filled="f">
+                <v:path arrowok="t" fillok="f" o:connecttype="none"/>
+                <o:lock v:ext="edit" shapetype="t"/>
+              </v:shapetype>
+              <v:shape id="Straight Arrow Connector 37" o:spid="_x0000_s1026" type="#_x0000_t32" style="position:absolute;margin-left:198.05pt;margin-top:127.7pt;width:40.55pt;height:75.55pt;flip:y;z-index:251721728;visibility:visible;mso-wrap-style:square;mso-width-percent:0;mso-height-percent:0;mso-wrap-distance-left:9pt;mso-wrap-distance-top:0;mso-wrap-distance-right:9pt;mso-wrap-distance-bottom:0;mso-position-horizontal:absolute;mso-position-horizontal-relative:text;mso-position-vertical:absolute;mso-position-vertical-relative:text;mso-width-percent:0;mso-height-percent:0;mso-width-relative:margin;mso-height-relative:margin" o:gfxdata="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" strokecolor="#e00" strokeweight="6pt">
+                <v:stroke endarrow="block" joinstyle="miter"/>
+              </v:shape>
+            </w:pict>
+          </mc:Fallback>
+        </mc:AlternateContent>
+      </w:r>
+      <w:r>
+        <w:rPr>
+          <w:noProof/>
+        </w:rPr>
+        <mc:AlternateContent>
+          <mc:Choice Requires="wps">
+            <w:drawing>
+              <wp:anchor distT="0" distB="0" distL="114300" distR="114300" simplePos="0" relativeHeight="251719680" behindDoc="0" locked="0" layoutInCell="1" allowOverlap="1" wp14:anchorId="40A169D9" wp14:editId="2A78FAEF">
+                <wp:simplePos x="0" y="0"/>
+                <wp:positionH relativeFrom="column">
+                  <wp:posOffset>5652681</wp:posOffset>
+                </wp:positionH>
+                <wp:positionV relativeFrom="paragraph">
+                  <wp:posOffset>2637377</wp:posOffset>
+                </wp:positionV>
+                <wp:extent cx="461040" cy="1505688"/>
+                <wp:effectExtent l="76200" t="25400" r="46990" b="18415"/>
+                <wp:wrapNone/>
+                <wp:docPr id="1188011072" name="Straight Arrow Connector 37"/>
+                <wp:cNvGraphicFramePr/>
+                <a:graphic xmlns:a="http://schemas.openxmlformats.org/drawingml/2006/main">
+                  <a:graphicData uri="http://schemas.microsoft.com/office/word/2010/wordprocessingShape">
+                    <wps:wsp>
+                      <wps:cNvCnPr/>
+                      <wps:spPr>
+                        <a:xfrm flipH="1" flipV="1">
+                          <a:off x="0" y="0"/>
+                          <a:ext cx="461040" cy="1505688"/>
+                        </a:xfrm>
+                        <a:prstGeom prst="straightConnector1">
+                          <a:avLst/>
+                        </a:prstGeom>
+                        <a:ln w="76200">
+                          <a:solidFill>
+                            <a:srgbClr val="EE0000"/>
+                          </a:solidFill>
+                          <a:tailEnd type="triangle"/>
+                        </a:ln>
+                      </wps:spPr>
+                      <wps:style>
+                        <a:lnRef idx="1">
+                          <a:schemeClr val="accent1"/>
+                        </a:lnRef>
+                        <a:fillRef idx="0">
+                          <a:schemeClr val="accent1"/>
+                        </a:fillRef>
+                        <a:effectRef idx="0">
+                          <a:schemeClr val="accent1"/>
+                        </a:effectRef>
+                        <a:fontRef idx="minor">
+                          <a:schemeClr val="tx1"/>
+                        </a:fontRef>
+                      </wps:style>
+                      <wps:bodyPr/>
+                    </wps:wsp>
+                  </a:graphicData>
+                </a:graphic>
+                <wp14:sizeRelH relativeFrom="margin">
+                  <wp14:pctWidth>0</wp14:pctWidth>
+                </wp14:sizeRelH>
+                <wp14:sizeRelV relativeFrom="margin">
+                  <wp14:pctHeight>0</wp14:pctHeight>
+                </wp14:sizeRelV>
+              </wp:anchor>
+            </w:drawing>
+          </mc:Choice>
+          <mc:Fallback>
+            <w:pict>
+              <v:shape w14:anchorId="0DAB4EFC" id="Straight Arrow Connector 37" o:spid="_x0000_s1026" type="#_x0000_t32" style="position:absolute;margin-left:445.1pt;margin-top:207.65pt;width:36.3pt;height:118.55pt;flip:x y;z-index:251719680;visibility:visible;mso-wrap-style:square;mso-width-percent:0;mso-height-percent:0;mso-wrap-distance-left:9pt;mso-wrap-distance-top:0;mso-wrap-distance-right:9pt;mso-wrap-distance-bottom:0;mso-position-horizontal:absolute;mso-position-horizontal-relative:text;mso-position-vertical:absolute;mso-position-vertical-relative:text;mso-width-percent:0;mso-height-percent:0;mso-width-relative:margin;mso-height-relative:margin" o:gfxdata="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" strokecolor="#e00" strokeweight="6pt">
+                <v:stroke endarrow="block" joinstyle="miter"/>
+              </v:shape>
+            </w:pict>
+          </mc:Fallback>
+        </mc:AlternateContent>
+      </w:r>
+      <w:r>
+        <w:rPr>
+          <w:noProof/>
+        </w:rPr>
+        <mc:AlternateContent>
+          <mc:Choice Requires="wps">
+            <w:drawing>
+              <wp:anchor distT="0" distB="0" distL="114300" distR="114300" simplePos="0" relativeHeight="251717632" behindDoc="0" locked="0" layoutInCell="1" allowOverlap="1" wp14:anchorId="61E9411D" wp14:editId="7C66D6A6">
+                <wp:simplePos x="0" y="0"/>
+                <wp:positionH relativeFrom="column">
+                  <wp:posOffset>8268586</wp:posOffset>
+                </wp:positionH>
+                <wp:positionV relativeFrom="paragraph">
+                  <wp:posOffset>1860609</wp:posOffset>
+                </wp:positionV>
+                <wp:extent cx="212651" cy="723014"/>
+                <wp:effectExtent l="50800" t="12700" r="16510" b="26670"/>
+                <wp:wrapNone/>
+                <wp:docPr id="821744591" name="Straight Arrow Connector 37"/>
+                <wp:cNvGraphicFramePr/>
+                <a:graphic xmlns:a="http://schemas.openxmlformats.org/drawingml/2006/main">
+                  <a:graphicData uri="http://schemas.microsoft.com/office/word/2010/wordprocessingShape">
+                    <wps:wsp>
+                      <wps:cNvCnPr/>
+                      <wps:spPr>
+                        <a:xfrm flipH="1">
+                          <a:off x="0" y="0"/>
+                          <a:ext cx="212651" cy="723014"/>
+                        </a:xfrm>
+                        <a:prstGeom prst="straightConnector1">
+                          <a:avLst/>
+                        </a:prstGeom>
+                        <a:ln w="76200">
+                          <a:solidFill>
+                            <a:srgbClr val="EE0000"/>
+                          </a:solidFill>
+                          <a:tailEnd type="triangle"/>
+                        </a:ln>
+                      </wps:spPr>
+                      <wps:style>
+                        <a:lnRef idx="1">
+                          <a:schemeClr val="accent1"/>
+                        </a:lnRef>
+                        <a:fillRef idx="0">
+                          <a:schemeClr val="accent1"/>
+                        </a:fillRef>
+                        <a:effectRef idx="0">
+                          <a:schemeClr val="accent1"/>
+                        </a:effectRef>
+                        <a:fontRef idx="minor">
+                          <a:schemeClr val="tx1"/>
+                        </a:fontRef>
+                      </wps:style>
+                      <wps:bodyPr/>
+                    </wps:wsp>
+                  </a:graphicData>
+                </a:graphic>
+              </wp:anchor>
+            </w:drawing>
+          </mc:Choice>
+          <mc:Fallback>
+            <w:pict>
+              <v:shape w14:anchorId="104DE2FF" id="Straight Arrow Connector 37" o:spid="_x0000_s1026" type="#_x0000_t32" style="position:absolute;margin-left:651.05pt;margin-top:146.5pt;width:16.75pt;height:56.95pt;flip:x;z-index:251717632;visibility:visible;mso-wrap-style:square;mso-wrap-distance-left:9pt;mso-wrap-distance-top:0;mso-wrap-distance-right:9pt;mso-wrap-distance-bottom:0;mso-position-horizontal:absolute;mso-position-horizontal-relative:text;mso-position-vertical:absolute;mso-position-vertical-relative:text" o:gfxdata="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" strokecolor="#e00" strokeweight="6pt">
+                <v:stroke endarrow="block" joinstyle="miter"/>
+              </v:shape>
+            </w:pict>
+          </mc:Fallback>
+        </mc:AlternateContent>
+      </w:r>
+      <w:r>
+        <w:rPr>
+          <w:noProof/>
+        </w:rPr>
+        <w:drawing>
+          <wp:anchor distT="0" distB="0" distL="114300" distR="114300" simplePos="0" relativeHeight="251715584" behindDoc="0" locked="0" layoutInCell="1" allowOverlap="1" wp14:anchorId="3EE226F5" wp14:editId="26F03AA2">
+            <wp:simplePos x="0" y="0"/>
+            <wp:positionH relativeFrom="column">
+              <wp:posOffset>1804035</wp:posOffset>
+            </wp:positionH>
+            <wp:positionV relativeFrom="paragraph">
+              <wp:posOffset>2425700</wp:posOffset>
+            </wp:positionV>
+            <wp:extent cx="7973695" cy="2781300"/>
+            <wp:effectExtent l="0" t="0" r="1905" b="0"/>
+            <wp:wrapSquare wrapText="bothSides"/>
+            <wp:docPr id="1434423979" name="Picture 34" descr="A screenshot of a computer&#10;&#10;AI-generated content may be incorrect."/>
+            <wp:cNvGraphicFramePr>
+              <a:graphicFrameLocks xmlns:a="http://schemas.openxmlformats.org/drawingml/2006/main" noChangeAspect="1"/>
+            </wp:cNvGraphicFramePr>
+            <a:graphic xmlns:a="http://schemas.openxmlformats.org/drawingml/2006/main">
+              <a:graphicData uri="http://schemas.openxmlformats.org/drawingml/2006/picture">
+                <pic:pic xmlns:pic="http://schemas.openxmlformats.org/drawingml/2006/picture">
+                  <pic:nvPicPr>
+                    <pic:cNvPr id="1434423979" name="Picture 34" descr="A screenshot of a computer&#10;&#10;AI-generated content may be incorrect."/>
+                    <pic:cNvPicPr/>
+                  </pic:nvPicPr>
+                  <pic:blipFill>
+                    <a:blip r:embed="rId30" cstate="print">
+                      <a:extLst>
+                        <a:ext uri="{28A0092B-C50C-407E-A947-70E740481C1C}">
+                          <a14:useLocalDpi xmlns:a14="http://schemas.microsoft.com/office/drawing/2010/main" val="0"/>
+                        </a:ext>
+                      </a:extLst>
+                    </a:blip>
+                    <a:stretch>
+                      <a:fillRect/>
+                    </a:stretch>
+                  </pic:blipFill>
+                  <pic:spPr>
+                    <a:xfrm>
+                      <a:off x="0" y="0"/>
+                      <a:ext cx="7973695" cy="2781300"/>
+                    </a:xfrm>
+                    <a:prstGeom prst="rect">
+                      <a:avLst/>
+                    </a:prstGeom>
+                  </pic:spPr>
+                </pic:pic>
+              </a:graphicData>
+            </a:graphic>
+            <wp14:sizeRelH relativeFrom="page">
+              <wp14:pctWidth>0</wp14:pctWidth>
+            </wp14:sizeRelH>
+            <wp14:sizeRelV relativeFrom="page">
+              <wp14:pctHeight>0</wp14:pctHeight>
+            </wp14:sizeRelV>
+          </wp:anchor>
+        </w:drawing>
+      </w:r>
+      <w:r>
+        <w:t xml:space="preserve"> </w:t>
+      </w:r>
     </w:p>
     <w:bookmarkStart w:id="19" w:name="_Toc220332546" w:displacedByCustomXml="next"/>
     <w:sdt>

</xml_diff>

<commit_message>
Add Get Places API unit tests
</commit_message>
<xml_diff>
--- a/docs/730087020 ECM3432DA Software Engineering 1 Agile Development Exercise.docx
+++ b/docs/730087020 ECM3432DA Software Engineering 1 Agile Development Exercise.docx
@@ -1721,7 +1721,7 @@
         <mc:AlternateContent>
           <mc:Choice Requires="wps">
             <w:drawing>
-              <wp:anchor distT="0" distB="0" distL="114300" distR="114300" simplePos="0" relativeHeight="251659264" behindDoc="0" locked="0" layoutInCell="1" allowOverlap="1" wp14:anchorId="5F74F2E2" wp14:editId="44739ADF">
+              <wp:anchor distT="0" distB="0" distL="114300" distR="114300" simplePos="0" relativeHeight="251658241" behindDoc="0" locked="0" layoutInCell="1" allowOverlap="1" wp14:anchorId="5F74F2E2" wp14:editId="44739ADF">
                 <wp:simplePos x="0" y="0"/>
                 <wp:positionH relativeFrom="column">
                   <wp:posOffset>-59635</wp:posOffset>
@@ -1913,7 +1913,7 @@
                 <v:stroke joinstyle="miter"/>
                 <v:path gradientshapeok="t" o:connecttype="rect"/>
               </v:shapetype>
-              <v:shape id="Text Box 1" o:spid="_x0000_s1026" type="#_x0000_t202" style="position:absolute;margin-left:-4.7pt;margin-top:42.25pt;width:252.8pt;height:390.5pt;z-index:251659264;visibility:visible;mso-wrap-style:square;mso-width-percent:0;mso-height-percent:0;mso-wrap-distance-left:9pt;mso-wrap-distance-top:0;mso-wrap-distance-right:9pt;mso-wrap-distance-bottom:0;mso-position-horizontal:absolute;mso-position-horizontal-relative:text;mso-position-vertical:absolute;mso-position-vertical-relative:text;mso-width-percent:0;mso-height-percent:0;mso-width-relative:margin;mso-height-relative:margin;v-text-anchor:top" o:gfxdata="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" filled="f" stroked="f" strokeweight=".5pt">
+              <v:shape id="Text Box 1" o:spid="_x0000_s1026" type="#_x0000_t202" style="position:absolute;margin-left:-4.7pt;margin-top:42.25pt;width:252.8pt;height:390.5pt;z-index:251658241;visibility:visible;mso-wrap-style:square;mso-width-percent:0;mso-height-percent:0;mso-wrap-distance-left:9pt;mso-wrap-distance-top:0;mso-wrap-distance-right:9pt;mso-wrap-distance-bottom:0;mso-position-horizontal:absolute;mso-position-horizontal-relative:text;mso-position-vertical:absolute;mso-position-vertical-relative:text;mso-width-percent:0;mso-height-percent:0;mso-width-relative:margin;mso-height-relative:margin;v-text-anchor:top" o:gfxdata="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" filled="f" stroked="f" strokeweight=".5pt">
                 <v:textbox>
                   <w:txbxContent>
                     <w:p>
@@ -2064,7 +2064,7 @@
         <mc:AlternateContent>
           <mc:Choice Requires="wps">
             <w:drawing>
-              <wp:anchor distT="0" distB="0" distL="114300" distR="114300" simplePos="0" relativeHeight="251661312" behindDoc="0" locked="0" layoutInCell="1" allowOverlap="1" wp14:anchorId="509355C4" wp14:editId="15EF8363">
+              <wp:anchor distT="0" distB="0" distL="114300" distR="114300" simplePos="0" relativeHeight="251658242" behindDoc="0" locked="0" layoutInCell="1" allowOverlap="1" wp14:anchorId="509355C4" wp14:editId="15EF8363">
                 <wp:simplePos x="0" y="0"/>
                 <wp:positionH relativeFrom="margin">
                   <wp:align>right</wp:align>
@@ -2215,7 +2215,7 @@
           </mc:Choice>
           <mc:Fallback>
             <w:pict>
-              <v:shape w14:anchorId="509355C4" id="_x0000_s1027" type="#_x0000_t202" style="position:absolute;margin-left:232.25pt;margin-top:42.25pt;width:283.45pt;height:419.3pt;z-index:251661312;visibility:visible;mso-wrap-style:square;mso-width-percent:0;mso-wrap-distance-left:9pt;mso-wrap-distance-top:0;mso-wrap-distance-right:9pt;mso-wrap-distance-bottom:0;mso-position-horizontal:right;mso-position-horizontal-relative:margin;mso-position-vertical:absolute;mso-position-vertical-relative:text;mso-width-percent:0;mso-width-relative:margin;v-text-anchor:top" o:gfxdata="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" filled="f" stroked="f" strokeweight=".5pt">
+              <v:shape w14:anchorId="509355C4" id="_x0000_s1027" type="#_x0000_t202" style="position:absolute;margin-left:232.25pt;margin-top:42.25pt;width:283.45pt;height:419.3pt;z-index:251658242;visibility:visible;mso-wrap-style:square;mso-width-percent:0;mso-wrap-distance-left:9pt;mso-wrap-distance-top:0;mso-wrap-distance-right:9pt;mso-wrap-distance-bottom:0;mso-position-horizontal:right;mso-position-horizontal-relative:margin;mso-position-vertical:absolute;mso-position-vertical-relative:text;mso-width-percent:0;mso-width-relative:margin;v-text-anchor:top" o:gfxdata="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" filled="f" stroked="f" strokeweight=".5pt">
                 <v:textbox>
                   <w:txbxContent>
                     <w:p>
@@ -3984,7 +3984,7 @@
         <mc:AlternateContent>
           <mc:Choice Requires="wps">
             <w:drawing>
-              <wp:anchor distT="0" distB="0" distL="114300" distR="114300" simplePos="0" relativeHeight="251658239" behindDoc="1" locked="0" layoutInCell="1" allowOverlap="1" wp14:anchorId="2FE35298" wp14:editId="39F33B1F">
+              <wp:anchor distT="0" distB="0" distL="114300" distR="114300" simplePos="0" relativeHeight="251658240" behindDoc="1" locked="0" layoutInCell="1" allowOverlap="1" wp14:anchorId="2FE35298" wp14:editId="39F33B1F">
                 <wp:simplePos x="0" y="0"/>
                 <wp:positionH relativeFrom="column">
                   <wp:posOffset>4445</wp:posOffset>
@@ -4085,7 +4085,7 @@
         <mc:AlternateContent>
           <mc:Choice Requires="wps">
             <w:drawing>
-              <wp:anchor distT="0" distB="0" distL="114300" distR="114300" simplePos="0" relativeHeight="251663360" behindDoc="0" locked="0" layoutInCell="1" allowOverlap="1" wp14:anchorId="78B08DD8" wp14:editId="1672EB39">
+              <wp:anchor distT="0" distB="0" distL="114300" distR="114300" simplePos="0" relativeHeight="251658244" behindDoc="0" locked="0" layoutInCell="1" allowOverlap="1" wp14:anchorId="78B08DD8" wp14:editId="1672EB39">
                 <wp:simplePos x="0" y="0"/>
                 <wp:positionH relativeFrom="column">
                   <wp:posOffset>1002030</wp:posOffset>
@@ -4172,7 +4172,7 @@
         <mc:AlternateContent>
           <mc:Choice Requires="wps">
             <w:drawing>
-              <wp:anchor distT="0" distB="0" distL="114300" distR="114300" simplePos="0" relativeHeight="251664384" behindDoc="0" locked="0" layoutInCell="1" allowOverlap="1" wp14:anchorId="398C26EA" wp14:editId="248FBF19">
+              <wp:anchor distT="0" distB="0" distL="114300" distR="114300" simplePos="0" relativeHeight="251658245" behindDoc="0" locked="0" layoutInCell="1" allowOverlap="1" wp14:anchorId="398C26EA" wp14:editId="248FBF19">
                 <wp:simplePos x="0" y="0"/>
                 <wp:positionH relativeFrom="column">
                   <wp:posOffset>0</wp:posOffset>
@@ -4234,7 +4234,7 @@
           </mc:Choice>
           <mc:Fallback>
             <w:pict>
-              <v:shape w14:anchorId="398C26EA" id="Text Box 5" o:spid="_x0000_s1028" type="#_x0000_t202" style="position:absolute;margin-left:0;margin-top:91.15pt;width:63pt;height:18pt;z-index:251664384;visibility:visible;mso-wrap-style:square;mso-width-percent:0;mso-height-percent:0;mso-wrap-distance-left:9pt;mso-wrap-distance-top:0;mso-wrap-distance-right:9pt;mso-wrap-distance-bottom:0;mso-position-horizontal:absolute;mso-position-horizontal-relative:text;mso-position-vertical:absolute;mso-position-vertical-relative:page;mso-width-percent:0;mso-height-percent:0;mso-width-relative:margin;mso-height-relative:margin;v-text-anchor:middle" o:gfxdata="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" filled="f" stroked="f" strokeweight=".5pt">
+              <v:shape w14:anchorId="398C26EA" id="Text Box 5" o:spid="_x0000_s1028" type="#_x0000_t202" style="position:absolute;margin-left:0;margin-top:91.15pt;width:63pt;height:18pt;z-index:251658245;visibility:visible;mso-wrap-style:square;mso-width-percent:0;mso-height-percent:0;mso-wrap-distance-left:9pt;mso-wrap-distance-top:0;mso-wrap-distance-right:9pt;mso-wrap-distance-bottom:0;mso-position-horizontal:absolute;mso-position-horizontal-relative:text;mso-position-vertical:absolute;mso-position-vertical-relative:page;mso-width-percent:0;mso-height-percent:0;mso-width-relative:margin;mso-height-relative:margin;v-text-anchor:middle" o:gfxdata="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" filled="f" stroked="f" strokeweight=".5pt">
                 <v:textbox inset="0,0,0,0">
                   <w:txbxContent>
                     <w:p>
@@ -4260,7 +4260,7 @@
         <mc:AlternateContent>
           <mc:Choice Requires="wps">
             <w:drawing>
-              <wp:anchor distT="0" distB="0" distL="114300" distR="114300" simplePos="0" relativeHeight="251662336" behindDoc="0" locked="0" layoutInCell="1" allowOverlap="1" wp14:anchorId="4A85D454" wp14:editId="29F30633">
+              <wp:anchor distT="0" distB="0" distL="114300" distR="114300" simplePos="0" relativeHeight="251658243" behindDoc="0" locked="0" layoutInCell="1" allowOverlap="1" wp14:anchorId="4A85D454" wp14:editId="29F30633">
                 <wp:simplePos x="0" y="0"/>
                 <wp:positionH relativeFrom="column">
                   <wp:posOffset>1100934</wp:posOffset>
@@ -4349,7 +4349,7 @@
           <w:noProof/>
         </w:rPr>
         <w:drawing>
-          <wp:anchor distT="0" distB="0" distL="114300" distR="114300" simplePos="0" relativeHeight="251667456" behindDoc="0" locked="0" layoutInCell="1" allowOverlap="1" wp14:anchorId="5A707CDF" wp14:editId="5372091A">
+          <wp:anchor distT="0" distB="0" distL="114300" distR="114300" simplePos="0" relativeHeight="251658248" behindDoc="0" locked="0" layoutInCell="1" allowOverlap="1" wp14:anchorId="5A707CDF" wp14:editId="5372091A">
             <wp:simplePos x="0" y="0"/>
             <wp:positionH relativeFrom="column">
               <wp:posOffset>6742430</wp:posOffset>
@@ -4416,7 +4416,7 @@
           <w:noProof/>
         </w:rPr>
         <w:drawing>
-          <wp:anchor distT="0" distB="0" distL="114300" distR="114300" simplePos="0" relativeHeight="251666432" behindDoc="1" locked="0" layoutInCell="1" allowOverlap="1" wp14:anchorId="67F1B635" wp14:editId="642BB9F0">
+          <wp:anchor distT="0" distB="0" distL="114300" distR="114300" simplePos="0" relativeHeight="251658247" behindDoc="1" locked="0" layoutInCell="1" allowOverlap="1" wp14:anchorId="67F1B635" wp14:editId="642BB9F0">
             <wp:simplePos x="0" y="0"/>
             <wp:positionH relativeFrom="column">
               <wp:posOffset>4460240</wp:posOffset>
@@ -4483,7 +4483,7 @@
           <w:noProof/>
         </w:rPr>
         <w:drawing>
-          <wp:anchor distT="0" distB="0" distL="114300" distR="114300" simplePos="0" relativeHeight="251665408" behindDoc="0" locked="0" layoutInCell="1" allowOverlap="1" wp14:anchorId="6A1BA285" wp14:editId="0C834818">
+          <wp:anchor distT="0" distB="0" distL="114300" distR="114300" simplePos="0" relativeHeight="251658246" behindDoc="0" locked="0" layoutInCell="1" allowOverlap="1" wp14:anchorId="6A1BA285" wp14:editId="0C834818">
             <wp:simplePos x="0" y="0"/>
             <wp:positionH relativeFrom="column">
               <wp:posOffset>2174875</wp:posOffset>
@@ -4671,7 +4671,7 @@
         <mc:AlternateContent>
           <mc:Choice Requires="wps">
             <w:drawing>
-              <wp:anchor distT="0" distB="0" distL="114300" distR="114300" simplePos="0" relativeHeight="251669504" behindDoc="0" locked="0" layoutInCell="1" allowOverlap="1" wp14:anchorId="22769F2D" wp14:editId="57A07FB0">
+              <wp:anchor distT="0" distB="0" distL="114300" distR="114300" simplePos="0" relativeHeight="251658249" behindDoc="0" locked="0" layoutInCell="1" allowOverlap="1" wp14:anchorId="22769F2D" wp14:editId="57A07FB0">
                 <wp:simplePos x="0" y="0"/>
                 <wp:positionH relativeFrom="column">
                   <wp:posOffset>1603948</wp:posOffset>
@@ -4796,7 +4796,7 @@
           </mc:Choice>
           <mc:Fallback>
             <w:pict>
-              <v:shape w14:anchorId="22769F2D" id="_x0000_s1029" type="#_x0000_t202" style="position:absolute;left:0;text-align:left;margin-left:126.3pt;margin-top:189.45pt;width:143.7pt;height:152.55pt;z-index:251669504;visibility:visible;mso-wrap-style:square;mso-width-percent:0;mso-height-percent:0;mso-wrap-distance-left:9pt;mso-wrap-distance-top:0;mso-wrap-distance-right:9pt;mso-wrap-distance-bottom:0;mso-position-horizontal:absolute;mso-position-horizontal-relative:text;mso-position-vertical:absolute;mso-position-vertical-relative:page;mso-width-percent:0;mso-height-percent:0;mso-width-relative:margin;mso-height-relative:margin;v-text-anchor:top" o:gfxdata="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" filled="f" stroked="f" strokeweight=".5pt">
+              <v:shape w14:anchorId="22769F2D" id="_x0000_s1029" type="#_x0000_t202" style="position:absolute;left:0;text-align:left;margin-left:126.3pt;margin-top:189.45pt;width:143.7pt;height:152.55pt;z-index:251658249;visibility:visible;mso-wrap-style:square;mso-width-percent:0;mso-height-percent:0;mso-wrap-distance-left:9pt;mso-wrap-distance-top:0;mso-wrap-distance-right:9pt;mso-wrap-distance-bottom:0;mso-position-horizontal:absolute;mso-position-horizontal-relative:text;mso-position-vertical:absolute;mso-position-vertical-relative:page;mso-width-percent:0;mso-height-percent:0;mso-width-relative:margin;mso-height-relative:margin;v-text-anchor:top" o:gfxdata="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" filled="f" stroked="f" strokeweight=".5pt">
                 <v:textbox inset="0,0,0,0">
                   <w:txbxContent>
                     <w:p>
@@ -4885,7 +4885,7 @@
         <mc:AlternateContent>
           <mc:Choice Requires="wps">
             <w:drawing>
-              <wp:anchor distT="0" distB="0" distL="114300" distR="114300" simplePos="0" relativeHeight="251671552" behindDoc="0" locked="0" layoutInCell="1" allowOverlap="1" wp14:anchorId="792BEBF2" wp14:editId="5BB6BC42">
+              <wp:anchor distT="0" distB="0" distL="114300" distR="114300" simplePos="0" relativeHeight="251658250" behindDoc="0" locked="0" layoutInCell="1" allowOverlap="1" wp14:anchorId="792BEBF2" wp14:editId="5BB6BC42">
                 <wp:simplePos x="0" y="0"/>
                 <wp:positionH relativeFrom="column">
                   <wp:posOffset>3889948</wp:posOffset>
@@ -5001,7 +5001,7 @@
           </mc:Choice>
           <mc:Fallback>
             <w:pict>
-              <v:shape w14:anchorId="792BEBF2" id="_x0000_s1030" type="#_x0000_t202" style="position:absolute;left:0;text-align:left;margin-left:306.3pt;margin-top:188.25pt;width:143.7pt;height:153.75pt;z-index:251671552;visibility:visible;mso-wrap-style:square;mso-width-percent:0;mso-height-percent:0;mso-wrap-distance-left:9pt;mso-wrap-distance-top:0;mso-wrap-distance-right:9pt;mso-wrap-distance-bottom:0;mso-position-horizontal:absolute;mso-position-horizontal-relative:text;mso-position-vertical:absolute;mso-position-vertical-relative:page;mso-width-percent:0;mso-height-percent:0;mso-width-relative:margin;mso-height-relative:margin;v-text-anchor:top" o:gfxdata="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" filled="f" stroked="f" strokeweight=".5pt">
+              <v:shape w14:anchorId="792BEBF2" id="_x0000_s1030" type="#_x0000_t202" style="position:absolute;left:0;text-align:left;margin-left:306.3pt;margin-top:188.25pt;width:143.7pt;height:153.75pt;z-index:251658250;visibility:visible;mso-wrap-style:square;mso-width-percent:0;mso-height-percent:0;mso-wrap-distance-left:9pt;mso-wrap-distance-top:0;mso-wrap-distance-right:9pt;mso-wrap-distance-bottom:0;mso-position-horizontal:absolute;mso-position-horizontal-relative:text;mso-position-vertical:absolute;mso-position-vertical-relative:page;mso-width-percent:0;mso-height-percent:0;mso-width-relative:margin;mso-height-relative:margin;v-text-anchor:top" o:gfxdata="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" filled="f" stroked="f" strokeweight=".5pt">
                 <v:textbox inset="0,0,0,0">
                   <w:txbxContent>
                     <w:p>
@@ -5081,7 +5081,7 @@
         <mc:AlternateContent>
           <mc:Choice Requires="wps">
             <w:drawing>
-              <wp:anchor distT="0" distB="0" distL="114300" distR="114300" simplePos="0" relativeHeight="251673600" behindDoc="0" locked="0" layoutInCell="1" allowOverlap="1" wp14:anchorId="4FB851A2" wp14:editId="11C36AA3">
+              <wp:anchor distT="0" distB="0" distL="114300" distR="114300" simplePos="0" relativeHeight="251658251" behindDoc="0" locked="0" layoutInCell="1" allowOverlap="1" wp14:anchorId="4FB851A2" wp14:editId="11C36AA3">
                 <wp:simplePos x="0" y="0"/>
                 <wp:positionH relativeFrom="column">
                   <wp:posOffset>6175948</wp:posOffset>
@@ -5206,7 +5206,7 @@
           </mc:Choice>
           <mc:Fallback>
             <w:pict>
-              <v:shape w14:anchorId="4FB851A2" id="_x0000_s1031" type="#_x0000_t202" style="position:absolute;left:0;text-align:left;margin-left:486.3pt;margin-top:189.45pt;width:2in;height:152.55pt;z-index:251673600;visibility:visible;mso-wrap-style:square;mso-width-percent:0;mso-height-percent:0;mso-wrap-distance-left:9pt;mso-wrap-distance-top:0;mso-wrap-distance-right:9pt;mso-wrap-distance-bottom:0;mso-position-horizontal:absolute;mso-position-horizontal-relative:text;mso-position-vertical:absolute;mso-position-vertical-relative:page;mso-width-percent:0;mso-height-percent:0;mso-width-relative:margin;mso-height-relative:margin;v-text-anchor:top" o:gfxdata="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" filled="f" stroked="f" strokeweight=".5pt">
+              <v:shape w14:anchorId="4FB851A2" id="_x0000_s1031" type="#_x0000_t202" style="position:absolute;left:0;text-align:left;margin-left:486.3pt;margin-top:189.45pt;width:2in;height:152.55pt;z-index:251658251;visibility:visible;mso-wrap-style:square;mso-width-percent:0;mso-height-percent:0;mso-wrap-distance-left:9pt;mso-wrap-distance-top:0;mso-wrap-distance-right:9pt;mso-wrap-distance-bottom:0;mso-position-horizontal:absolute;mso-position-horizontal-relative:text;mso-position-vertical:absolute;mso-position-vertical-relative:page;mso-width-percent:0;mso-height-percent:0;mso-width-relative:margin;mso-height-relative:margin;v-text-anchor:top" o:gfxdata="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" filled="f" stroked="f" strokeweight=".5pt">
                 <v:textbox inset="0,0,0,0">
                   <w:txbxContent>
                     <w:p>
@@ -5474,7 +5474,7 @@
         <mc:AlternateContent>
           <mc:Choice Requires="wps">
             <w:drawing>
-              <wp:anchor distT="0" distB="0" distL="114300" distR="114300" simplePos="0" relativeHeight="251678720" behindDoc="0" locked="0" layoutInCell="1" allowOverlap="1" wp14:anchorId="48DCA909" wp14:editId="59D72F73">
+              <wp:anchor distT="0" distB="0" distL="114300" distR="114300" simplePos="0" relativeHeight="251658255" behindDoc="0" locked="0" layoutInCell="1" allowOverlap="1" wp14:anchorId="48DCA909" wp14:editId="59D72F73">
                 <wp:simplePos x="0" y="0"/>
                 <wp:positionH relativeFrom="column">
                   <wp:posOffset>-635</wp:posOffset>
@@ -5539,7 +5539,7 @@
           </mc:Choice>
           <mc:Fallback>
             <w:pict>
-              <v:shape w14:anchorId="48DCA909" id="_x0000_s1032" type="#_x0000_t202" style="position:absolute;margin-left:-.05pt;margin-top:77.7pt;width:63pt;height:18pt;z-index:251678720;visibility:visible;mso-wrap-style:square;mso-width-percent:0;mso-height-percent:0;mso-wrap-distance-left:9pt;mso-wrap-distance-top:0;mso-wrap-distance-right:9pt;mso-wrap-distance-bottom:0;mso-position-horizontal:absolute;mso-position-horizontal-relative:text;mso-position-vertical:absolute;mso-position-vertical-relative:page;mso-width-percent:0;mso-height-percent:0;mso-width-relative:margin;mso-height-relative:margin;v-text-anchor:middle" o:gfxdata="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" filled="f" stroked="f" strokeweight=".5pt">
+              <v:shape w14:anchorId="48DCA909" id="_x0000_s1032" type="#_x0000_t202" style="position:absolute;margin-left:-.05pt;margin-top:77.7pt;width:63pt;height:18pt;z-index:251658255;visibility:visible;mso-wrap-style:square;mso-width-percent:0;mso-height-percent:0;mso-wrap-distance-left:9pt;mso-wrap-distance-top:0;mso-wrap-distance-right:9pt;mso-wrap-distance-bottom:0;mso-position-horizontal:absolute;mso-position-horizontal-relative:text;mso-position-vertical:absolute;mso-position-vertical-relative:page;mso-width-percent:0;mso-height-percent:0;mso-width-relative:margin;mso-height-relative:margin;v-text-anchor:middle" o:gfxdata="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" filled="f" stroked="f" strokeweight=".5pt">
                 <v:textbox inset="0,0,0,0">
                   <w:txbxContent>
                     <w:p>
@@ -5568,7 +5568,7 @@
         <mc:AlternateContent>
           <mc:Choice Requires="wps">
             <w:drawing>
-              <wp:anchor distT="0" distB="0" distL="114300" distR="114300" simplePos="0" relativeHeight="251677696" behindDoc="0" locked="0" layoutInCell="1" allowOverlap="1" wp14:anchorId="69E6A7F0" wp14:editId="74A3850D">
+              <wp:anchor distT="0" distB="0" distL="114300" distR="114300" simplePos="0" relativeHeight="251658254" behindDoc="0" locked="0" layoutInCell="1" allowOverlap="1" wp14:anchorId="69E6A7F0" wp14:editId="74A3850D">
                 <wp:simplePos x="0" y="0"/>
                 <wp:positionH relativeFrom="column">
                   <wp:posOffset>993775</wp:posOffset>
@@ -5655,7 +5655,7 @@
         <mc:AlternateContent>
           <mc:Choice Requires="wps">
             <w:drawing>
-              <wp:anchor distT="0" distB="0" distL="114300" distR="114300" simplePos="0" relativeHeight="251676672" behindDoc="0" locked="0" layoutInCell="1" allowOverlap="1" wp14:anchorId="2566B1EE" wp14:editId="55D54C0C">
+              <wp:anchor distT="0" distB="0" distL="114300" distR="114300" simplePos="0" relativeHeight="251658253" behindDoc="0" locked="0" layoutInCell="1" allowOverlap="1" wp14:anchorId="2566B1EE" wp14:editId="55D54C0C">
                 <wp:simplePos x="0" y="0"/>
                 <wp:positionH relativeFrom="column">
                   <wp:posOffset>1091565</wp:posOffset>
@@ -5737,7 +5737,7 @@
         <mc:AlternateContent>
           <mc:Choice Requires="wps">
             <w:drawing>
-              <wp:anchor distT="0" distB="0" distL="114300" distR="114300" simplePos="0" relativeHeight="251675648" behindDoc="1" locked="0" layoutInCell="1" allowOverlap="1" wp14:anchorId="7645DA09" wp14:editId="7607D83C">
+              <wp:anchor distT="0" distB="0" distL="114300" distR="114300" simplePos="0" relativeHeight="251658252" behindDoc="1" locked="0" layoutInCell="1" allowOverlap="1" wp14:anchorId="7645DA09" wp14:editId="7607D83C">
                 <wp:simplePos x="0" y="0"/>
                 <wp:positionH relativeFrom="column">
                   <wp:posOffset>-635</wp:posOffset>
@@ -5825,7 +5825,7 @@
           <w:noProof/>
         </w:rPr>
         <w:drawing>
-          <wp:anchor distT="0" distB="0" distL="114300" distR="114300" simplePos="0" relativeHeight="251680768" behindDoc="0" locked="0" layoutInCell="1" allowOverlap="1" wp14:anchorId="68A71638" wp14:editId="088FA243">
+          <wp:anchor distT="0" distB="0" distL="114300" distR="114300" simplePos="0" relativeHeight="251658257" behindDoc="0" locked="0" layoutInCell="1" allowOverlap="1" wp14:anchorId="68A71638" wp14:editId="287FB9A5">
             <wp:simplePos x="0" y="0"/>
             <wp:positionH relativeFrom="column">
               <wp:posOffset>6290310</wp:posOffset>
@@ -5885,7 +5885,7 @@
           <w:noProof/>
         </w:rPr>
         <w:drawing>
-          <wp:anchor distT="0" distB="0" distL="114300" distR="114300" simplePos="0" relativeHeight="251679744" behindDoc="0" locked="0" layoutInCell="1" allowOverlap="1" wp14:anchorId="2283645D" wp14:editId="6F7FF20E">
+          <wp:anchor distT="0" distB="0" distL="114300" distR="114300" simplePos="0" relativeHeight="251658256" behindDoc="0" locked="0" layoutInCell="1" allowOverlap="1" wp14:anchorId="2283645D" wp14:editId="6F7FF20E">
             <wp:simplePos x="0" y="0"/>
             <wp:positionH relativeFrom="column">
               <wp:posOffset>1837055</wp:posOffset>
@@ -6025,7 +6025,7 @@
         <mc:AlternateContent>
           <mc:Choice Requires="wps">
             <w:drawing>
-              <wp:anchor distT="0" distB="0" distL="114300" distR="114300" simplePos="0" relativeHeight="251683840" behindDoc="0" locked="0" layoutInCell="1" allowOverlap="1" wp14:anchorId="6D47F804" wp14:editId="09C3E39C">
+              <wp:anchor distT="0" distB="0" distL="114300" distR="114300" simplePos="0" relativeHeight="251658259" behindDoc="0" locked="0" layoutInCell="1" allowOverlap="1" wp14:anchorId="6D47F804" wp14:editId="09C3E39C">
                 <wp:simplePos x="0" y="0"/>
                 <wp:positionH relativeFrom="column">
                   <wp:posOffset>1091565</wp:posOffset>
@@ -6107,7 +6107,7 @@
         <mc:AlternateContent>
           <mc:Choice Requires="wps">
             <w:drawing>
-              <wp:anchor distT="0" distB="0" distL="114300" distR="114300" simplePos="0" relativeHeight="251682816" behindDoc="1" locked="0" layoutInCell="1" allowOverlap="1" wp14:anchorId="697AC1D1" wp14:editId="256A568E">
+              <wp:anchor distT="0" distB="0" distL="114300" distR="114300" simplePos="0" relativeHeight="251658258" behindDoc="1" locked="0" layoutInCell="1" allowOverlap="1" wp14:anchorId="697AC1D1" wp14:editId="256A568E">
                 <wp:simplePos x="0" y="0"/>
                 <wp:positionH relativeFrom="column">
                   <wp:posOffset>-635</wp:posOffset>
@@ -6201,7 +6201,7 @@
         <mc:AlternateContent>
           <mc:Choice Requires="wps">
             <w:drawing>
-              <wp:anchor distT="0" distB="0" distL="114300" distR="114300" simplePos="0" relativeHeight="251684864" behindDoc="0" locked="0" layoutInCell="1" allowOverlap="1" wp14:anchorId="1ADCE91A" wp14:editId="6C2B2E46">
+              <wp:anchor distT="0" distB="0" distL="114300" distR="114300" simplePos="0" relativeHeight="251658260" behindDoc="0" locked="0" layoutInCell="1" allowOverlap="1" wp14:anchorId="1ADCE91A" wp14:editId="6C2B2E46">
                 <wp:simplePos x="0" y="0"/>
                 <wp:positionH relativeFrom="column">
                   <wp:posOffset>993775</wp:posOffset>
@@ -6288,7 +6288,7 @@
         <mc:AlternateContent>
           <mc:Choice Requires="wps">
             <w:drawing>
-              <wp:anchor distT="0" distB="0" distL="114300" distR="114300" simplePos="0" relativeHeight="251685888" behindDoc="0" locked="0" layoutInCell="1" allowOverlap="1" wp14:anchorId="103371EB" wp14:editId="292ADB48">
+              <wp:anchor distT="0" distB="0" distL="114300" distR="114300" simplePos="0" relativeHeight="251658261" behindDoc="0" locked="0" layoutInCell="1" allowOverlap="1" wp14:anchorId="103371EB" wp14:editId="292ADB48">
                 <wp:simplePos x="0" y="0"/>
                 <wp:positionH relativeFrom="column">
                   <wp:posOffset>-635</wp:posOffset>
@@ -6353,7 +6353,7 @@
           </mc:Choice>
           <mc:Fallback>
             <w:pict>
-              <v:shape w14:anchorId="103371EB" id="_x0000_s1033" type="#_x0000_t202" style="position:absolute;margin-left:-.05pt;margin-top:80.5pt;width:63pt;height:18pt;z-index:251685888;visibility:visible;mso-wrap-style:square;mso-width-percent:0;mso-height-percent:0;mso-wrap-distance-left:9pt;mso-wrap-distance-top:0;mso-wrap-distance-right:9pt;mso-wrap-distance-bottom:0;mso-position-horizontal:absolute;mso-position-horizontal-relative:text;mso-position-vertical:absolute;mso-position-vertical-relative:page;mso-width-percent:0;mso-height-percent:0;mso-width-relative:margin;mso-height-relative:margin;v-text-anchor:middle" o:gfxdata="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" filled="f" stroked="f" strokeweight=".5pt">
+              <v:shape w14:anchorId="103371EB" id="_x0000_s1033" type="#_x0000_t202" style="position:absolute;margin-left:-.05pt;margin-top:80.5pt;width:63pt;height:18pt;z-index:251658261;visibility:visible;mso-wrap-style:square;mso-width-percent:0;mso-height-percent:0;mso-wrap-distance-left:9pt;mso-wrap-distance-top:0;mso-wrap-distance-right:9pt;mso-wrap-distance-bottom:0;mso-position-horizontal:absolute;mso-position-horizontal-relative:text;mso-position-vertical:absolute;mso-position-vertical-relative:page;mso-width-percent:0;mso-height-percent:0;mso-width-relative:margin;mso-height-relative:margin;v-text-anchor:middle" o:gfxdata="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" filled="f" stroked="f" strokeweight=".5pt">
                 <v:textbox inset="0,0,0,0">
                   <w:txbxContent>
                     <w:p>
@@ -6913,7 +6913,7 @@
         <mc:AlternateContent>
           <mc:Choice Requires="wps">
             <w:drawing>
-              <wp:anchor distT="0" distB="0" distL="114300" distR="114300" simplePos="0" relativeHeight="251688960" behindDoc="0" locked="0" layoutInCell="1" allowOverlap="1" wp14:anchorId="51450CC7" wp14:editId="6107FDCB">
+              <wp:anchor distT="0" distB="0" distL="114300" distR="114300" simplePos="0" relativeHeight="251658263" behindDoc="0" locked="0" layoutInCell="1" allowOverlap="1" wp14:anchorId="51450CC7" wp14:editId="6107FDCB">
                 <wp:simplePos x="0" y="0"/>
                 <wp:positionH relativeFrom="column">
                   <wp:posOffset>1091565</wp:posOffset>
@@ -6995,7 +6995,7 @@
         <mc:AlternateContent>
           <mc:Choice Requires="wps">
             <w:drawing>
-              <wp:anchor distT="0" distB="0" distL="114300" distR="114300" simplePos="0" relativeHeight="251687936" behindDoc="1" locked="0" layoutInCell="1" allowOverlap="1" wp14:anchorId="0AA02F57" wp14:editId="3E44C0DF">
+              <wp:anchor distT="0" distB="0" distL="114300" distR="114300" simplePos="0" relativeHeight="251658262" behindDoc="1" locked="0" layoutInCell="1" allowOverlap="1" wp14:anchorId="0AA02F57" wp14:editId="3E44C0DF">
                 <wp:simplePos x="0" y="0"/>
                 <wp:positionH relativeFrom="column">
                   <wp:posOffset>-635</wp:posOffset>
@@ -7367,7 +7367,7 @@
         <mc:AlternateContent>
           <mc:Choice Requires="wps">
             <w:drawing>
-              <wp:anchor distT="0" distB="0" distL="114300" distR="114300" simplePos="0" relativeHeight="251691008" behindDoc="0" locked="0" layoutInCell="1" allowOverlap="1" wp14:anchorId="2192FC0A" wp14:editId="40B3FC35">
+              <wp:anchor distT="0" distB="0" distL="114300" distR="114300" simplePos="0" relativeHeight="251658264" behindDoc="0" locked="0" layoutInCell="1" allowOverlap="1" wp14:anchorId="2192FC0A" wp14:editId="40B3FC35">
                 <wp:simplePos x="0" y="0"/>
                 <wp:positionH relativeFrom="column">
                   <wp:posOffset>991870</wp:posOffset>
@@ -7459,7 +7459,7 @@
         <mc:AlternateContent>
           <mc:Choice Requires="wps">
             <w:drawing>
-              <wp:anchor distT="0" distB="0" distL="114300" distR="114300" simplePos="0" relativeHeight="251692032" behindDoc="0" locked="0" layoutInCell="1" allowOverlap="1" wp14:anchorId="7141EFB1" wp14:editId="68BE8BE7">
+              <wp:anchor distT="0" distB="0" distL="114300" distR="114300" simplePos="0" relativeHeight="251658265" behindDoc="0" locked="0" layoutInCell="1" allowOverlap="1" wp14:anchorId="7141EFB1" wp14:editId="144A7F28">
                 <wp:simplePos x="0" y="0"/>
                 <wp:positionH relativeFrom="column">
                   <wp:posOffset>-1905</wp:posOffset>
@@ -7524,7 +7524,7 @@
           </mc:Choice>
           <mc:Fallback>
             <w:pict>
-              <v:shape w14:anchorId="7141EFB1" id="_x0000_s1034" type="#_x0000_t202" style="position:absolute;margin-left:-.15pt;margin-top:315.85pt;width:63pt;height:18pt;z-index:251692032;visibility:visible;mso-wrap-style:square;mso-width-percent:0;mso-height-percent:0;mso-wrap-distance-left:9pt;mso-wrap-distance-top:0;mso-wrap-distance-right:9pt;mso-wrap-distance-bottom:0;mso-position-horizontal:absolute;mso-position-horizontal-relative:text;mso-position-vertical:absolute;mso-position-vertical-relative:page;mso-width-percent:0;mso-height-percent:0;mso-width-relative:margin;mso-height-relative:margin;v-text-anchor:middle" o:gfxdata="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" filled="f" stroked="f" strokeweight=".5pt">
+              <v:shape w14:anchorId="7141EFB1" id="_x0000_s1034" type="#_x0000_t202" style="position:absolute;margin-left:-.15pt;margin-top:315.85pt;width:63pt;height:18pt;z-index:251658265;visibility:visible;mso-wrap-style:square;mso-width-percent:0;mso-height-percent:0;mso-wrap-distance-left:9pt;mso-wrap-distance-top:0;mso-wrap-distance-right:9pt;mso-wrap-distance-bottom:0;mso-position-horizontal:absolute;mso-position-horizontal-relative:text;mso-position-vertical:absolute;mso-position-vertical-relative:page;mso-width-percent:0;mso-height-percent:0;mso-width-relative:margin;mso-height-relative:margin;v-text-anchor:middle" o:gfxdata="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" filled="f" stroked="f" strokeweight=".5pt">
                 <v:textbox inset="0,0,0,0">
                   <w:txbxContent>
                     <w:p>
@@ -7551,7 +7551,7 @@
           <w:noProof/>
         </w:rPr>
         <w:drawing>
-          <wp:anchor distT="0" distB="0" distL="114300" distR="114300" simplePos="0" relativeHeight="251693056" behindDoc="0" locked="0" layoutInCell="1" allowOverlap="1" wp14:anchorId="70467BAB" wp14:editId="23E8569F">
+          <wp:anchor distT="0" distB="0" distL="114300" distR="114300" simplePos="0" relativeHeight="251658266" behindDoc="0" locked="0" layoutInCell="1" allowOverlap="1" wp14:anchorId="70467BAB" wp14:editId="23E8569F">
             <wp:simplePos x="0" y="0"/>
             <wp:positionH relativeFrom="column">
               <wp:posOffset>1828800</wp:posOffset>
@@ -7631,7 +7631,108 @@
         <w:t>Client-Server</w:t>
       </w:r>
     </w:p>
-    <w:p/>
+    <w:p>
+      <w:r>
+        <w:rPr>
+          <w:noProof/>
+        </w:rPr>
+        <mc:AlternateContent>
+          <mc:Choice Requires="wps">
+            <w:drawing>
+              <wp:anchor distT="0" distB="0" distL="114300" distR="114300" simplePos="0" relativeHeight="251669555" behindDoc="0" locked="0" layoutInCell="1" allowOverlap="1" wp14:anchorId="4A0014DD" wp14:editId="24B5D1B0">
+                <wp:simplePos x="0" y="0"/>
+                <wp:positionH relativeFrom="column">
+                  <wp:posOffset>5372100</wp:posOffset>
+                </wp:positionH>
+                <wp:positionV relativeFrom="page">
+                  <wp:posOffset>4343399</wp:posOffset>
+                </wp:positionV>
+                <wp:extent cx="4343400" cy="2726839"/>
+                <wp:effectExtent l="0" t="0" r="0" b="3810"/>
+                <wp:wrapNone/>
+                <wp:docPr id="706964144" name="Text Box 5"/>
+                <wp:cNvGraphicFramePr/>
+                <a:graphic xmlns:a="http://schemas.openxmlformats.org/drawingml/2006/main">
+                  <a:graphicData uri="http://schemas.microsoft.com/office/word/2010/wordprocessingShape">
+                    <wps:wsp>
+                      <wps:cNvSpPr txBox="1"/>
+                      <wps:spPr>
+                        <a:xfrm>
+                          <a:off x="0" y="0"/>
+                          <a:ext cx="4343400" cy="2726839"/>
+                        </a:xfrm>
+                        <a:prstGeom prst="rect">
+                          <a:avLst/>
+                        </a:prstGeom>
+                        <a:noFill/>
+                        <a:ln w="6350">
+                          <a:noFill/>
+                        </a:ln>
+                      </wps:spPr>
+                      <wps:txbx>
+                        <w:txbxContent>
+                          <w:p>
+                            <w:r>
+                              <w:t>Justification:</w:t>
+                            </w:r>
+                          </w:p>
+                          <w:p>
+                            <w:pPr>
+                              <w:pStyle w:val="ListParagraph"/>
+                              <w:numPr>
+                                <w:ilvl w:val="0"/>
+                                <w:numId w:val="41"/>
+                              </w:numPr>
+                            </w:pPr>
+                          </w:p>
+                        </w:txbxContent>
+                      </wps:txbx>
+                      <wps:bodyPr rot="0" spcFirstLastPara="0" vertOverflow="overflow" horzOverflow="overflow" vert="horz" wrap="square" lIns="0" tIns="0" rIns="0" bIns="0" numCol="1" spcCol="0" rtlCol="0" fromWordArt="0" anchor="t" anchorCtr="0" forceAA="0" compatLnSpc="1">
+                        <a:prstTxWarp prst="textNoShape">
+                          <a:avLst/>
+                        </a:prstTxWarp>
+                        <a:noAutofit/>
+                      </wps:bodyPr>
+                    </wps:wsp>
+                  </a:graphicData>
+                </a:graphic>
+                <wp14:sizeRelH relativeFrom="margin">
+                  <wp14:pctWidth>0</wp14:pctWidth>
+                </wp14:sizeRelH>
+                <wp14:sizeRelV relativeFrom="margin">
+                  <wp14:pctHeight>0</wp14:pctHeight>
+                </wp14:sizeRelV>
+              </wp:anchor>
+            </w:drawing>
+          </mc:Choice>
+          <mc:Fallback>
+            <w:pict>
+              <v:shape w14:anchorId="4A0014DD" id="_x0000_s1035" type="#_x0000_t202" style="position:absolute;margin-left:423pt;margin-top:342pt;width:342pt;height:214.7pt;z-index:251669555;visibility:visible;mso-wrap-style:square;mso-width-percent:0;mso-height-percent:0;mso-wrap-distance-left:9pt;mso-wrap-distance-top:0;mso-wrap-distance-right:9pt;mso-wrap-distance-bottom:0;mso-position-horizontal:absolute;mso-position-horizontal-relative:text;mso-position-vertical:absolute;mso-position-vertical-relative:page;mso-width-percent:0;mso-height-percent:0;mso-width-relative:margin;mso-height-relative:margin;v-text-anchor:top" o:gfxdata="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" filled="f" stroked="f" strokeweight=".5pt">
+                <v:textbox inset="0,0,0,0">
+                  <w:txbxContent>
+                    <w:p>
+                      <w:r>
+                        <w:t>Justification:</w:t>
+                      </w:r>
+                    </w:p>
+                    <w:p>
+                      <w:pPr>
+                        <w:pStyle w:val="ListParagraph"/>
+                        <w:numPr>
+                          <w:ilvl w:val="0"/>
+                          <w:numId w:val="41"/>
+                        </w:numPr>
+                      </w:pPr>
+                    </w:p>
+                  </w:txbxContent>
+                </v:textbox>
+                <w10:wrap anchory="page"/>
+              </v:shape>
+            </w:pict>
+          </mc:Fallback>
+        </mc:AlternateContent>
+      </w:r>
+    </w:p>
     <w:p>
       <w:r>
         <w:br w:type="page"/>
@@ -7646,7 +7747,7 @@
         <mc:AlternateContent>
           <mc:Choice Requires="wps">
             <w:drawing>
-              <wp:anchor distT="0" distB="0" distL="114300" distR="114300" simplePos="0" relativeHeight="251695104" behindDoc="1" locked="0" layoutInCell="1" allowOverlap="1" wp14:anchorId="4B880718" wp14:editId="22A38C82">
+              <wp:anchor distT="0" distB="0" distL="114300" distR="114300" simplePos="0" relativeHeight="251658267" behindDoc="1" locked="0" layoutInCell="1" allowOverlap="1" wp14:anchorId="4B880718" wp14:editId="22A38C82">
                 <wp:simplePos x="0" y="0"/>
                 <wp:positionH relativeFrom="column">
                   <wp:posOffset>635</wp:posOffset>
@@ -7734,7 +7835,7 @@
         <mc:AlternateContent>
           <mc:Choice Requires="wps">
             <w:drawing>
-              <wp:anchor distT="0" distB="0" distL="114300" distR="114300" simplePos="0" relativeHeight="251696128" behindDoc="0" locked="0" layoutInCell="1" allowOverlap="1" wp14:anchorId="567E776B" wp14:editId="6446D389">
+              <wp:anchor distT="0" distB="0" distL="114300" distR="114300" simplePos="0" relativeHeight="251658268" behindDoc="0" locked="0" layoutInCell="1" allowOverlap="1" wp14:anchorId="567E776B" wp14:editId="6446D389">
                 <wp:simplePos x="0" y="0"/>
                 <wp:positionH relativeFrom="column">
                   <wp:posOffset>1089847</wp:posOffset>
@@ -7821,7 +7922,7 @@
         <mc:AlternateContent>
           <mc:Choice Requires="wps">
             <w:drawing>
-              <wp:anchor distT="0" distB="0" distL="114300" distR="114300" simplePos="0" relativeHeight="251697152" behindDoc="0" locked="0" layoutInCell="1" allowOverlap="1" wp14:anchorId="5260925C" wp14:editId="2E6079DE">
+              <wp:anchor distT="0" distB="0" distL="114300" distR="114300" simplePos="0" relativeHeight="251658269" behindDoc="0" locked="0" layoutInCell="1" allowOverlap="1" wp14:anchorId="5260925C" wp14:editId="2E6079DE">
                 <wp:simplePos x="0" y="0"/>
                 <wp:positionH relativeFrom="column">
                   <wp:posOffset>993775</wp:posOffset>
@@ -7908,7 +8009,7 @@
         <mc:AlternateContent>
           <mc:Choice Requires="wps">
             <w:drawing>
-              <wp:anchor distT="0" distB="0" distL="114300" distR="114300" simplePos="0" relativeHeight="251698176" behindDoc="0" locked="0" layoutInCell="1" allowOverlap="1" wp14:anchorId="520278F2" wp14:editId="3A3E8A9F">
+              <wp:anchor distT="0" distB="0" distL="114300" distR="114300" simplePos="0" relativeHeight="251658270" behindDoc="0" locked="0" layoutInCell="1" allowOverlap="1" wp14:anchorId="520278F2" wp14:editId="3A3E8A9F">
                 <wp:simplePos x="0" y="0"/>
                 <wp:positionH relativeFrom="column">
                   <wp:posOffset>-1270</wp:posOffset>
@@ -7973,7 +8074,7 @@
           </mc:Choice>
           <mc:Fallback>
             <w:pict>
-              <v:shape w14:anchorId="520278F2" id="_x0000_s1035" type="#_x0000_t202" style="position:absolute;margin-left:-.1pt;margin-top:81.15pt;width:63pt;height:18pt;z-index:251698176;visibility:visible;mso-wrap-style:square;mso-width-percent:0;mso-height-percent:0;mso-wrap-distance-left:9pt;mso-wrap-distance-top:0;mso-wrap-distance-right:9pt;mso-wrap-distance-bottom:0;mso-position-horizontal:absolute;mso-position-horizontal-relative:text;mso-position-vertical:absolute;mso-position-vertical-relative:page;mso-width-percent:0;mso-height-percent:0;mso-width-relative:margin;mso-height-relative:margin;v-text-anchor:middle" o:gfxdata="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" filled="f" stroked="f" strokeweight=".5pt">
+              <v:shape w14:anchorId="520278F2" id="_x0000_s1036" type="#_x0000_t202" style="position:absolute;margin-left:-.1pt;margin-top:81.15pt;width:63pt;height:18pt;z-index:251658270;visibility:visible;mso-wrap-style:square;mso-width-percent:0;mso-height-percent:0;mso-wrap-distance-left:9pt;mso-wrap-distance-top:0;mso-wrap-distance-right:9pt;mso-wrap-distance-bottom:0;mso-position-horizontal:absolute;mso-position-horizontal-relative:text;mso-position-vertical:absolute;mso-position-vertical-relative:page;mso-width-percent:0;mso-height-percent:0;mso-width-relative:margin;mso-height-relative:margin;v-text-anchor:middle" o:gfxdata="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" filled="f" stroked="f" strokeweight=".5pt">
                 <v:textbox inset="0,0,0,0">
                   <w:txbxContent>
                     <w:p>
@@ -8005,7 +8106,7 @@
           <w:noProof/>
         </w:rPr>
         <w:drawing>
-          <wp:anchor distT="0" distB="0" distL="114300" distR="114300" simplePos="0" relativeHeight="251699200" behindDoc="0" locked="0" layoutInCell="1" allowOverlap="1" wp14:anchorId="23C35C18" wp14:editId="2CAD1F1F">
+          <wp:anchor distT="0" distB="0" distL="114300" distR="114300" simplePos="0" relativeHeight="251658271" behindDoc="0" locked="0" layoutInCell="1" allowOverlap="1" wp14:anchorId="23C35C18" wp14:editId="6DCE9039">
             <wp:simplePos x="0" y="0"/>
             <wp:positionH relativeFrom="column">
               <wp:posOffset>1829697</wp:posOffset>
@@ -8061,9 +8162,23 @@
         </w:drawing>
       </w:r>
       <w:r>
-        <w:t>Sprint Plannin</w:t>
-      </w:r>
-      <w:r>
+        <w:t xml:space="preserve">Sprint </w:t>
+      </w:r>
+      <w:r>
+        <w:t xml:space="preserve">1 </w:t>
+      </w:r>
+      <w:r>
+        <w:rPr>
+          <w:b/>
+          <w:bCs/>
+        </w:rPr>
+        <w:t>Plannin</w:t>
+      </w:r>
+      <w:r>
+        <w:rPr>
+          <w:b/>
+          <w:bCs/>
+        </w:rPr>
         <w:t>g</w:t>
       </w:r>
     </w:p>
@@ -8073,7 +8188,7 @@
           <w:noProof/>
         </w:rPr>
         <w:drawing>
-          <wp:anchor distT="0" distB="0" distL="114300" distR="114300" simplePos="0" relativeHeight="251700224" behindDoc="0" locked="0" layoutInCell="1" allowOverlap="1" wp14:anchorId="3DE0652B" wp14:editId="019DDAE0">
+          <wp:anchor distT="0" distB="0" distL="114300" distR="114300" simplePos="0" relativeHeight="251658272" behindDoc="0" locked="0" layoutInCell="1" allowOverlap="1" wp14:anchorId="3DE0652B" wp14:editId="019DDAE0">
             <wp:simplePos x="0" y="0"/>
             <wp:positionH relativeFrom="column">
               <wp:posOffset>6629400</wp:posOffset>
@@ -8146,7 +8261,7 @@
         <mc:AlternateContent>
           <mc:Choice Requires="wps">
             <w:drawing>
-              <wp:anchor distT="0" distB="0" distL="114300" distR="114300" simplePos="0" relativeHeight="251704320" behindDoc="1" locked="0" layoutInCell="1" allowOverlap="1" wp14:anchorId="42E57C52" wp14:editId="3936F692">
+              <wp:anchor distT="0" distB="0" distL="114300" distR="114300" simplePos="0" relativeHeight="251658275" behindDoc="1" locked="0" layoutInCell="1" allowOverlap="1" wp14:anchorId="42E57C52" wp14:editId="3936F692">
                 <wp:simplePos x="0" y="0"/>
                 <wp:positionH relativeFrom="column">
                   <wp:posOffset>4445</wp:posOffset>
@@ -8234,7 +8349,7 @@
         <mc:AlternateContent>
           <mc:Choice Requires="wps">
             <w:drawing>
-              <wp:anchor distT="0" distB="0" distL="114300" distR="114300" simplePos="0" relativeHeight="251706368" behindDoc="0" locked="0" layoutInCell="1" allowOverlap="1" wp14:anchorId="12622DA8" wp14:editId="4F108574">
+              <wp:anchor distT="0" distB="0" distL="114300" distR="114300" simplePos="0" relativeHeight="251658277" behindDoc="0" locked="0" layoutInCell="1" allowOverlap="1" wp14:anchorId="12622DA8" wp14:editId="4F108574">
                 <wp:simplePos x="0" y="0"/>
                 <wp:positionH relativeFrom="column">
                   <wp:posOffset>991870</wp:posOffset>
@@ -8321,7 +8436,7 @@
         <mc:AlternateContent>
           <mc:Choice Requires="wps">
             <w:drawing>
-              <wp:anchor distT="0" distB="0" distL="114300" distR="114300" simplePos="0" relativeHeight="251707392" behindDoc="0" locked="0" layoutInCell="1" allowOverlap="1" wp14:anchorId="1448C3B6" wp14:editId="198E324D">
+              <wp:anchor distT="0" distB="0" distL="114300" distR="114300" simplePos="0" relativeHeight="251658278" behindDoc="0" locked="0" layoutInCell="1" allowOverlap="1" wp14:anchorId="1448C3B6" wp14:editId="198E324D">
                 <wp:simplePos x="0" y="0"/>
                 <wp:positionH relativeFrom="column">
                   <wp:posOffset>5715</wp:posOffset>
@@ -8383,7 +8498,7 @@
           </mc:Choice>
           <mc:Fallback>
             <w:pict>
-              <v:shape w14:anchorId="1448C3B6" id="_x0000_s1036" type="#_x0000_t202" style="position:absolute;margin-left:.45pt;margin-top:78.15pt;width:63pt;height:18pt;z-index:251707392;visibility:visible;mso-wrap-style:square;mso-width-percent:0;mso-height-percent:0;mso-wrap-distance-left:9pt;mso-wrap-distance-top:0;mso-wrap-distance-right:9pt;mso-wrap-distance-bottom:0;mso-position-horizontal:absolute;mso-position-horizontal-relative:text;mso-position-vertical:absolute;mso-position-vertical-relative:page;mso-width-percent:0;mso-height-percent:0;mso-width-relative:margin;mso-height-relative:margin;v-text-anchor:middle" o:gfxdata="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" filled="f" stroked="f" strokeweight=".5pt">
+              <v:shape w14:anchorId="1448C3B6" id="_x0000_s1037" type="#_x0000_t202" style="position:absolute;margin-left:.45pt;margin-top:78.15pt;width:63pt;height:18pt;z-index:251658278;visibility:visible;mso-wrap-style:square;mso-width-percent:0;mso-height-percent:0;mso-wrap-distance-left:9pt;mso-wrap-distance-top:0;mso-wrap-distance-right:9pt;mso-wrap-distance-bottom:0;mso-position-horizontal:absolute;mso-position-horizontal-relative:text;mso-position-vertical:absolute;mso-position-vertical-relative:page;mso-width-percent:0;mso-height-percent:0;mso-width-relative:margin;mso-height-relative:margin;v-text-anchor:middle" o:gfxdata="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" filled="f" stroked="f" strokeweight=".5pt">
                 <v:textbox inset="0,0,0,0">
                   <w:txbxContent>
                     <w:p>
@@ -8409,7 +8524,7 @@
         <mc:AlternateContent>
           <mc:Choice Requires="wps">
             <w:drawing>
-              <wp:anchor distT="0" distB="0" distL="114300" distR="114300" simplePos="0" relativeHeight="251705344" behindDoc="0" locked="0" layoutInCell="1" allowOverlap="1" wp14:anchorId="23335C2F" wp14:editId="4E0E8FBB">
+              <wp:anchor distT="0" distB="0" distL="114300" distR="114300" simplePos="0" relativeHeight="251658276" behindDoc="0" locked="0" layoutInCell="1" allowOverlap="1" wp14:anchorId="23335C2F" wp14:editId="4E0E8FBB">
                 <wp:simplePos x="0" y="0"/>
                 <wp:positionH relativeFrom="column">
                   <wp:posOffset>1095779</wp:posOffset>
@@ -8491,7 +8606,7 @@
           <w:noProof/>
         </w:rPr>
         <w:drawing>
-          <wp:anchor distT="0" distB="0" distL="114300" distR="114300" simplePos="0" relativeHeight="251701248" behindDoc="0" locked="0" layoutInCell="1" allowOverlap="1" wp14:anchorId="332ED935" wp14:editId="7BDAE593">
+          <wp:anchor distT="0" distB="0" distL="114300" distR="114300" simplePos="0" relativeHeight="251658273" behindDoc="0" locked="0" layoutInCell="1" allowOverlap="1" wp14:anchorId="332ED935" wp14:editId="7BDAE593">
             <wp:simplePos x="0" y="0"/>
             <wp:positionH relativeFrom="column">
               <wp:posOffset>2171700</wp:posOffset>
@@ -8547,15 +8662,13 @@
         </w:drawing>
       </w:r>
       <w:r>
-        <w:t xml:space="preserve">Sprint 1: Create server with layered architecture &amp; </w:t>
-      </w:r>
-      <w:proofErr w:type="spellStart"/>
-      <w:r>
-        <w:t>GetPlaces</w:t>
-      </w:r>
-      <w:proofErr w:type="spellEnd"/>
-      <w:r>
-        <w:t xml:space="preserve"> API</w:t>
+        <w:t>Sprint 1: Create server with layered architecture &amp; Get</w:t>
+      </w:r>
+      <w:r>
+        <w:t xml:space="preserve"> </w:t>
+      </w:r>
+      <w:r>
+        <w:t>Places API</w:t>
       </w:r>
     </w:p>
     <w:p>
@@ -8564,7 +8677,7 @@
           <w:noProof/>
         </w:rPr>
         <w:drawing>
-          <wp:anchor distT="0" distB="0" distL="114300" distR="114300" simplePos="0" relativeHeight="251702272" behindDoc="0" locked="0" layoutInCell="1" allowOverlap="1" wp14:anchorId="1C8242DE" wp14:editId="0EB40EEC">
+          <wp:anchor distT="0" distB="0" distL="114300" distR="114300" simplePos="0" relativeHeight="251658274" behindDoc="0" locked="0" layoutInCell="1" allowOverlap="1" wp14:anchorId="1C8242DE" wp14:editId="4FF7BB05">
             <wp:simplePos x="0" y="0"/>
             <wp:positionH relativeFrom="column">
               <wp:posOffset>4455160</wp:posOffset>
@@ -8632,7 +8745,7 @@
         <mc:AlternateContent>
           <mc:Choice Requires="wps">
             <w:drawing>
-              <wp:anchor distT="0" distB="0" distL="114300" distR="114300" simplePos="0" relativeHeight="251712512" behindDoc="0" locked="0" layoutInCell="1" allowOverlap="1" wp14:anchorId="4835DB23" wp14:editId="0EE5F42C">
+              <wp:anchor distT="0" distB="0" distL="114300" distR="114300" simplePos="0" relativeHeight="251658282" behindDoc="0" locked="0" layoutInCell="1" allowOverlap="1" wp14:anchorId="4835DB23" wp14:editId="0EE5F42C">
                 <wp:simplePos x="0" y="0"/>
                 <wp:positionH relativeFrom="column">
                   <wp:posOffset>-3175</wp:posOffset>
@@ -8697,7 +8810,7 @@
           </mc:Choice>
           <mc:Fallback>
             <w:pict>
-              <v:shape w14:anchorId="4835DB23" id="_x0000_s1037" type="#_x0000_t202" style="position:absolute;margin-left:-.25pt;margin-top:77.4pt;width:63pt;height:18pt;z-index:251712512;visibility:visible;mso-wrap-style:square;mso-width-percent:0;mso-height-percent:0;mso-wrap-distance-left:9pt;mso-wrap-distance-top:0;mso-wrap-distance-right:9pt;mso-wrap-distance-bottom:0;mso-position-horizontal:absolute;mso-position-horizontal-relative:text;mso-position-vertical:absolute;mso-position-vertical-relative:page;mso-width-percent:0;mso-height-percent:0;mso-width-relative:margin;mso-height-relative:margin;v-text-anchor:middle" o:gfxdata="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" filled="f" stroked="f" strokeweight=".5pt">
+              <v:shape w14:anchorId="4835DB23" id="_x0000_s1038" type="#_x0000_t202" style="position:absolute;margin-left:-.25pt;margin-top:77.4pt;width:63pt;height:18pt;z-index:251658282;visibility:visible;mso-wrap-style:square;mso-width-percent:0;mso-height-percent:0;mso-wrap-distance-left:9pt;mso-wrap-distance-top:0;mso-wrap-distance-right:9pt;mso-wrap-distance-bottom:0;mso-position-horizontal:absolute;mso-position-horizontal-relative:text;mso-position-vertical:absolute;mso-position-vertical-relative:page;mso-width-percent:0;mso-height-percent:0;mso-width-relative:margin;mso-height-relative:margin;v-text-anchor:middle" o:gfxdata="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" filled="f" stroked="f" strokeweight=".5pt">
                 <v:textbox inset="0,0,0,0">
                   <w:txbxContent>
                     <w:p>
@@ -8726,7 +8839,7 @@
         <mc:AlternateContent>
           <mc:Choice Requires="wps">
             <w:drawing>
-              <wp:anchor distT="0" distB="0" distL="114300" distR="114300" simplePos="0" relativeHeight="251711488" behindDoc="0" locked="0" layoutInCell="1" allowOverlap="1" wp14:anchorId="1D29E722" wp14:editId="06A5B665">
+              <wp:anchor distT="0" distB="0" distL="114300" distR="114300" simplePos="0" relativeHeight="251658281" behindDoc="0" locked="0" layoutInCell="1" allowOverlap="1" wp14:anchorId="1D29E722" wp14:editId="06A5B665">
                 <wp:simplePos x="0" y="0"/>
                 <wp:positionH relativeFrom="column">
                   <wp:posOffset>983615</wp:posOffset>
@@ -8813,7 +8926,7 @@
           <w:noProof/>
         </w:rPr>
         <w:drawing>
-          <wp:anchor distT="0" distB="0" distL="114300" distR="114300" simplePos="0" relativeHeight="251714560" behindDoc="0" locked="0" layoutInCell="1" allowOverlap="1" wp14:anchorId="440DFF63" wp14:editId="6006AC53">
+          <wp:anchor distT="0" distB="0" distL="114300" distR="114300" simplePos="0" relativeHeight="251658283" behindDoc="0" locked="0" layoutInCell="1" allowOverlap="1" wp14:anchorId="440DFF63" wp14:editId="6006AC53">
             <wp:simplePos x="0" y="0"/>
             <wp:positionH relativeFrom="column">
               <wp:posOffset>5949315</wp:posOffset>
@@ -8873,7 +8986,7 @@
           <w:noProof/>
         </w:rPr>
         <w:drawing>
-          <wp:anchor distT="0" distB="0" distL="114300" distR="114300" simplePos="0" relativeHeight="251716608" behindDoc="0" locked="0" layoutInCell="1" allowOverlap="1" wp14:anchorId="25B7BC24" wp14:editId="7E3F5E04">
+          <wp:anchor distT="0" distB="0" distL="114300" distR="114300" simplePos="0" relativeHeight="251658285" behindDoc="0" locked="0" layoutInCell="1" allowOverlap="1" wp14:anchorId="25B7BC24" wp14:editId="7E3F5E04">
             <wp:simplePos x="0" y="0"/>
             <wp:positionH relativeFrom="column">
               <wp:posOffset>1948180</wp:posOffset>
@@ -8935,7 +9048,7 @@
         <mc:AlternateContent>
           <mc:Choice Requires="wps">
             <w:drawing>
-              <wp:anchor distT="0" distB="0" distL="114300" distR="114300" simplePos="0" relativeHeight="251709440" behindDoc="1" locked="0" layoutInCell="1" allowOverlap="1" wp14:anchorId="35A60FF5" wp14:editId="006E164F">
+              <wp:anchor distT="0" distB="0" distL="114300" distR="114300" simplePos="0" relativeHeight="251658279" behindDoc="1" locked="0" layoutInCell="1" allowOverlap="1" wp14:anchorId="35A60FF5" wp14:editId="006E164F">
                 <wp:simplePos x="0" y="0"/>
                 <wp:positionH relativeFrom="column">
                   <wp:posOffset>-2540</wp:posOffset>
@@ -9023,7 +9136,7 @@
         <mc:AlternateContent>
           <mc:Choice Requires="wps">
             <w:drawing>
-              <wp:anchor distT="0" distB="0" distL="114300" distR="114300" simplePos="0" relativeHeight="251710464" behindDoc="0" locked="0" layoutInCell="1" allowOverlap="1" wp14:anchorId="417921D7" wp14:editId="4A47935A">
+              <wp:anchor distT="0" distB="0" distL="114300" distR="114300" simplePos="0" relativeHeight="251658280" behindDoc="0" locked="0" layoutInCell="1" allowOverlap="1" wp14:anchorId="417921D7" wp14:editId="4A47935A">
                 <wp:simplePos x="0" y="0"/>
                 <wp:positionH relativeFrom="column">
                   <wp:posOffset>1080770</wp:posOffset>
@@ -9113,16 +9226,6 @@
     </w:p>
     <w:p/>
     <w:p>
-      <w:pPr>
-        <w:sectPr>
-          <w:footerReference w:type="first" r:id="rId29"/>
-          <w:pgSz w:w="16838" w:h="11906" w:orient="landscape"/>
-          <w:pgMar w:top="720" w:right="720" w:bottom="720" w:left="720" w:header="720" w:footer="720" w:gutter="0"/>
-          <w:cols w:space="720"/>
-          <w:titlePg/>
-          <w:docGrid w:linePitch="360"/>
-        </w:sectPr>
-      </w:pPr>
       <w:r>
         <w:rPr>
           <w:noProof/>
@@ -9130,7 +9233,7 @@
         <mc:AlternateContent>
           <mc:Choice Requires="wps">
             <w:drawing>
-              <wp:anchor distT="0" distB="0" distL="114300" distR="114300" simplePos="0" relativeHeight="251725824" behindDoc="0" locked="0" layoutInCell="1" allowOverlap="1" wp14:anchorId="3BF9581D" wp14:editId="248F7913">
+              <wp:anchor distT="0" distB="0" distL="114300" distR="114300" simplePos="0" relativeHeight="251658290" behindDoc="0" locked="0" layoutInCell="1" allowOverlap="1" wp14:anchorId="3BF9581D" wp14:editId="248F7913">
                 <wp:simplePos x="0" y="0"/>
                 <wp:positionH relativeFrom="column">
                   <wp:posOffset>6002495</wp:posOffset>
@@ -9226,7 +9329,7 @@
           </mc:Choice>
           <mc:Fallback>
             <w:pict>
-              <v:roundrect w14:anchorId="3BF9581D" id="Rounded Rectangle 40" o:spid="_x0000_s1038" style="position:absolute;margin-left:472.65pt;margin-top:254.2pt;width:18.4pt;height:18.8pt;z-index:251725824;visibility:visible;mso-wrap-style:square;mso-width-percent:0;mso-height-percent:0;mso-wrap-distance-left:9pt;mso-wrap-distance-top:0;mso-wrap-distance-right:9pt;mso-wrap-distance-bottom:0;mso-position-horizontal:absolute;mso-position-horizontal-relative:text;mso-position-vertical:absolute;mso-position-vertical-relative:text;mso-width-percent:0;mso-height-percent:0;mso-width-relative:margin;mso-height-relative:margin;v-text-anchor:middle" arcsize="10923f" o:gfxdata="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" filled="f" strokecolor="#e00" strokeweight="1.5pt">
+              <v:roundrect w14:anchorId="3BF9581D" id="Rounded Rectangle 40" o:spid="_x0000_s1039" style="position:absolute;margin-left:472.65pt;margin-top:254.2pt;width:18.4pt;height:18.8pt;z-index:251658290;visibility:visible;mso-wrap-style:square;mso-width-percent:0;mso-height-percent:0;mso-wrap-distance-left:9pt;mso-wrap-distance-top:0;mso-wrap-distance-right:9pt;mso-wrap-distance-bottom:0;mso-position-horizontal:absolute;mso-position-horizontal-relative:text;mso-position-vertical:absolute;mso-position-vertical-relative:text;mso-width-percent:0;mso-height-percent:0;mso-width-relative:margin;mso-height-relative:margin;v-text-anchor:middle" arcsize="10923f" o:gfxdata="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" filled="f" strokecolor="#e00" strokeweight="1.5pt">
                 <v:stroke joinstyle="miter"/>
                 <v:textbox inset="0,0,0,0">
                   <w:txbxContent>
@@ -9268,7 +9371,7 @@
         <mc:AlternateContent>
           <mc:Choice Requires="wps">
             <w:drawing>
-              <wp:anchor distT="0" distB="0" distL="114300" distR="114300" simplePos="0" relativeHeight="251727872" behindDoc="0" locked="0" layoutInCell="1" allowOverlap="1" wp14:anchorId="028EE442" wp14:editId="085F289C">
+              <wp:anchor distT="0" distB="0" distL="114300" distR="114300" simplePos="0" relativeHeight="251658291" behindDoc="0" locked="0" layoutInCell="1" allowOverlap="1" wp14:anchorId="028EE442" wp14:editId="085F289C">
                 <wp:simplePos x="0" y="0"/>
                 <wp:positionH relativeFrom="column">
                   <wp:posOffset>2362200</wp:posOffset>
@@ -9364,7 +9467,7 @@
           </mc:Choice>
           <mc:Fallback>
             <w:pict>
-              <v:roundrect w14:anchorId="028EE442" id="_x0000_s1039" style="position:absolute;margin-left:186pt;margin-top:154.3pt;width:18.4pt;height:18.8pt;z-index:251727872;visibility:visible;mso-wrap-style:square;mso-width-percent:0;mso-height-percent:0;mso-wrap-distance-left:9pt;mso-wrap-distance-top:0;mso-wrap-distance-right:9pt;mso-wrap-distance-bottom:0;mso-position-horizontal:absolute;mso-position-horizontal-relative:text;mso-position-vertical:absolute;mso-position-vertical-relative:text;mso-width-percent:0;mso-height-percent:0;mso-width-relative:margin;mso-height-relative:margin;v-text-anchor:middle" arcsize="10923f" o:gfxdata="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" filled="f" strokecolor="#e00" strokeweight="1.5pt">
+              <v:roundrect w14:anchorId="028EE442" id="_x0000_s1040" style="position:absolute;margin-left:186pt;margin-top:154.3pt;width:18.4pt;height:18.8pt;z-index:251658291;visibility:visible;mso-wrap-style:square;mso-width-percent:0;mso-height-percent:0;mso-wrap-distance-left:9pt;mso-wrap-distance-top:0;mso-wrap-distance-right:9pt;mso-wrap-distance-bottom:0;mso-position-horizontal:absolute;mso-position-horizontal-relative:text;mso-position-vertical:absolute;mso-position-vertical-relative:text;mso-width-percent:0;mso-height-percent:0;mso-width-relative:margin;mso-height-relative:margin;v-text-anchor:middle" arcsize="10923f" o:gfxdata="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" filled="f" strokecolor="#e00" strokeweight="1.5pt">
                 <v:stroke joinstyle="miter"/>
                 <v:textbox inset="0,0,0,0">
                   <w:txbxContent>
@@ -9406,7 +9509,7 @@
         <mc:AlternateContent>
           <mc:Choice Requires="wps">
             <w:drawing>
-              <wp:anchor distT="0" distB="0" distL="114300" distR="114300" simplePos="0" relativeHeight="251723776" behindDoc="0" locked="0" layoutInCell="1" allowOverlap="1" wp14:anchorId="4ABBA9AE" wp14:editId="375CA19D">
+              <wp:anchor distT="0" distB="0" distL="114300" distR="114300" simplePos="0" relativeHeight="251658289" behindDoc="0" locked="0" layoutInCell="1" allowOverlap="1" wp14:anchorId="4ABBA9AE" wp14:editId="375CA19D">
                 <wp:simplePos x="0" y="0"/>
                 <wp:positionH relativeFrom="column">
                   <wp:posOffset>8013700</wp:posOffset>
@@ -9502,7 +9605,7 @@
           </mc:Choice>
           <mc:Fallback>
             <w:pict>
-              <v:roundrect w14:anchorId="4ABBA9AE" id="_x0000_s1040" style="position:absolute;margin-left:631pt;margin-top:158.5pt;width:18.4pt;height:18.8pt;z-index:251723776;visibility:visible;mso-wrap-style:square;mso-width-percent:0;mso-height-percent:0;mso-wrap-distance-left:9pt;mso-wrap-distance-top:0;mso-wrap-distance-right:9pt;mso-wrap-distance-bottom:0;mso-position-horizontal:absolute;mso-position-horizontal-relative:text;mso-position-vertical:absolute;mso-position-vertical-relative:text;mso-width-percent:0;mso-height-percent:0;mso-width-relative:margin;mso-height-relative:margin;v-text-anchor:middle" arcsize="10923f" o:gfxdata="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" filled="f" strokecolor="#e00" strokeweight="1.5pt">
+              <v:roundrect w14:anchorId="4ABBA9AE" id="_x0000_s1041" style="position:absolute;margin-left:631pt;margin-top:158.5pt;width:18.4pt;height:18.8pt;z-index:251658289;visibility:visible;mso-wrap-style:square;mso-width-percent:0;mso-height-percent:0;mso-wrap-distance-left:9pt;mso-wrap-distance-top:0;mso-wrap-distance-right:9pt;mso-wrap-distance-bottom:0;mso-position-horizontal:absolute;mso-position-horizontal-relative:text;mso-position-vertical:absolute;mso-position-vertical-relative:text;mso-width-percent:0;mso-height-percent:0;mso-width-relative:margin;mso-height-relative:margin;v-text-anchor:middle" arcsize="10923f" o:gfxdata="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" filled="f" strokecolor="#e00" strokeweight="1.5pt">
                 <v:stroke joinstyle="miter"/>
                 <v:textbox inset="0,0,0,0">
                   <w:txbxContent>
@@ -9544,7 +9647,7 @@
         <mc:AlternateContent>
           <mc:Choice Requires="wps">
             <w:drawing>
-              <wp:anchor distT="0" distB="0" distL="114300" distR="114300" simplePos="0" relativeHeight="251721728" behindDoc="0" locked="0" layoutInCell="1" allowOverlap="1" wp14:anchorId="503E28A2" wp14:editId="46DF80EA">
+              <wp:anchor distT="0" distB="0" distL="114300" distR="114300" simplePos="0" relativeHeight="251658288" behindDoc="0" locked="0" layoutInCell="1" allowOverlap="1" wp14:anchorId="503E28A2" wp14:editId="46DF80EA">
                 <wp:simplePos x="0" y="0"/>
                 <wp:positionH relativeFrom="column">
                   <wp:posOffset>2515486</wp:posOffset>
@@ -9623,7 +9726,7 @@
         <mc:AlternateContent>
           <mc:Choice Requires="wps">
             <w:drawing>
-              <wp:anchor distT="0" distB="0" distL="114300" distR="114300" simplePos="0" relativeHeight="251719680" behindDoc="0" locked="0" layoutInCell="1" allowOverlap="1" wp14:anchorId="40A169D9" wp14:editId="2A78FAEF">
+              <wp:anchor distT="0" distB="0" distL="114300" distR="114300" simplePos="0" relativeHeight="251658287" behindDoc="0" locked="0" layoutInCell="1" allowOverlap="1" wp14:anchorId="40A169D9" wp14:editId="2A78FAEF">
                 <wp:simplePos x="0" y="0"/>
                 <wp:positionH relativeFrom="column">
                   <wp:posOffset>5652681</wp:posOffset>
@@ -9698,7 +9801,7 @@
         <mc:AlternateContent>
           <mc:Choice Requires="wps">
             <w:drawing>
-              <wp:anchor distT="0" distB="0" distL="114300" distR="114300" simplePos="0" relativeHeight="251717632" behindDoc="0" locked="0" layoutInCell="1" allowOverlap="1" wp14:anchorId="61E9411D" wp14:editId="7C66D6A6">
+              <wp:anchor distT="0" distB="0" distL="114300" distR="114300" simplePos="0" relativeHeight="251658286" behindDoc="0" locked="0" layoutInCell="1" allowOverlap="1" wp14:anchorId="61E9411D" wp14:editId="7C66D6A6">
                 <wp:simplePos x="0" y="0"/>
                 <wp:positionH relativeFrom="column">
                   <wp:posOffset>8268586</wp:posOffset>
@@ -9765,7 +9868,7 @@
           <w:noProof/>
         </w:rPr>
         <w:drawing>
-          <wp:anchor distT="0" distB="0" distL="114300" distR="114300" simplePos="0" relativeHeight="251715584" behindDoc="0" locked="0" layoutInCell="1" allowOverlap="1" wp14:anchorId="3EE226F5" wp14:editId="26F03AA2">
+          <wp:anchor distT="0" distB="0" distL="114300" distR="114300" simplePos="0" relativeHeight="251658284" behindDoc="0" locked="0" layoutInCell="1" allowOverlap="1" wp14:anchorId="3EE226F5" wp14:editId="26F03AA2">
             <wp:simplePos x="0" y="0"/>
             <wp:positionH relativeFrom="column">
               <wp:posOffset>1804035</wp:posOffset>
@@ -9788,7 +9891,7 @@
                     <pic:cNvPicPr/>
                   </pic:nvPicPr>
                   <pic:blipFill>
-                    <a:blip r:embed="rId30" cstate="print">
+                    <a:blip r:embed="rId29" cstate="print">
                       <a:extLst>
                         <a:ext uri="{28A0092B-C50C-407E-A947-70E740481C1C}">
                           <a14:useLocalDpi xmlns:a14="http://schemas.microsoft.com/office/drawing/2010/main" val="0"/>
@@ -9823,6 +9926,1398 @@
       <w:r>
         <w:t xml:space="preserve"> </w:t>
       </w:r>
+    </w:p>
+    <w:p>
+      <w:r>
+        <w:br w:type="page"/>
+      </w:r>
+    </w:p>
+    <w:p>
+      <w:r>
+        <w:rPr>
+          <w:noProof/>
+        </w:rPr>
+        <w:lastRenderedPageBreak/>
+        <mc:AlternateContent>
+          <mc:Choice Requires="wps">
+            <w:drawing>
+              <wp:anchor distT="0" distB="0" distL="114300" distR="114300" simplePos="0" relativeHeight="251663411" behindDoc="0" locked="0" layoutInCell="1" allowOverlap="1" wp14:anchorId="50525D99" wp14:editId="479333BE">
+                <wp:simplePos x="0" y="0"/>
+                <wp:positionH relativeFrom="column">
+                  <wp:posOffset>-1270</wp:posOffset>
+                </wp:positionH>
+                <wp:positionV relativeFrom="page">
+                  <wp:posOffset>993643</wp:posOffset>
+                </wp:positionV>
+                <wp:extent cx="800100" cy="228600"/>
+                <wp:effectExtent l="0" t="0" r="0" b="0"/>
+                <wp:wrapNone/>
+                <wp:docPr id="1354648313" name="Text Box 5"/>
+                <wp:cNvGraphicFramePr/>
+                <a:graphic xmlns:a="http://schemas.openxmlformats.org/drawingml/2006/main">
+                  <a:graphicData uri="http://schemas.microsoft.com/office/word/2010/wordprocessingShape">
+                    <wps:wsp>
+                      <wps:cNvSpPr txBox="1"/>
+                      <wps:spPr>
+                        <a:xfrm>
+                          <a:off x="0" y="0"/>
+                          <a:ext cx="800100" cy="228600"/>
+                        </a:xfrm>
+                        <a:prstGeom prst="rect">
+                          <a:avLst/>
+                        </a:prstGeom>
+                        <a:noFill/>
+                        <a:ln w="6350">
+                          <a:noFill/>
+                        </a:ln>
+                      </wps:spPr>
+                      <wps:txbx>
+                        <w:txbxContent>
+                          <w:p>
+                            <w:pPr>
+                              <w:jc w:val="right"/>
+                            </w:pPr>
+                            <w:r>
+                              <w:t xml:space="preserve">February </w:t>
+                            </w:r>
+                            <w:r>
+                              <w:t>11</w:t>
+                            </w:r>
+                          </w:p>
+                        </w:txbxContent>
+                      </wps:txbx>
+                      <wps:bodyPr rot="0" spcFirstLastPara="0" vertOverflow="overflow" horzOverflow="overflow" vert="horz" wrap="square" lIns="0" tIns="0" rIns="0" bIns="0" numCol="1" spcCol="0" rtlCol="0" fromWordArt="0" anchor="ctr" anchorCtr="0" forceAA="0" compatLnSpc="1">
+                        <a:prstTxWarp prst="textNoShape">
+                          <a:avLst/>
+                        </a:prstTxWarp>
+                        <a:noAutofit/>
+                      </wps:bodyPr>
+                    </wps:wsp>
+                  </a:graphicData>
+                </a:graphic>
+                <wp14:sizeRelH relativeFrom="margin">
+                  <wp14:pctWidth>0</wp14:pctWidth>
+                </wp14:sizeRelH>
+                <wp14:sizeRelV relativeFrom="margin">
+                  <wp14:pctHeight>0</wp14:pctHeight>
+                </wp14:sizeRelV>
+              </wp:anchor>
+            </w:drawing>
+          </mc:Choice>
+          <mc:Fallback>
+            <w:pict>
+              <v:shape w14:anchorId="50525D99" id="_x0000_s1042" type="#_x0000_t202" style="position:absolute;margin-left:-.1pt;margin-top:78.25pt;width:63pt;height:18pt;z-index:251663411;visibility:visible;mso-wrap-style:square;mso-width-percent:0;mso-height-percent:0;mso-wrap-distance-left:9pt;mso-wrap-distance-top:0;mso-wrap-distance-right:9pt;mso-wrap-distance-bottom:0;mso-position-horizontal:absolute;mso-position-horizontal-relative:text;mso-position-vertical:absolute;mso-position-vertical-relative:page;mso-width-percent:0;mso-height-percent:0;mso-width-relative:margin;mso-height-relative:margin;v-text-anchor:middle" o:gfxdata="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" filled="f" stroked="f" strokeweight=".5pt">
+                <v:textbox inset="0,0,0,0">
+                  <w:txbxContent>
+                    <w:p>
+                      <w:pPr>
+                        <w:jc w:val="right"/>
+                      </w:pPr>
+                      <w:r>
+                        <w:t xml:space="preserve">February </w:t>
+                      </w:r>
+                      <w:r>
+                        <w:t>11</w:t>
+                      </w:r>
+                    </w:p>
+                  </w:txbxContent>
+                </v:textbox>
+                <w10:wrap anchory="page"/>
+              </v:shape>
+            </w:pict>
+          </mc:Fallback>
+        </mc:AlternateContent>
+      </w:r>
+      <w:r>
+        <w:rPr>
+          <w:noProof/>
+        </w:rPr>
+        <mc:AlternateContent>
+          <mc:Choice Requires="wps">
+            <w:drawing>
+              <wp:anchor distT="0" distB="0" distL="114300" distR="114300" simplePos="0" relativeHeight="251662387" behindDoc="0" locked="0" layoutInCell="1" allowOverlap="1" wp14:anchorId="4100D24A" wp14:editId="0A55BC03">
+                <wp:simplePos x="0" y="0"/>
+                <wp:positionH relativeFrom="column">
+                  <wp:posOffset>980440</wp:posOffset>
+                </wp:positionH>
+                <wp:positionV relativeFrom="page">
+                  <wp:posOffset>969777</wp:posOffset>
+                </wp:positionV>
+                <wp:extent cx="251460" cy="251460"/>
+                <wp:effectExtent l="25400" t="25400" r="40640" b="40640"/>
+                <wp:wrapNone/>
+                <wp:docPr id="1453997214" name="Oval 4"/>
+                <wp:cNvGraphicFramePr/>
+                <a:graphic xmlns:a="http://schemas.openxmlformats.org/drawingml/2006/main">
+                  <a:graphicData uri="http://schemas.microsoft.com/office/word/2010/wordprocessingShape">
+                    <wps:wsp>
+                      <wps:cNvSpPr/>
+                      <wps:spPr>
+                        <a:xfrm>
+                          <a:off x="0" y="0"/>
+                          <a:ext cx="251460" cy="251460"/>
+                        </a:xfrm>
+                        <a:prstGeom prst="ellipse">
+                          <a:avLst/>
+                        </a:prstGeom>
+                        <a:solidFill>
+                          <a:schemeClr val="bg1"/>
+                        </a:solidFill>
+                        <a:ln w="57150">
+                          <a:solidFill>
+                            <a:schemeClr val="accent1">
+                              <a:lumMod val="75000"/>
+                            </a:schemeClr>
+                          </a:solidFill>
+                        </a:ln>
+                      </wps:spPr>
+                      <wps:style>
+                        <a:lnRef idx="2">
+                          <a:schemeClr val="accent1">
+                            <a:shade val="15000"/>
+                          </a:schemeClr>
+                        </a:lnRef>
+                        <a:fillRef idx="1">
+                          <a:schemeClr val="accent1"/>
+                        </a:fillRef>
+                        <a:effectRef idx="0">
+                          <a:schemeClr val="accent1"/>
+                        </a:effectRef>
+                        <a:fontRef idx="minor">
+                          <a:schemeClr val="lt1"/>
+                        </a:fontRef>
+                      </wps:style>
+                      <wps:bodyPr rot="0" spcFirstLastPara="0" vertOverflow="overflow" horzOverflow="overflow" vert="horz" wrap="square" lIns="91440" tIns="45720" rIns="91440" bIns="45720" numCol="1" spcCol="0" rtlCol="0" fromWordArt="0" anchor="ctr" anchorCtr="0" forceAA="0" compatLnSpc="1">
+                        <a:prstTxWarp prst="textNoShape">
+                          <a:avLst/>
+                        </a:prstTxWarp>
+                        <a:noAutofit/>
+                      </wps:bodyPr>
+                    </wps:wsp>
+                  </a:graphicData>
+                </a:graphic>
+                <wp14:sizeRelH relativeFrom="margin">
+                  <wp14:pctWidth>0</wp14:pctWidth>
+                </wp14:sizeRelH>
+                <wp14:sizeRelV relativeFrom="margin">
+                  <wp14:pctHeight>0</wp14:pctHeight>
+                </wp14:sizeRelV>
+              </wp:anchor>
+            </w:drawing>
+          </mc:Choice>
+          <mc:Fallback>
+            <w:pict>
+              <v:oval w14:anchorId="66609BEC" id="Oval 4" o:spid="_x0000_s1026" style="position:absolute;margin-left:77.2pt;margin-top:76.35pt;width:19.8pt;height:19.8pt;z-index:251662387;visibility:visible;mso-wrap-style:square;mso-width-percent:0;mso-height-percent:0;mso-wrap-distance-left:9pt;mso-wrap-distance-top:0;mso-wrap-distance-right:9pt;mso-wrap-distance-bottom:0;mso-position-horizontal:absolute;mso-position-horizontal-relative:text;mso-position-vertical:absolute;mso-position-vertical-relative:page;mso-width-percent:0;mso-height-percent:0;mso-width-relative:margin;mso-height-relative:margin;v-text-anchor:middle" o:gfxdata="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" fillcolor="white [3212]" strokecolor="#0f4761 [2404]" strokeweight="4.5pt">
+                <v:stroke joinstyle="miter"/>
+                <w10:wrap anchory="page"/>
+              </v:oval>
+            </w:pict>
+          </mc:Fallback>
+        </mc:AlternateContent>
+      </w:r>
+      <w:r>
+        <w:rPr>
+          <w:noProof/>
+        </w:rPr>
+        <mc:AlternateContent>
+          <mc:Choice Requires="wps">
+            <w:drawing>
+              <wp:anchor distT="0" distB="0" distL="114300" distR="114300" simplePos="0" relativeHeight="251660339" behindDoc="1" locked="0" layoutInCell="1" allowOverlap="1" wp14:anchorId="264A861F" wp14:editId="161A69CD">
+                <wp:simplePos x="0" y="0"/>
+                <wp:positionH relativeFrom="column">
+                  <wp:posOffset>-1905</wp:posOffset>
+                </wp:positionH>
+                <wp:positionV relativeFrom="page">
+                  <wp:posOffset>689737</wp:posOffset>
+                </wp:positionV>
+                <wp:extent cx="1595120" cy="6400800"/>
+                <wp:effectExtent l="0" t="0" r="0" b="0"/>
+                <wp:wrapTight wrapText="bothSides">
+                  <wp:wrapPolygon edited="0">
+                    <wp:start x="860" y="86"/>
+                    <wp:lineTo x="860" y="21471"/>
+                    <wp:lineTo x="20465" y="21471"/>
+                    <wp:lineTo x="20465" y="86"/>
+                    <wp:lineTo x="860" y="86"/>
+                  </wp:wrapPolygon>
+                </wp:wrapTight>
+                <wp:docPr id="2020274264" name="Rectangle 7"/>
+                <wp:cNvGraphicFramePr/>
+                <a:graphic xmlns:a="http://schemas.openxmlformats.org/drawingml/2006/main">
+                  <a:graphicData uri="http://schemas.microsoft.com/office/word/2010/wordprocessingShape">
+                    <wps:wsp>
+                      <wps:cNvSpPr/>
+                      <wps:spPr>
+                        <a:xfrm>
+                          <a:off x="0" y="0"/>
+                          <a:ext cx="1595120" cy="6400800"/>
+                        </a:xfrm>
+                        <a:prstGeom prst="rect">
+                          <a:avLst/>
+                        </a:prstGeom>
+                        <a:noFill/>
+                        <a:ln>
+                          <a:noFill/>
+                        </a:ln>
+                      </wps:spPr>
+                      <wps:style>
+                        <a:lnRef idx="2">
+                          <a:schemeClr val="accent1">
+                            <a:shade val="15000"/>
+                          </a:schemeClr>
+                        </a:lnRef>
+                        <a:fillRef idx="1">
+                          <a:schemeClr val="accent1"/>
+                        </a:fillRef>
+                        <a:effectRef idx="0">
+                          <a:schemeClr val="accent1"/>
+                        </a:effectRef>
+                        <a:fontRef idx="minor">
+                          <a:schemeClr val="lt1"/>
+                        </a:fontRef>
+                      </wps:style>
+                      <wps:bodyPr rot="0" spcFirstLastPara="0" vertOverflow="overflow" horzOverflow="overflow" vert="horz" wrap="square" lIns="91440" tIns="45720" rIns="91440" bIns="45720" numCol="1" spcCol="0" rtlCol="0" fromWordArt="0" anchor="ctr" anchorCtr="0" forceAA="0" compatLnSpc="1">
+                        <a:prstTxWarp prst="textNoShape">
+                          <a:avLst/>
+                        </a:prstTxWarp>
+                        <a:noAutofit/>
+                      </wps:bodyPr>
+                    </wps:wsp>
+                  </a:graphicData>
+                </a:graphic>
+                <wp14:sizeRelH relativeFrom="margin">
+                  <wp14:pctWidth>0</wp14:pctWidth>
+                </wp14:sizeRelH>
+                <wp14:sizeRelV relativeFrom="margin">
+                  <wp14:pctHeight>0</wp14:pctHeight>
+                </wp14:sizeRelV>
+              </wp:anchor>
+            </w:drawing>
+          </mc:Choice>
+          <mc:Fallback>
+            <w:pict>
+              <v:rect w14:anchorId="50B22DF7" id="Rectangle 7" o:spid="_x0000_s1026" style="position:absolute;margin-left:-.15pt;margin-top:54.3pt;width:125.6pt;height:7in;z-index:-251656141;visibility:visible;mso-wrap-style:square;mso-width-percent:0;mso-height-percent:0;mso-wrap-distance-left:9pt;mso-wrap-distance-top:0;mso-wrap-distance-right:9pt;mso-wrap-distance-bottom:0;mso-position-horizontal:absolute;mso-position-horizontal-relative:text;mso-position-vertical:absolute;mso-position-vertical-relative:page;mso-width-percent:0;mso-height-percent:0;mso-width-relative:margin;mso-height-relative:margin;v-text-anchor:middle" o:gfxdata="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" filled="f" stroked="f" strokeweight="1pt">
+                <w10:wrap type="tight" anchory="page"/>
+              </v:rect>
+            </w:pict>
+          </mc:Fallback>
+        </mc:AlternateContent>
+      </w:r>
+      <w:r>
+        <w:rPr>
+          <w:noProof/>
+        </w:rPr>
+        <mc:AlternateContent>
+          <mc:Choice Requires="wps">
+            <w:drawing>
+              <wp:anchor distT="0" distB="0" distL="114300" distR="114300" simplePos="0" relativeHeight="251661363" behindDoc="0" locked="0" layoutInCell="1" allowOverlap="1" wp14:anchorId="14925FD7" wp14:editId="0E59A57B">
+                <wp:simplePos x="0" y="0"/>
+                <wp:positionH relativeFrom="column">
+                  <wp:posOffset>1087120</wp:posOffset>
+                </wp:positionH>
+                <wp:positionV relativeFrom="page">
+                  <wp:posOffset>678180</wp:posOffset>
+                </wp:positionV>
+                <wp:extent cx="53975" cy="6407785"/>
+                <wp:effectExtent l="0" t="0" r="0" b="5715"/>
+                <wp:wrapNone/>
+                <wp:docPr id="286714470" name="Rectangle 3"/>
+                <wp:cNvGraphicFramePr/>
+                <a:graphic xmlns:a="http://schemas.openxmlformats.org/drawingml/2006/main">
+                  <a:graphicData uri="http://schemas.microsoft.com/office/word/2010/wordprocessingShape">
+                    <wps:wsp>
+                      <wps:cNvSpPr/>
+                      <wps:spPr>
+                        <a:xfrm>
+                          <a:off x="0" y="0"/>
+                          <a:ext cx="53975" cy="6407785"/>
+                        </a:xfrm>
+                        <a:prstGeom prst="rect">
+                          <a:avLst/>
+                        </a:prstGeom>
+                        <a:solidFill>
+                          <a:schemeClr val="tx1"/>
+                        </a:solidFill>
+                        <a:ln>
+                          <a:noFill/>
+                        </a:ln>
+                      </wps:spPr>
+                      <wps:style>
+                        <a:lnRef idx="2">
+                          <a:schemeClr val="accent1">
+                            <a:shade val="15000"/>
+                          </a:schemeClr>
+                        </a:lnRef>
+                        <a:fillRef idx="1">
+                          <a:schemeClr val="accent1"/>
+                        </a:fillRef>
+                        <a:effectRef idx="0">
+                          <a:schemeClr val="accent1"/>
+                        </a:effectRef>
+                        <a:fontRef idx="minor">
+                          <a:schemeClr val="lt1"/>
+                        </a:fontRef>
+                      </wps:style>
+                      <wps:bodyPr rot="0" spcFirstLastPara="0" vertOverflow="overflow" horzOverflow="overflow" vert="horz" wrap="square" lIns="91440" tIns="45720" rIns="91440" bIns="45720" numCol="1" spcCol="0" rtlCol="0" fromWordArt="0" anchor="ctr" anchorCtr="0" forceAA="0" compatLnSpc="1">
+                        <a:prstTxWarp prst="textNoShape">
+                          <a:avLst/>
+                        </a:prstTxWarp>
+                        <a:noAutofit/>
+                      </wps:bodyPr>
+                    </wps:wsp>
+                  </a:graphicData>
+                </a:graphic>
+                <wp14:sizeRelH relativeFrom="margin">
+                  <wp14:pctWidth>0</wp14:pctWidth>
+                </wp14:sizeRelH>
+                <wp14:sizeRelV relativeFrom="margin">
+                  <wp14:pctHeight>0</wp14:pctHeight>
+                </wp14:sizeRelV>
+              </wp:anchor>
+            </w:drawing>
+          </mc:Choice>
+          <mc:Fallback>
+            <w:pict>
+              <v:rect w14:anchorId="76DDB03D" id="Rectangle 3" o:spid="_x0000_s1026" style="position:absolute;margin-left:85.6pt;margin-top:53.4pt;width:4.25pt;height:504.55pt;z-index:251661363;visibility:visible;mso-wrap-style:square;mso-width-percent:0;mso-height-percent:0;mso-wrap-distance-left:9pt;mso-wrap-distance-top:0;mso-wrap-distance-right:9pt;mso-wrap-distance-bottom:0;mso-position-horizontal:absolute;mso-position-horizontal-relative:text;mso-position-vertical:absolute;mso-position-vertical-relative:page;mso-width-percent:0;mso-height-percent:0;mso-width-relative:margin;mso-height-relative:margin;v-text-anchor:middle" o:gfxdata="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" fillcolor="black [3213]" stroked="f" strokeweight="1pt">
+                <w10:wrap anchory="page"/>
+              </v:rect>
+            </w:pict>
+          </mc:Fallback>
+        </mc:AlternateContent>
+      </w:r>
+    </w:p>
+    <w:p>
+      <w:r>
+        <w:t xml:space="preserve">Sprint 1 </w:t>
+      </w:r>
+      <w:r>
+        <w:rPr>
+          <w:b/>
+          <w:bCs/>
+        </w:rPr>
+        <w:t>Review</w:t>
+      </w:r>
+    </w:p>
+    <w:p>
+      <w:pPr>
+        <w:pStyle w:val="ListParagraph"/>
+      </w:pPr>
+      <w:r>
+        <w:rPr>
+          <w:noProof/>
+        </w:rPr>
+        <w:drawing>
+          <wp:anchor distT="0" distB="0" distL="114300" distR="114300" simplePos="0" relativeHeight="251664435" behindDoc="0" locked="0" layoutInCell="1" allowOverlap="1" wp14:anchorId="616189C1" wp14:editId="64C29CA2">
+            <wp:simplePos x="0" y="0"/>
+            <wp:positionH relativeFrom="column">
+              <wp:posOffset>6229350</wp:posOffset>
+            </wp:positionH>
+            <wp:positionV relativeFrom="paragraph">
+              <wp:posOffset>10160</wp:posOffset>
+            </wp:positionV>
+            <wp:extent cx="3486785" cy="3148965"/>
+            <wp:effectExtent l="0" t="0" r="5715" b="635"/>
+            <wp:wrapSquare wrapText="bothSides"/>
+            <wp:docPr id="674148914" name="Picture 1" descr="A screenshot of a phone&#10;&#10;AI-generated content may be incorrect."/>
+            <wp:cNvGraphicFramePr>
+              <a:graphicFrameLocks xmlns:a="http://schemas.openxmlformats.org/drawingml/2006/main" noChangeAspect="1"/>
+            </wp:cNvGraphicFramePr>
+            <a:graphic xmlns:a="http://schemas.openxmlformats.org/drawingml/2006/main">
+              <a:graphicData uri="http://schemas.openxmlformats.org/drawingml/2006/picture">
+                <pic:pic xmlns:pic="http://schemas.openxmlformats.org/drawingml/2006/picture">
+                  <pic:nvPicPr>
+                    <pic:cNvPr id="674148914" name="Picture 1" descr="A screenshot of a phone&#10;&#10;AI-generated content may be incorrect."/>
+                    <pic:cNvPicPr/>
+                  </pic:nvPicPr>
+                  <pic:blipFill rotWithShape="1">
+                    <a:blip r:embed="rId30" cstate="print">
+                      <a:extLst>
+                        <a:ext uri="{28A0092B-C50C-407E-A947-70E740481C1C}">
+                          <a14:useLocalDpi xmlns:a14="http://schemas.microsoft.com/office/drawing/2010/main" val="0"/>
+                        </a:ext>
+                      </a:extLst>
+                    </a:blip>
+                    <a:srcRect b="11374"/>
+                    <a:stretch>
+                      <a:fillRect/>
+                    </a:stretch>
+                  </pic:blipFill>
+                  <pic:spPr bwMode="auto">
+                    <a:xfrm>
+                      <a:off x="0" y="0"/>
+                      <a:ext cx="3486785" cy="3148965"/>
+                    </a:xfrm>
+                    <a:prstGeom prst="rect">
+                      <a:avLst/>
+                    </a:prstGeom>
+                    <a:ln>
+                      <a:noFill/>
+                    </a:ln>
+                    <a:extLst>
+                      <a:ext uri="{53640926-AAD7-44D8-BBD7-CCE9431645EC}">
+                        <a14:shadowObscured xmlns:a14="http://schemas.microsoft.com/office/drawing/2010/main"/>
+                      </a:ext>
+                    </a:extLst>
+                  </pic:spPr>
+                </pic:pic>
+              </a:graphicData>
+            </a:graphic>
+            <wp14:sizeRelH relativeFrom="page">
+              <wp14:pctWidth>0</wp14:pctWidth>
+            </wp14:sizeRelH>
+            <wp14:sizeRelV relativeFrom="page">
+              <wp14:pctHeight>0</wp14:pctHeight>
+            </wp14:sizeRelV>
+          </wp:anchor>
+        </w:drawing>
+      </w:r>
+      <w:r>
+        <w:t>Good</w:t>
+      </w:r>
+      <w:r>
+        <w:t>:</w:t>
+      </w:r>
+    </w:p>
+    <w:p>
+      <w:pPr>
+        <w:pStyle w:val="ListParagraph"/>
+        <w:numPr>
+          <w:ilvl w:val="0"/>
+          <w:numId w:val="40"/>
+        </w:numPr>
+      </w:pPr>
+      <w:r>
+        <w:t xml:space="preserve">I made a significant </w:t>
+      </w:r>
+      <w:r>
+        <w:t>start to development</w:t>
+      </w:r>
+    </w:p>
+    <w:p>
+      <w:pPr>
+        <w:pStyle w:val="ListParagraph"/>
+        <w:numPr>
+          <w:ilvl w:val="0"/>
+          <w:numId w:val="40"/>
+        </w:numPr>
+      </w:pPr>
+      <w:r>
+        <w:t>I created</w:t>
+      </w:r>
+      <w:r>
+        <w:t xml:space="preserve"> </w:t>
+      </w:r>
+      <w:r>
+        <w:t>the</w:t>
+      </w:r>
+      <w:r>
+        <w:t xml:space="preserve"> layered server</w:t>
+      </w:r>
+      <w:r>
+        <w:t xml:space="preserve"> backend</w:t>
+      </w:r>
+      <w:r>
+        <w:t xml:space="preserve"> and Get</w:t>
+      </w:r>
+      <w:r>
+        <w:t xml:space="preserve"> </w:t>
+      </w:r>
+      <w:r>
+        <w:t>Places API</w:t>
+      </w:r>
+    </w:p>
+    <w:p>
+      <w:pPr>
+        <w:pStyle w:val="ListParagraph"/>
+        <w:numPr>
+          <w:ilvl w:val="0"/>
+          <w:numId w:val="40"/>
+        </w:numPr>
+      </w:pPr>
+      <w:r>
+        <w:t xml:space="preserve">I designed and </w:t>
+      </w:r>
+      <w:r>
+        <w:t>kickstarted</w:t>
+      </w:r>
+      <w:r>
+        <w:t xml:space="preserve"> the frontend</w:t>
+      </w:r>
+    </w:p>
+    <w:p>
+      <w:r>
+        <w:t>Bad:</w:t>
+      </w:r>
+    </w:p>
+    <w:p>
+      <w:pPr>
+        <w:pStyle w:val="ListParagraph"/>
+        <w:numPr>
+          <w:ilvl w:val="0"/>
+          <w:numId w:val="40"/>
+        </w:numPr>
+      </w:pPr>
+      <w:r>
+        <w:t>I did not complete the</w:t>
+      </w:r>
+      <w:r>
+        <w:t xml:space="preserve"> whole</w:t>
+      </w:r>
+      <w:r>
+        <w:t xml:space="preserve"> </w:t>
+      </w:r>
+      <w:r>
+        <w:t>user story</w:t>
+      </w:r>
+    </w:p>
+    <w:p>
+      <w:pPr>
+        <w:pStyle w:val="ListParagraph"/>
+        <w:numPr>
+          <w:ilvl w:val="0"/>
+          <w:numId w:val="40"/>
+        </w:numPr>
+      </w:pPr>
+      <w:r>
+        <w:t>This was foreseeable; I should have broken the ‘hard’ story into smaller stories</w:t>
+      </w:r>
+    </w:p>
+    <w:p>
+      <w:pPr>
+        <w:pStyle w:val="ListParagraph"/>
+        <w:numPr>
+          <w:ilvl w:val="0"/>
+          <w:numId w:val="40"/>
+        </w:numPr>
+      </w:pPr>
+      <w:r>
+        <w:t xml:space="preserve">I </w:t>
+      </w:r>
+      <w:r>
+        <w:t>should have written</w:t>
+      </w:r>
+      <w:r>
+        <w:t xml:space="preserve"> server unit tests</w:t>
+      </w:r>
+      <w:r>
+        <w:t xml:space="preserve"> </w:t>
+      </w:r>
+      <w:r>
+        <w:t>before</w:t>
+      </w:r>
+      <w:r>
+        <w:t xml:space="preserve"> </w:t>
+      </w:r>
+      <w:r>
+        <w:t>starting</w:t>
+      </w:r>
+      <w:r>
+        <w:t xml:space="preserve"> the frontend</w:t>
+      </w:r>
+    </w:p>
+    <w:p>
+      <w:r>
+        <w:t>Action:</w:t>
+      </w:r>
+    </w:p>
+    <w:p>
+      <w:pPr>
+        <w:pStyle w:val="ListParagraph"/>
+        <w:numPr>
+          <w:ilvl w:val="0"/>
+          <w:numId w:val="40"/>
+        </w:numPr>
+      </w:pPr>
+      <w:r>
+        <w:t xml:space="preserve">I will roll over </w:t>
+      </w:r>
+      <w:r>
+        <w:t>the</w:t>
+      </w:r>
+      <w:r>
+        <w:t xml:space="preserve"> unit tests and ‘Places’ frontend to Sprint 2</w:t>
+      </w:r>
+    </w:p>
+    <w:p>
+      <w:pPr>
+        <w:pStyle w:val="ListParagraph"/>
+        <w:numPr>
+          <w:ilvl w:val="0"/>
+          <w:numId w:val="40"/>
+        </w:numPr>
+      </w:pPr>
+      <w:r>
+        <w:t xml:space="preserve">I will only take on </w:t>
+      </w:r>
+      <w:r>
+        <w:t>smaller</w:t>
+      </w:r>
+      <w:r>
+        <w:t xml:space="preserve"> stories, breaking down ‘Hard’ stories</w:t>
+      </w:r>
+      <w:r>
+        <w:br/>
+      </w:r>
+    </w:p>
+    <w:p>
+      <w:pPr>
+        <w:pStyle w:val="Heading2"/>
+      </w:pPr>
+      <w:r>
+        <w:rPr>
+          <w:noProof/>
+        </w:rPr>
+        <mc:AlternateContent>
+          <mc:Choice Requires="wps">
+            <w:drawing>
+              <wp:anchor distT="0" distB="0" distL="114300" distR="114300" simplePos="0" relativeHeight="251667507" behindDoc="0" locked="0" layoutInCell="1" allowOverlap="1" wp14:anchorId="7E1A0749" wp14:editId="1A7348CF">
+                <wp:simplePos x="0" y="0"/>
+                <wp:positionH relativeFrom="column">
+                  <wp:posOffset>-3197</wp:posOffset>
+                </wp:positionH>
+                <wp:positionV relativeFrom="page">
+                  <wp:posOffset>5052193</wp:posOffset>
+                </wp:positionV>
+                <wp:extent cx="800100" cy="228600"/>
+                <wp:effectExtent l="0" t="0" r="0" b="0"/>
+                <wp:wrapNone/>
+                <wp:docPr id="1057866941" name="Text Box 5"/>
+                <wp:cNvGraphicFramePr/>
+                <a:graphic xmlns:a="http://schemas.openxmlformats.org/drawingml/2006/main">
+                  <a:graphicData uri="http://schemas.microsoft.com/office/word/2010/wordprocessingShape">
+                    <wps:wsp>
+                      <wps:cNvSpPr txBox="1"/>
+                      <wps:spPr>
+                        <a:xfrm>
+                          <a:off x="0" y="0"/>
+                          <a:ext cx="800100" cy="228600"/>
+                        </a:xfrm>
+                        <a:prstGeom prst="rect">
+                          <a:avLst/>
+                        </a:prstGeom>
+                        <a:noFill/>
+                        <a:ln w="6350">
+                          <a:noFill/>
+                        </a:ln>
+                      </wps:spPr>
+                      <wps:txbx>
+                        <w:txbxContent>
+                          <w:p>
+                            <w:pPr>
+                              <w:jc w:val="right"/>
+                            </w:pPr>
+                            <w:r>
+                              <w:t>February 11</w:t>
+                            </w:r>
+                          </w:p>
+                        </w:txbxContent>
+                      </wps:txbx>
+                      <wps:bodyPr rot="0" spcFirstLastPara="0" vertOverflow="overflow" horzOverflow="overflow" vert="horz" wrap="square" lIns="0" tIns="0" rIns="0" bIns="0" numCol="1" spcCol="0" rtlCol="0" fromWordArt="0" anchor="ctr" anchorCtr="0" forceAA="0" compatLnSpc="1">
+                        <a:prstTxWarp prst="textNoShape">
+                          <a:avLst/>
+                        </a:prstTxWarp>
+                        <a:noAutofit/>
+                      </wps:bodyPr>
+                    </wps:wsp>
+                  </a:graphicData>
+                </a:graphic>
+                <wp14:sizeRelH relativeFrom="margin">
+                  <wp14:pctWidth>0</wp14:pctWidth>
+                </wp14:sizeRelH>
+                <wp14:sizeRelV relativeFrom="margin">
+                  <wp14:pctHeight>0</wp14:pctHeight>
+                </wp14:sizeRelV>
+              </wp:anchor>
+            </w:drawing>
+          </mc:Choice>
+          <mc:Fallback>
+            <w:pict>
+              <v:shape w14:anchorId="7E1A0749" id="_x0000_s1043" type="#_x0000_t202" style="position:absolute;margin-left:-.25pt;margin-top:397.8pt;width:63pt;height:18pt;z-index:251667507;visibility:visible;mso-wrap-style:square;mso-width-percent:0;mso-height-percent:0;mso-wrap-distance-left:9pt;mso-wrap-distance-top:0;mso-wrap-distance-right:9pt;mso-wrap-distance-bottom:0;mso-position-horizontal:absolute;mso-position-horizontal-relative:text;mso-position-vertical:absolute;mso-position-vertical-relative:page;mso-width-percent:0;mso-height-percent:0;mso-width-relative:margin;mso-height-relative:margin;v-text-anchor:middle" o:gfxdata="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" filled="f" stroked="f" strokeweight=".5pt">
+                <v:textbox inset="0,0,0,0">
+                  <w:txbxContent>
+                    <w:p>
+                      <w:pPr>
+                        <w:jc w:val="right"/>
+                      </w:pPr>
+                      <w:r>
+                        <w:t>February 11</w:t>
+                      </w:r>
+                    </w:p>
+                  </w:txbxContent>
+                </v:textbox>
+                <w10:wrap anchory="page"/>
+              </v:shape>
+            </w:pict>
+          </mc:Fallback>
+        </mc:AlternateContent>
+      </w:r>
+      <w:r>
+        <w:rPr>
+          <w:noProof/>
+        </w:rPr>
+        <mc:AlternateContent>
+          <mc:Choice Requires="wps">
+            <w:drawing>
+              <wp:anchor distT="0" distB="0" distL="114300" distR="114300" simplePos="0" relativeHeight="251666483" behindDoc="0" locked="0" layoutInCell="1" allowOverlap="1" wp14:anchorId="15D7DD22" wp14:editId="577ECD60">
+                <wp:simplePos x="0" y="0"/>
+                <wp:positionH relativeFrom="column">
+                  <wp:posOffset>987425</wp:posOffset>
+                </wp:positionH>
+                <wp:positionV relativeFrom="page">
+                  <wp:posOffset>5031083</wp:posOffset>
+                </wp:positionV>
+                <wp:extent cx="251460" cy="251460"/>
+                <wp:effectExtent l="25400" t="25400" r="40640" b="40640"/>
+                <wp:wrapNone/>
+                <wp:docPr id="2126234609" name="Oval 4"/>
+                <wp:cNvGraphicFramePr/>
+                <a:graphic xmlns:a="http://schemas.openxmlformats.org/drawingml/2006/main">
+                  <a:graphicData uri="http://schemas.microsoft.com/office/word/2010/wordprocessingShape">
+                    <wps:wsp>
+                      <wps:cNvSpPr/>
+                      <wps:spPr>
+                        <a:xfrm>
+                          <a:off x="0" y="0"/>
+                          <a:ext cx="251460" cy="251460"/>
+                        </a:xfrm>
+                        <a:prstGeom prst="ellipse">
+                          <a:avLst/>
+                        </a:prstGeom>
+                        <a:solidFill>
+                          <a:schemeClr val="bg1"/>
+                        </a:solidFill>
+                        <a:ln w="57150">
+                          <a:solidFill>
+                            <a:schemeClr val="accent1">
+                              <a:lumMod val="75000"/>
+                            </a:schemeClr>
+                          </a:solidFill>
+                        </a:ln>
+                      </wps:spPr>
+                      <wps:style>
+                        <a:lnRef idx="2">
+                          <a:schemeClr val="accent1">
+                            <a:shade val="15000"/>
+                          </a:schemeClr>
+                        </a:lnRef>
+                        <a:fillRef idx="1">
+                          <a:schemeClr val="accent1"/>
+                        </a:fillRef>
+                        <a:effectRef idx="0">
+                          <a:schemeClr val="accent1"/>
+                        </a:effectRef>
+                        <a:fontRef idx="minor">
+                          <a:schemeClr val="lt1"/>
+                        </a:fontRef>
+                      </wps:style>
+                      <wps:bodyPr rot="0" spcFirstLastPara="0" vertOverflow="overflow" horzOverflow="overflow" vert="horz" wrap="square" lIns="91440" tIns="45720" rIns="91440" bIns="45720" numCol="1" spcCol="0" rtlCol="0" fromWordArt="0" anchor="ctr" anchorCtr="0" forceAA="0" compatLnSpc="1">
+                        <a:prstTxWarp prst="textNoShape">
+                          <a:avLst/>
+                        </a:prstTxWarp>
+                        <a:noAutofit/>
+                      </wps:bodyPr>
+                    </wps:wsp>
+                  </a:graphicData>
+                </a:graphic>
+                <wp14:sizeRelH relativeFrom="margin">
+                  <wp14:pctWidth>0</wp14:pctWidth>
+                </wp14:sizeRelH>
+                <wp14:sizeRelV relativeFrom="margin">
+                  <wp14:pctHeight>0</wp14:pctHeight>
+                </wp14:sizeRelV>
+              </wp:anchor>
+            </w:drawing>
+          </mc:Choice>
+          <mc:Fallback>
+            <w:pict>
+              <v:oval w14:anchorId="02047BC5" id="Oval 4" o:spid="_x0000_s1026" style="position:absolute;margin-left:77.75pt;margin-top:396.15pt;width:19.8pt;height:19.8pt;z-index:251666483;visibility:visible;mso-wrap-style:square;mso-width-percent:0;mso-height-percent:0;mso-wrap-distance-left:9pt;mso-wrap-distance-top:0;mso-wrap-distance-right:9pt;mso-wrap-distance-bottom:0;mso-position-horizontal:absolute;mso-position-horizontal-relative:text;mso-position-vertical:absolute;mso-position-vertical-relative:page;mso-width-percent:0;mso-height-percent:0;mso-width-relative:margin;mso-height-relative:margin;v-text-anchor:middle" o:gfxdata="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" fillcolor="white [3212]" strokecolor="#0f4761 [2404]" strokeweight="4.5pt">
+                <v:stroke joinstyle="miter"/>
+                <w10:wrap anchory="page"/>
+              </v:oval>
+            </w:pict>
+          </mc:Fallback>
+        </mc:AlternateContent>
+      </w:r>
+      <w:r>
+        <w:t>3.5. Sprint 2</w:t>
+      </w:r>
+    </w:p>
+    <w:p>
+      <w:r>
+        <w:drawing>
+          <wp:anchor distT="0" distB="0" distL="114300" distR="114300" simplePos="0" relativeHeight="251670579" behindDoc="0" locked="0" layoutInCell="1" allowOverlap="1" wp14:anchorId="4D4488F9" wp14:editId="34F47EB8">
+            <wp:simplePos x="0" y="0"/>
+            <wp:positionH relativeFrom="column">
+              <wp:posOffset>7205382</wp:posOffset>
+            </wp:positionH>
+            <wp:positionV relativeFrom="paragraph">
+              <wp:posOffset>311785</wp:posOffset>
+            </wp:positionV>
+            <wp:extent cx="2350770" cy="965835"/>
+            <wp:effectExtent l="0" t="0" r="0" b="0"/>
+            <wp:wrapSquare wrapText="bothSides"/>
+            <wp:docPr id="187780636" name="Picture 1" descr="A screenshot of a chat&#10;&#10;AI-generated content may be incorrect."/>
+            <wp:cNvGraphicFramePr>
+              <a:graphicFrameLocks xmlns:a="http://schemas.openxmlformats.org/drawingml/2006/main" noChangeAspect="1"/>
+            </wp:cNvGraphicFramePr>
+            <a:graphic xmlns:a="http://schemas.openxmlformats.org/drawingml/2006/main">
+              <a:graphicData uri="http://schemas.openxmlformats.org/drawingml/2006/picture">
+                <pic:pic xmlns:pic="http://schemas.openxmlformats.org/drawingml/2006/picture">
+                  <pic:nvPicPr>
+                    <pic:cNvPr id="187780636" name="Picture 1" descr="A screenshot of a chat&#10;&#10;AI-generated content may be incorrect."/>
+                    <pic:cNvPicPr/>
+                  </pic:nvPicPr>
+                  <pic:blipFill>
+                    <a:blip r:embed="rId31" cstate="print">
+                      <a:extLst>
+                        <a:ext uri="{28A0092B-C50C-407E-A947-70E740481C1C}">
+                          <a14:useLocalDpi xmlns:a14="http://schemas.microsoft.com/office/drawing/2010/main" val="0"/>
+                        </a:ext>
+                      </a:extLst>
+                    </a:blip>
+                    <a:stretch>
+                      <a:fillRect/>
+                    </a:stretch>
+                  </pic:blipFill>
+                  <pic:spPr>
+                    <a:xfrm>
+                      <a:off x="0" y="0"/>
+                      <a:ext cx="2350770" cy="965835"/>
+                    </a:xfrm>
+                    <a:prstGeom prst="rect">
+                      <a:avLst/>
+                    </a:prstGeom>
+                  </pic:spPr>
+                </pic:pic>
+              </a:graphicData>
+            </a:graphic>
+            <wp14:sizeRelH relativeFrom="page">
+              <wp14:pctWidth>0</wp14:pctWidth>
+            </wp14:sizeRelH>
+            <wp14:sizeRelV relativeFrom="page">
+              <wp14:pctHeight>0</wp14:pctHeight>
+            </wp14:sizeRelV>
+          </wp:anchor>
+        </w:drawing>
+      </w:r>
+      <w:r>
+        <w:drawing>
+          <wp:anchor distT="0" distB="0" distL="114300" distR="114300" simplePos="0" relativeHeight="251672627" behindDoc="0" locked="0" layoutInCell="1" allowOverlap="1" wp14:anchorId="3C967CD3" wp14:editId="739C85E3">
+            <wp:simplePos x="0" y="0"/>
+            <wp:positionH relativeFrom="column">
+              <wp:posOffset>1943735</wp:posOffset>
+            </wp:positionH>
+            <wp:positionV relativeFrom="paragraph">
+              <wp:posOffset>299571</wp:posOffset>
+            </wp:positionV>
+            <wp:extent cx="2348865" cy="1734820"/>
+            <wp:effectExtent l="0" t="0" r="635" b="5080"/>
+            <wp:wrapNone/>
+            <wp:docPr id="1319195372" name="Picture 1" descr="A screenshot of a chat&#10;&#10;AI-generated content may be incorrect."/>
+            <wp:cNvGraphicFramePr>
+              <a:graphicFrameLocks xmlns:a="http://schemas.openxmlformats.org/drawingml/2006/main" noChangeAspect="1"/>
+            </wp:cNvGraphicFramePr>
+            <a:graphic xmlns:a="http://schemas.openxmlformats.org/drawingml/2006/main">
+              <a:graphicData uri="http://schemas.openxmlformats.org/drawingml/2006/picture">
+                <pic:pic xmlns:pic="http://schemas.openxmlformats.org/drawingml/2006/picture">
+                  <pic:nvPicPr>
+                    <pic:cNvPr id="1319195372" name="Picture 1" descr="A screenshot of a chat&#10;&#10;AI-generated content may be incorrect."/>
+                    <pic:cNvPicPr/>
+                  </pic:nvPicPr>
+                  <pic:blipFill>
+                    <a:blip r:embed="rId32" cstate="print">
+                      <a:extLst>
+                        <a:ext uri="{28A0092B-C50C-407E-A947-70E740481C1C}">
+                          <a14:useLocalDpi xmlns:a14="http://schemas.microsoft.com/office/drawing/2010/main" val="0"/>
+                        </a:ext>
+                      </a:extLst>
+                    </a:blip>
+                    <a:stretch>
+                      <a:fillRect/>
+                    </a:stretch>
+                  </pic:blipFill>
+                  <pic:spPr>
+                    <a:xfrm>
+                      <a:off x="0" y="0"/>
+                      <a:ext cx="2348865" cy="1734820"/>
+                    </a:xfrm>
+                    <a:prstGeom prst="rect">
+                      <a:avLst/>
+                    </a:prstGeom>
+                  </pic:spPr>
+                </pic:pic>
+              </a:graphicData>
+            </a:graphic>
+            <wp14:sizeRelH relativeFrom="page">
+              <wp14:pctWidth>0</wp14:pctWidth>
+            </wp14:sizeRelH>
+            <wp14:sizeRelV relativeFrom="page">
+              <wp14:pctHeight>0</wp14:pctHeight>
+            </wp14:sizeRelV>
+          </wp:anchor>
+        </w:drawing>
+      </w:r>
+      <w:r>
+        <w:drawing>
+          <wp:anchor distT="0" distB="0" distL="114300" distR="114300" simplePos="0" relativeHeight="251671603" behindDoc="0" locked="0" layoutInCell="1" allowOverlap="1" wp14:anchorId="5E361213" wp14:editId="50C8731A">
+            <wp:simplePos x="0" y="0"/>
+            <wp:positionH relativeFrom="column">
+              <wp:posOffset>4512945</wp:posOffset>
+            </wp:positionH>
+            <wp:positionV relativeFrom="paragraph">
+              <wp:posOffset>304016</wp:posOffset>
+            </wp:positionV>
+            <wp:extent cx="2478903" cy="1730277"/>
+            <wp:effectExtent l="0" t="0" r="0" b="0"/>
+            <wp:wrapNone/>
+            <wp:docPr id="1223507578" name="Picture 1" descr="A screenshot of a computer&#10;&#10;AI-generated content may be incorrect."/>
+            <wp:cNvGraphicFramePr>
+              <a:graphicFrameLocks xmlns:a="http://schemas.openxmlformats.org/drawingml/2006/main" noChangeAspect="1"/>
+            </wp:cNvGraphicFramePr>
+            <a:graphic xmlns:a="http://schemas.openxmlformats.org/drawingml/2006/main">
+              <a:graphicData uri="http://schemas.openxmlformats.org/drawingml/2006/picture">
+                <pic:pic xmlns:pic="http://schemas.openxmlformats.org/drawingml/2006/picture">
+                  <pic:nvPicPr>
+                    <pic:cNvPr id="1223507578" name="Picture 1" descr="A screenshot of a computer&#10;&#10;AI-generated content may be incorrect."/>
+                    <pic:cNvPicPr/>
+                  </pic:nvPicPr>
+                  <pic:blipFill rotWithShape="1">
+                    <a:blip r:embed="rId33" cstate="print">
+                      <a:extLst>
+                        <a:ext uri="{28A0092B-C50C-407E-A947-70E740481C1C}">
+                          <a14:useLocalDpi xmlns:a14="http://schemas.microsoft.com/office/drawing/2010/main" val="0"/>
+                        </a:ext>
+                      </a:extLst>
+                    </a:blip>
+                    <a:srcRect t="8002" b="13607"/>
+                    <a:stretch>
+                      <a:fillRect/>
+                    </a:stretch>
+                  </pic:blipFill>
+                  <pic:spPr bwMode="auto">
+                    <a:xfrm>
+                      <a:off x="0" y="0"/>
+                      <a:ext cx="2478903" cy="1730277"/>
+                    </a:xfrm>
+                    <a:prstGeom prst="rect">
+                      <a:avLst/>
+                    </a:prstGeom>
+                    <a:ln>
+                      <a:noFill/>
+                    </a:ln>
+                    <a:extLst>
+                      <a:ext uri="{53640926-AAD7-44D8-BBD7-CCE9431645EC}">
+                        <a14:shadowObscured xmlns:a14="http://schemas.microsoft.com/office/drawing/2010/main"/>
+                      </a:ext>
+                    </a:extLst>
+                  </pic:spPr>
+                </pic:pic>
+              </a:graphicData>
+            </a:graphic>
+            <wp14:sizeRelH relativeFrom="page">
+              <wp14:pctWidth>0</wp14:pctWidth>
+            </wp14:sizeRelH>
+            <wp14:sizeRelV relativeFrom="page">
+              <wp14:pctHeight>0</wp14:pctHeight>
+            </wp14:sizeRelV>
+          </wp:anchor>
+        </w:drawing>
+      </w:r>
+      <w:r>
+        <w:t xml:space="preserve">Sprint 2 </w:t>
+      </w:r>
+      <w:r>
+        <w:rPr>
+          <w:b/>
+          <w:bCs/>
+        </w:rPr>
+        <w:t>Planning</w:t>
+      </w:r>
+    </w:p>
+    <w:p>
+      <w:pPr>
+        <w:pStyle w:val="ListParagraph"/>
+      </w:pPr>
+    </w:p>
+    <w:p>
+      <w:pPr>
+        <w:pStyle w:val="ListParagraph"/>
+      </w:pPr>
+      <w:r>
+        <w:br w:type="page"/>
+      </w:r>
+    </w:p>
+    <w:p>
+      <w:r>
+        <w:rPr>
+          <w:noProof/>
+        </w:rPr>
+        <w:lastRenderedPageBreak/>
+        <mc:AlternateContent>
+          <mc:Choice Requires="wps">
+            <w:drawing>
+              <wp:anchor distT="0" distB="0" distL="114300" distR="114300" simplePos="0" relativeHeight="251677747" behindDoc="0" locked="0" layoutInCell="1" allowOverlap="1" wp14:anchorId="3BC4AC9D" wp14:editId="06926D2F">
+                <wp:simplePos x="0" y="0"/>
+                <wp:positionH relativeFrom="column">
+                  <wp:posOffset>7620</wp:posOffset>
+                </wp:positionH>
+                <wp:positionV relativeFrom="page">
+                  <wp:posOffset>992505</wp:posOffset>
+                </wp:positionV>
+                <wp:extent cx="800100" cy="228600"/>
+                <wp:effectExtent l="0" t="0" r="0" b="0"/>
+                <wp:wrapNone/>
+                <wp:docPr id="633777821" name="Text Box 5"/>
+                <wp:cNvGraphicFramePr/>
+                <a:graphic xmlns:a="http://schemas.openxmlformats.org/drawingml/2006/main">
+                  <a:graphicData uri="http://schemas.microsoft.com/office/word/2010/wordprocessingShape">
+                    <wps:wsp>
+                      <wps:cNvSpPr txBox="1"/>
+                      <wps:spPr>
+                        <a:xfrm>
+                          <a:off x="0" y="0"/>
+                          <a:ext cx="800100" cy="228600"/>
+                        </a:xfrm>
+                        <a:prstGeom prst="rect">
+                          <a:avLst/>
+                        </a:prstGeom>
+                        <a:noFill/>
+                        <a:ln w="6350">
+                          <a:noFill/>
+                        </a:ln>
+                      </wps:spPr>
+                      <wps:txbx>
+                        <w:txbxContent>
+                          <w:p>
+                            <w:pPr>
+                              <w:jc w:val="right"/>
+                            </w:pPr>
+                            <w:r>
+                              <w:t>February 11</w:t>
+                            </w:r>
+                          </w:p>
+                        </w:txbxContent>
+                      </wps:txbx>
+                      <wps:bodyPr rot="0" spcFirstLastPara="0" vertOverflow="overflow" horzOverflow="overflow" vert="horz" wrap="square" lIns="0" tIns="0" rIns="0" bIns="0" numCol="1" spcCol="0" rtlCol="0" fromWordArt="0" anchor="ctr" anchorCtr="0" forceAA="0" compatLnSpc="1">
+                        <a:prstTxWarp prst="textNoShape">
+                          <a:avLst/>
+                        </a:prstTxWarp>
+                        <a:noAutofit/>
+                      </wps:bodyPr>
+                    </wps:wsp>
+                  </a:graphicData>
+                </a:graphic>
+                <wp14:sizeRelH relativeFrom="margin">
+                  <wp14:pctWidth>0</wp14:pctWidth>
+                </wp14:sizeRelH>
+                <wp14:sizeRelV relativeFrom="margin">
+                  <wp14:pctHeight>0</wp14:pctHeight>
+                </wp14:sizeRelV>
+              </wp:anchor>
+            </w:drawing>
+          </mc:Choice>
+          <mc:Fallback>
+            <w:pict>
+              <v:shape w14:anchorId="3BC4AC9D" id="_x0000_s1044" type="#_x0000_t202" style="position:absolute;margin-left:.6pt;margin-top:78.15pt;width:63pt;height:18pt;z-index:251677747;visibility:visible;mso-wrap-style:square;mso-width-percent:0;mso-height-percent:0;mso-wrap-distance-left:9pt;mso-wrap-distance-top:0;mso-wrap-distance-right:9pt;mso-wrap-distance-bottom:0;mso-position-horizontal:absolute;mso-position-horizontal-relative:text;mso-position-vertical:absolute;mso-position-vertical-relative:page;mso-width-percent:0;mso-height-percent:0;mso-width-relative:margin;mso-height-relative:margin;v-text-anchor:middle" o:gfxdata="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" filled="f" stroked="f" strokeweight=".5pt">
+                <v:textbox inset="0,0,0,0">
+                  <w:txbxContent>
+                    <w:p>
+                      <w:pPr>
+                        <w:jc w:val="right"/>
+                      </w:pPr>
+                      <w:r>
+                        <w:t>February 11</w:t>
+                      </w:r>
+                    </w:p>
+                  </w:txbxContent>
+                </v:textbox>
+                <w10:wrap anchory="page"/>
+              </v:shape>
+            </w:pict>
+          </mc:Fallback>
+        </mc:AlternateContent>
+      </w:r>
+      <w:r>
+        <w:rPr>
+          <w:noProof/>
+        </w:rPr>
+        <mc:AlternateContent>
+          <mc:Choice Requires="wps">
+            <w:drawing>
+              <wp:anchor distT="0" distB="0" distL="114300" distR="114300" simplePos="0" relativeHeight="251676723" behindDoc="0" locked="0" layoutInCell="1" allowOverlap="1" wp14:anchorId="5FBAB70F" wp14:editId="5CFDFBE8">
+                <wp:simplePos x="0" y="0"/>
+                <wp:positionH relativeFrom="column">
+                  <wp:posOffset>995045</wp:posOffset>
+                </wp:positionH>
+                <wp:positionV relativeFrom="page">
+                  <wp:posOffset>970350</wp:posOffset>
+                </wp:positionV>
+                <wp:extent cx="251460" cy="251460"/>
+                <wp:effectExtent l="25400" t="25400" r="40640" b="40640"/>
+                <wp:wrapNone/>
+                <wp:docPr id="479438374" name="Oval 4"/>
+                <wp:cNvGraphicFramePr/>
+                <a:graphic xmlns:a="http://schemas.openxmlformats.org/drawingml/2006/main">
+                  <a:graphicData uri="http://schemas.microsoft.com/office/word/2010/wordprocessingShape">
+                    <wps:wsp>
+                      <wps:cNvSpPr/>
+                      <wps:spPr>
+                        <a:xfrm>
+                          <a:off x="0" y="0"/>
+                          <a:ext cx="251460" cy="251460"/>
+                        </a:xfrm>
+                        <a:prstGeom prst="ellipse">
+                          <a:avLst/>
+                        </a:prstGeom>
+                        <a:solidFill>
+                          <a:schemeClr val="bg1"/>
+                        </a:solidFill>
+                        <a:ln w="57150">
+                          <a:solidFill>
+                            <a:schemeClr val="accent1">
+                              <a:lumMod val="75000"/>
+                            </a:schemeClr>
+                          </a:solidFill>
+                        </a:ln>
+                      </wps:spPr>
+                      <wps:style>
+                        <a:lnRef idx="2">
+                          <a:schemeClr val="accent1">
+                            <a:shade val="15000"/>
+                          </a:schemeClr>
+                        </a:lnRef>
+                        <a:fillRef idx="1">
+                          <a:schemeClr val="accent1"/>
+                        </a:fillRef>
+                        <a:effectRef idx="0">
+                          <a:schemeClr val="accent1"/>
+                        </a:effectRef>
+                        <a:fontRef idx="minor">
+                          <a:schemeClr val="lt1"/>
+                        </a:fontRef>
+                      </wps:style>
+                      <wps:bodyPr rot="0" spcFirstLastPara="0" vertOverflow="overflow" horzOverflow="overflow" vert="horz" wrap="square" lIns="91440" tIns="45720" rIns="91440" bIns="45720" numCol="1" spcCol="0" rtlCol="0" fromWordArt="0" anchor="ctr" anchorCtr="0" forceAA="0" compatLnSpc="1">
+                        <a:prstTxWarp prst="textNoShape">
+                          <a:avLst/>
+                        </a:prstTxWarp>
+                        <a:noAutofit/>
+                      </wps:bodyPr>
+                    </wps:wsp>
+                  </a:graphicData>
+                </a:graphic>
+                <wp14:sizeRelH relativeFrom="margin">
+                  <wp14:pctWidth>0</wp14:pctWidth>
+                </wp14:sizeRelH>
+                <wp14:sizeRelV relativeFrom="margin">
+                  <wp14:pctHeight>0</wp14:pctHeight>
+                </wp14:sizeRelV>
+              </wp:anchor>
+            </w:drawing>
+          </mc:Choice>
+          <mc:Fallback>
+            <w:pict>
+              <v:oval w14:anchorId="5286CFCA" id="Oval 4" o:spid="_x0000_s1026" style="position:absolute;margin-left:78.35pt;margin-top:76.4pt;width:19.8pt;height:19.8pt;z-index:251676723;visibility:visible;mso-wrap-style:square;mso-width-percent:0;mso-height-percent:0;mso-wrap-distance-left:9pt;mso-wrap-distance-top:0;mso-wrap-distance-right:9pt;mso-wrap-distance-bottom:0;mso-position-horizontal:absolute;mso-position-horizontal-relative:text;mso-position-vertical:absolute;mso-position-vertical-relative:page;mso-width-percent:0;mso-height-percent:0;mso-width-relative:margin;mso-height-relative:margin;v-text-anchor:middle" o:gfxdata="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" fillcolor="white [3212]" strokecolor="#0f4761 [2404]" strokeweight="4.5pt">
+                <v:stroke joinstyle="miter"/>
+                <w10:wrap anchory="page"/>
+              </v:oval>
+            </w:pict>
+          </mc:Fallback>
+        </mc:AlternateContent>
+      </w:r>
+    </w:p>
+    <w:p>
+      <w:r>
+        <w:rPr>
+          <w:noProof/>
+        </w:rPr>
+        <mc:AlternateContent>
+          <mc:Choice Requires="wps">
+            <w:drawing>
+              <wp:anchor distT="0" distB="0" distL="114300" distR="114300" simplePos="0" relativeHeight="251674675" behindDoc="1" locked="0" layoutInCell="1" allowOverlap="1" wp14:anchorId="378DE21D" wp14:editId="4DF9EC11">
+                <wp:simplePos x="0" y="0"/>
+                <wp:positionH relativeFrom="column">
+                  <wp:posOffset>7620</wp:posOffset>
+                </wp:positionH>
+                <wp:positionV relativeFrom="page">
+                  <wp:posOffset>673246</wp:posOffset>
+                </wp:positionV>
+                <wp:extent cx="1595120" cy="6400800"/>
+                <wp:effectExtent l="0" t="0" r="0" b="0"/>
+                <wp:wrapTight wrapText="bothSides">
+                  <wp:wrapPolygon edited="0">
+                    <wp:start x="860" y="86"/>
+                    <wp:lineTo x="860" y="21471"/>
+                    <wp:lineTo x="20465" y="21471"/>
+                    <wp:lineTo x="20465" y="86"/>
+                    <wp:lineTo x="860" y="86"/>
+                  </wp:wrapPolygon>
+                </wp:wrapTight>
+                <wp:docPr id="1962682202" name="Rectangle 7"/>
+                <wp:cNvGraphicFramePr/>
+                <a:graphic xmlns:a="http://schemas.openxmlformats.org/drawingml/2006/main">
+                  <a:graphicData uri="http://schemas.microsoft.com/office/word/2010/wordprocessingShape">
+                    <wps:wsp>
+                      <wps:cNvSpPr/>
+                      <wps:spPr>
+                        <a:xfrm>
+                          <a:off x="0" y="0"/>
+                          <a:ext cx="1595120" cy="6400800"/>
+                        </a:xfrm>
+                        <a:prstGeom prst="rect">
+                          <a:avLst/>
+                        </a:prstGeom>
+                        <a:noFill/>
+                        <a:ln>
+                          <a:noFill/>
+                        </a:ln>
+                      </wps:spPr>
+                      <wps:style>
+                        <a:lnRef idx="2">
+                          <a:schemeClr val="accent1">
+                            <a:shade val="15000"/>
+                          </a:schemeClr>
+                        </a:lnRef>
+                        <a:fillRef idx="1">
+                          <a:schemeClr val="accent1"/>
+                        </a:fillRef>
+                        <a:effectRef idx="0">
+                          <a:schemeClr val="accent1"/>
+                        </a:effectRef>
+                        <a:fontRef idx="minor">
+                          <a:schemeClr val="lt1"/>
+                        </a:fontRef>
+                      </wps:style>
+                      <wps:bodyPr rot="0" spcFirstLastPara="0" vertOverflow="overflow" horzOverflow="overflow" vert="horz" wrap="square" lIns="91440" tIns="45720" rIns="91440" bIns="45720" numCol="1" spcCol="0" rtlCol="0" fromWordArt="0" anchor="ctr" anchorCtr="0" forceAA="0" compatLnSpc="1">
+                        <a:prstTxWarp prst="textNoShape">
+                          <a:avLst/>
+                        </a:prstTxWarp>
+                        <a:noAutofit/>
+                      </wps:bodyPr>
+                    </wps:wsp>
+                  </a:graphicData>
+                </a:graphic>
+                <wp14:sizeRelH relativeFrom="margin">
+                  <wp14:pctWidth>0</wp14:pctWidth>
+                </wp14:sizeRelH>
+                <wp14:sizeRelV relativeFrom="margin">
+                  <wp14:pctHeight>0</wp14:pctHeight>
+                </wp14:sizeRelV>
+              </wp:anchor>
+            </w:drawing>
+          </mc:Choice>
+          <mc:Fallback>
+            <w:pict>
+              <v:rect w14:anchorId="4A95CA0A" id="Rectangle 7" o:spid="_x0000_s1026" style="position:absolute;margin-left:.6pt;margin-top:53pt;width:125.6pt;height:7in;z-index:-251641805;visibility:visible;mso-wrap-style:square;mso-width-percent:0;mso-height-percent:0;mso-wrap-distance-left:9pt;mso-wrap-distance-top:0;mso-wrap-distance-right:9pt;mso-wrap-distance-bottom:0;mso-position-horizontal:absolute;mso-position-horizontal-relative:text;mso-position-vertical:absolute;mso-position-vertical-relative:page;mso-width-percent:0;mso-height-percent:0;mso-width-relative:margin;mso-height-relative:margin;v-text-anchor:middle" o:gfxdata="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" filled="f" stroked="f" strokeweight="1pt">
+                <w10:wrap type="tight" anchory="page"/>
+              </v:rect>
+            </w:pict>
+          </mc:Fallback>
+        </mc:AlternateContent>
+      </w:r>
+      <w:r>
+        <w:rPr>
+          <w:noProof/>
+        </w:rPr>
+        <mc:AlternateContent>
+          <mc:Choice Requires="wps">
+            <w:drawing>
+              <wp:anchor distT="0" distB="0" distL="114300" distR="114300" simplePos="0" relativeHeight="251675699" behindDoc="0" locked="0" layoutInCell="1" allowOverlap="1" wp14:anchorId="7AC767E1" wp14:editId="2EB1DB78">
+                <wp:simplePos x="0" y="0"/>
+                <wp:positionH relativeFrom="column">
+                  <wp:posOffset>1090930</wp:posOffset>
+                </wp:positionH>
+                <wp:positionV relativeFrom="page">
+                  <wp:posOffset>667873</wp:posOffset>
+                </wp:positionV>
+                <wp:extent cx="53975" cy="6407785"/>
+                <wp:effectExtent l="0" t="0" r="0" b="5715"/>
+                <wp:wrapNone/>
+                <wp:docPr id="1301638162" name="Rectangle 3"/>
+                <wp:cNvGraphicFramePr/>
+                <a:graphic xmlns:a="http://schemas.openxmlformats.org/drawingml/2006/main">
+                  <a:graphicData uri="http://schemas.microsoft.com/office/word/2010/wordprocessingShape">
+                    <wps:wsp>
+                      <wps:cNvSpPr/>
+                      <wps:spPr>
+                        <a:xfrm>
+                          <a:off x="0" y="0"/>
+                          <a:ext cx="53975" cy="6407785"/>
+                        </a:xfrm>
+                        <a:prstGeom prst="rect">
+                          <a:avLst/>
+                        </a:prstGeom>
+                        <a:solidFill>
+                          <a:schemeClr val="tx1"/>
+                        </a:solidFill>
+                        <a:ln>
+                          <a:noFill/>
+                        </a:ln>
+                      </wps:spPr>
+                      <wps:style>
+                        <a:lnRef idx="2">
+                          <a:schemeClr val="accent1">
+                            <a:shade val="15000"/>
+                          </a:schemeClr>
+                        </a:lnRef>
+                        <a:fillRef idx="1">
+                          <a:schemeClr val="accent1"/>
+                        </a:fillRef>
+                        <a:effectRef idx="0">
+                          <a:schemeClr val="accent1"/>
+                        </a:effectRef>
+                        <a:fontRef idx="minor">
+                          <a:schemeClr val="lt1"/>
+                        </a:fontRef>
+                      </wps:style>
+                      <wps:bodyPr rot="0" spcFirstLastPara="0" vertOverflow="overflow" horzOverflow="overflow" vert="horz" wrap="square" lIns="91440" tIns="45720" rIns="91440" bIns="45720" numCol="1" spcCol="0" rtlCol="0" fromWordArt="0" anchor="ctr" anchorCtr="0" forceAA="0" compatLnSpc="1">
+                        <a:prstTxWarp prst="textNoShape">
+                          <a:avLst/>
+                        </a:prstTxWarp>
+                        <a:noAutofit/>
+                      </wps:bodyPr>
+                    </wps:wsp>
+                  </a:graphicData>
+                </a:graphic>
+                <wp14:sizeRelH relativeFrom="margin">
+                  <wp14:pctWidth>0</wp14:pctWidth>
+                </wp14:sizeRelH>
+                <wp14:sizeRelV relativeFrom="margin">
+                  <wp14:pctHeight>0</wp14:pctHeight>
+                </wp14:sizeRelV>
+              </wp:anchor>
+            </w:drawing>
+          </mc:Choice>
+          <mc:Fallback>
+            <w:pict>
+              <v:rect w14:anchorId="76DCAD2D" id="Rectangle 3" o:spid="_x0000_s1026" style="position:absolute;margin-left:85.9pt;margin-top:52.6pt;width:4.25pt;height:504.55pt;z-index:251675699;visibility:visible;mso-wrap-style:square;mso-width-percent:0;mso-height-percent:0;mso-wrap-distance-left:9pt;mso-wrap-distance-top:0;mso-wrap-distance-right:9pt;mso-wrap-distance-bottom:0;mso-position-horizontal:absolute;mso-position-horizontal-relative:text;mso-position-vertical:absolute;mso-position-vertical-relative:page;mso-width-percent:0;mso-height-percent:0;mso-width-relative:margin;mso-height-relative:margin;v-text-anchor:middle" o:gfxdata="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" fillcolor="black [3213]" stroked="f" strokeweight="1pt">
+                <w10:wrap anchory="page"/>
+              </v:rect>
+            </w:pict>
+          </mc:Fallback>
+        </mc:AlternateContent>
+      </w:r>
+      <w:r>
+        <w:t>Sprint 2</w:t>
+      </w:r>
+      <w:r>
+        <w:t xml:space="preserve">: Create </w:t>
+      </w:r>
+      <w:r>
+        <w:t>‘Places’ frontend &amp; display cover photos</w:t>
+      </w:r>
+    </w:p>
+    <w:p/>
+    <w:p>
+      <w:pPr>
+        <w:sectPr>
+          <w:footerReference w:type="first" r:id="rId34"/>
+          <w:pgSz w:w="16838" w:h="11906" w:orient="landscape"/>
+          <w:pgMar w:top="720" w:right="720" w:bottom="720" w:left="720" w:header="720" w:footer="720" w:gutter="0"/>
+          <w:cols w:space="720"/>
+          <w:titlePg/>
+          <w:docGrid w:linePitch="360"/>
+        </w:sectPr>
+      </w:pPr>
     </w:p>
     <w:bookmarkStart w:id="19" w:name="_Toc220332546" w:displacedByCustomXml="next"/>
     <w:sdt>
@@ -14510,6 +16005,119 @@
     </w:lvl>
   </w:abstractNum>
   <w:abstractNum w:abstractNumId="36" w15:restartNumberingAfterBreak="0">
+    <w:nsid w:val="6C623A86"/>
+    <w:multiLevelType w:val="hybridMultilevel"/>
+    <w:tmpl w:val="2594EB0C"/>
+    <w:lvl w:ilvl="0" w:tplc="B43604B6">
+      <w:start w:val="3"/>
+      <w:numFmt w:val="bullet"/>
+      <w:lvlText w:val=""/>
+      <w:lvlJc w:val="left"/>
+      <w:pPr>
+        <w:ind w:left="720" w:hanging="360"/>
+      </w:pPr>
+      <w:rPr>
+        <w:rFonts w:ascii="Symbol" w:eastAsiaTheme="minorEastAsia" w:hAnsi="Symbol" w:cstheme="minorBidi" w:hint="default"/>
+      </w:rPr>
+    </w:lvl>
+    <w:lvl w:ilvl="1" w:tplc="08090003" w:tentative="1">
+      <w:start w:val="1"/>
+      <w:numFmt w:val="bullet"/>
+      <w:lvlText w:val="o"/>
+      <w:lvlJc w:val="left"/>
+      <w:pPr>
+        <w:ind w:left="1440" w:hanging="360"/>
+      </w:pPr>
+      <w:rPr>
+        <w:rFonts w:ascii="Courier New" w:hAnsi="Courier New" w:cs="Courier New" w:hint="default"/>
+      </w:rPr>
+    </w:lvl>
+    <w:lvl w:ilvl="2" w:tplc="08090005" w:tentative="1">
+      <w:start w:val="1"/>
+      <w:numFmt w:val="bullet"/>
+      <w:lvlText w:val=""/>
+      <w:lvlJc w:val="left"/>
+      <w:pPr>
+        <w:ind w:left="2160" w:hanging="360"/>
+      </w:pPr>
+      <w:rPr>
+        <w:rFonts w:ascii="Wingdings" w:hAnsi="Wingdings" w:hint="default"/>
+      </w:rPr>
+    </w:lvl>
+    <w:lvl w:ilvl="3" w:tplc="08090001" w:tentative="1">
+      <w:start w:val="1"/>
+      <w:numFmt w:val="bullet"/>
+      <w:lvlText w:val=""/>
+      <w:lvlJc w:val="left"/>
+      <w:pPr>
+        <w:ind w:left="2880" w:hanging="360"/>
+      </w:pPr>
+      <w:rPr>
+        <w:rFonts w:ascii="Symbol" w:hAnsi="Symbol" w:hint="default"/>
+      </w:rPr>
+    </w:lvl>
+    <w:lvl w:ilvl="4" w:tplc="08090003" w:tentative="1">
+      <w:start w:val="1"/>
+      <w:numFmt w:val="bullet"/>
+      <w:lvlText w:val="o"/>
+      <w:lvlJc w:val="left"/>
+      <w:pPr>
+        <w:ind w:left="3600" w:hanging="360"/>
+      </w:pPr>
+      <w:rPr>
+        <w:rFonts w:ascii="Courier New" w:hAnsi="Courier New" w:cs="Courier New" w:hint="default"/>
+      </w:rPr>
+    </w:lvl>
+    <w:lvl w:ilvl="5" w:tplc="08090005" w:tentative="1">
+      <w:start w:val="1"/>
+      <w:numFmt w:val="bullet"/>
+      <w:lvlText w:val=""/>
+      <w:lvlJc w:val="left"/>
+      <w:pPr>
+        <w:ind w:left="4320" w:hanging="360"/>
+      </w:pPr>
+      <w:rPr>
+        <w:rFonts w:ascii="Wingdings" w:hAnsi="Wingdings" w:hint="default"/>
+      </w:rPr>
+    </w:lvl>
+    <w:lvl w:ilvl="6" w:tplc="08090001" w:tentative="1">
+      <w:start w:val="1"/>
+      <w:numFmt w:val="bullet"/>
+      <w:lvlText w:val=""/>
+      <w:lvlJc w:val="left"/>
+      <w:pPr>
+        <w:ind w:left="5040" w:hanging="360"/>
+      </w:pPr>
+      <w:rPr>
+        <w:rFonts w:ascii="Symbol" w:hAnsi="Symbol" w:hint="default"/>
+      </w:rPr>
+    </w:lvl>
+    <w:lvl w:ilvl="7" w:tplc="08090003" w:tentative="1">
+      <w:start w:val="1"/>
+      <w:numFmt w:val="bullet"/>
+      <w:lvlText w:val="o"/>
+      <w:lvlJc w:val="left"/>
+      <w:pPr>
+        <w:ind w:left="5760" w:hanging="360"/>
+      </w:pPr>
+      <w:rPr>
+        <w:rFonts w:ascii="Courier New" w:hAnsi="Courier New" w:cs="Courier New" w:hint="default"/>
+      </w:rPr>
+    </w:lvl>
+    <w:lvl w:ilvl="8" w:tplc="08090005" w:tentative="1">
+      <w:start w:val="1"/>
+      <w:numFmt w:val="bullet"/>
+      <w:lvlText w:val=""/>
+      <w:lvlJc w:val="left"/>
+      <w:pPr>
+        <w:ind w:left="6480" w:hanging="360"/>
+      </w:pPr>
+      <w:rPr>
+        <w:rFonts w:ascii="Wingdings" w:hAnsi="Wingdings" w:hint="default"/>
+      </w:rPr>
+    </w:lvl>
+  </w:abstractNum>
+  <w:abstractNum w:abstractNumId="37" w15:restartNumberingAfterBreak="0">
     <w:nsid w:val="6EDB8094"/>
     <w:multiLevelType w:val="hybridMultilevel"/>
     <w:tmpl w:val="94529C68"/>
@@ -14622,7 +16230,7 @@
       </w:rPr>
     </w:lvl>
   </w:abstractNum>
-  <w:abstractNum w:abstractNumId="37" w15:restartNumberingAfterBreak="0">
+  <w:abstractNum w:abstractNumId="38" w15:restartNumberingAfterBreak="0">
     <w:nsid w:val="7E590D96"/>
     <w:multiLevelType w:val="hybridMultilevel"/>
     <w:tmpl w:val="B1DE3D26"/>
@@ -14735,7 +16343,7 @@
       </w:rPr>
     </w:lvl>
   </w:abstractNum>
-  <w:abstractNum w:abstractNumId="38" w15:restartNumberingAfterBreak="0">
+  <w:abstractNum w:abstractNumId="39" w15:restartNumberingAfterBreak="0">
     <w:nsid w:val="7EE32B63"/>
     <w:multiLevelType w:val="hybridMultilevel"/>
     <w:tmpl w:val="4D867CBA"/>
@@ -14849,7 +16457,7 @@
       </w:rPr>
     </w:lvl>
   </w:abstractNum>
-  <w:abstractNum w:abstractNumId="39" w15:restartNumberingAfterBreak="0">
+  <w:abstractNum w:abstractNumId="40" w15:restartNumberingAfterBreak="0">
     <w:nsid w:val="7F6C36A0"/>
     <w:multiLevelType w:val="hybridMultilevel"/>
     <w:tmpl w:val="9686133E"/>
@@ -14987,13 +16595,13 @@
     <w:abstractNumId w:val="26"/>
   </w:num>
   <w:num w:numId="9" w16cid:durableId="2097093243">
-    <w:abstractNumId w:val="37"/>
+    <w:abstractNumId w:val="38"/>
   </w:num>
   <w:num w:numId="10" w16cid:durableId="11957003">
     <w:abstractNumId w:val="23"/>
   </w:num>
   <w:num w:numId="11" w16cid:durableId="1062409891">
-    <w:abstractNumId w:val="36"/>
+    <w:abstractNumId w:val="37"/>
   </w:num>
   <w:num w:numId="12" w16cid:durableId="441849387">
     <w:abstractNumId w:val="2"/>
@@ -15041,13 +16649,13 @@
     <w:abstractNumId w:val="10"/>
   </w:num>
   <w:num w:numId="27" w16cid:durableId="1040320336">
-    <w:abstractNumId w:val="38"/>
+    <w:abstractNumId w:val="39"/>
   </w:num>
   <w:num w:numId="28" w16cid:durableId="1367095032">
     <w:abstractNumId w:val="5"/>
   </w:num>
   <w:num w:numId="29" w16cid:durableId="820271729">
-    <w:abstractNumId w:val="39"/>
+    <w:abstractNumId w:val="40"/>
   </w:num>
   <w:num w:numId="30" w16cid:durableId="488908583">
     <w:abstractNumId w:val="33"/>
@@ -15081,6 +16689,9 @@
   </w:num>
   <w:num w:numId="40" w16cid:durableId="974683223">
     <w:abstractNumId w:val="16"/>
+  </w:num>
+  <w:num w:numId="41" w16cid:durableId="594481408">
+    <w:abstractNumId w:val="36"/>
   </w:num>
 </w:numbering>
 </file>

</xml_diff>

<commit_message>
Web app matching UI design with dummy data; no server connectivity
</commit_message>
<xml_diff>
--- a/docs/730087020 ECM3432DA Software Engineering 1 Agile Development Exercise.docx
+++ b/docs/730087020 ECM3432DA Software Engineering 1 Agile Development Exercise.docx
@@ -1708,11 +1708,11 @@
         <w:fldChar w:fldCharType="end"/>
       </w:r>
     </w:p>
+    <w:bookmarkStart w:id="1" w:name="_Toc220332530"/>
     <w:p>
       <w:pPr>
         <w:pStyle w:val="Heading1"/>
       </w:pPr>
-      <w:bookmarkStart w:id="1" w:name="_Toc220332530"/>
       <w:r>
         <w:rPr>
           <w:noProof/>
@@ -2101,11 +2101,11 @@
                               <w:pStyle w:val="Heading2"/>
                               <w:spacing w:line="276" w:lineRule="auto"/>
                             </w:pPr>
-                            <w:bookmarkStart w:id="4" w:name="_Toc220332532"/>
+                            <w:bookmarkStart w:id="3" w:name="_Toc220332532"/>
                             <w:r>
                               <w:t>1.2. Objectives</w:t>
                             </w:r>
-                            <w:bookmarkEnd w:id="4"/>
+                            <w:bookmarkEnd w:id="3"/>
                           </w:p>
                           <w:p>
                             <w:pPr>
@@ -2357,32 +2357,32 @@
       <w:pPr>
         <w:pStyle w:val="Heading1"/>
       </w:pPr>
-      <w:bookmarkStart w:id="6" w:name="_Toc220332533"/>
+      <w:bookmarkStart w:id="4" w:name="_Toc220332533"/>
       <w:r>
         <w:lastRenderedPageBreak/>
         <w:t>2. Artifacts</w:t>
       </w:r>
-      <w:bookmarkEnd w:id="6"/>
+      <w:bookmarkEnd w:id="4"/>
     </w:p>
     <w:p>
       <w:pPr>
         <w:pStyle w:val="Heading2"/>
       </w:pPr>
-      <w:bookmarkStart w:id="7" w:name="_Toc220332534"/>
+      <w:bookmarkStart w:id="5" w:name="_Toc220332534"/>
       <w:r>
         <w:t>2.1. Statement of Requirements</w:t>
       </w:r>
-      <w:bookmarkEnd w:id="7"/>
+      <w:bookmarkEnd w:id="5"/>
     </w:p>
     <w:p>
       <w:pPr>
         <w:pStyle w:val="Heading3"/>
       </w:pPr>
-      <w:bookmarkStart w:id="8" w:name="_Toc220332535"/>
+      <w:bookmarkStart w:id="6" w:name="_Toc220332535"/>
       <w:r>
         <w:t>Functional</w:t>
       </w:r>
-      <w:bookmarkEnd w:id="8"/>
+      <w:bookmarkEnd w:id="6"/>
     </w:p>
     <w:tbl>
       <w:tblPr>
@@ -3169,12 +3169,12 @@
       <w:pPr>
         <w:pStyle w:val="Heading3"/>
       </w:pPr>
-      <w:bookmarkStart w:id="9" w:name="_Toc220332536"/>
+      <w:bookmarkStart w:id="7" w:name="_Toc220332536"/>
       <w:r>
         <w:lastRenderedPageBreak/>
         <w:t>Non-Functional</w:t>
       </w:r>
-      <w:bookmarkEnd w:id="9"/>
+      <w:bookmarkEnd w:id="7"/>
     </w:p>
     <w:tbl>
       <w:tblPr>
@@ -3658,13 +3658,33 @@
       <w:pPr>
         <w:pStyle w:val="Heading2"/>
       </w:pPr>
-      <w:bookmarkStart w:id="10" w:name="_Toc220332537"/>
+      <w:bookmarkStart w:id="8" w:name="_Toc220332537"/>
       <w:r>
         <w:lastRenderedPageBreak/>
         <w:t>2</w:t>
       </w:r>
       <w:r>
         <w:t>.2. Software Architecture</w:t>
+      </w:r>
+      <w:bookmarkEnd w:id="8"/>
+    </w:p>
+    <w:p>
+      <w:pPr>
+        <w:pStyle w:val="Heading3"/>
+      </w:pPr>
+      <w:bookmarkStart w:id="9" w:name="_Toc220332538"/>
+      <w:r>
+        <w:t>Client-Server Pattern</w:t>
+      </w:r>
+      <w:bookmarkEnd w:id="9"/>
+    </w:p>
+    <w:p>
+      <w:pPr>
+        <w:pStyle w:val="Heading3"/>
+      </w:pPr>
+      <w:bookmarkStart w:id="10" w:name="_Toc220332539"/>
+      <w:r>
+        <w:t>Server Architecture Design</w:t>
       </w:r>
       <w:bookmarkEnd w:id="10"/>
     </w:p>
@@ -3672,31 +3692,11 @@
       <w:pPr>
         <w:pStyle w:val="Heading3"/>
       </w:pPr>
-      <w:bookmarkStart w:id="11" w:name="_Toc220332538"/>
-      <w:r>
-        <w:t>Client-Server Pattern</w:t>
+      <w:bookmarkStart w:id="11" w:name="_Toc220332540"/>
+      <w:r>
+        <w:t>Client Architecture Design</w:t>
       </w:r>
       <w:bookmarkEnd w:id="11"/>
-    </w:p>
-    <w:p>
-      <w:pPr>
-        <w:pStyle w:val="Heading3"/>
-      </w:pPr>
-      <w:bookmarkStart w:id="12" w:name="_Toc220332539"/>
-      <w:r>
-        <w:t>Server Architecture Design</w:t>
-      </w:r>
-      <w:bookmarkEnd w:id="12"/>
-    </w:p>
-    <w:p>
-      <w:pPr>
-        <w:pStyle w:val="Heading3"/>
-      </w:pPr>
-      <w:bookmarkStart w:id="13" w:name="_Toc220332540"/>
-      <w:r>
-        <w:t>Client Architecture Design</w:t>
-      </w:r>
-      <w:bookmarkEnd w:id="13"/>
     </w:p>
     <w:p/>
     <w:p>
@@ -3716,7 +3716,7 @@
       <w:pPr>
         <w:pStyle w:val="Heading2"/>
       </w:pPr>
-      <w:bookmarkStart w:id="14" w:name="_Toc220332541"/>
+      <w:bookmarkStart w:id="12" w:name="_Toc220332541"/>
       <w:r>
         <w:lastRenderedPageBreak/>
         <w:t>2</w:t>
@@ -3724,7 +3724,7 @@
       <w:r>
         <w:t>.3. Client UI Design</w:t>
       </w:r>
-      <w:bookmarkEnd w:id="14"/>
+      <w:bookmarkEnd w:id="12"/>
     </w:p>
     <w:p/>
     <w:p>
@@ -3744,7 +3744,7 @@
       <w:pPr>
         <w:pStyle w:val="Heading2"/>
       </w:pPr>
-      <w:bookmarkStart w:id="15" w:name="_Toc220332542"/>
+      <w:bookmarkStart w:id="13" w:name="_Toc220332542"/>
       <w:r>
         <w:lastRenderedPageBreak/>
         <w:t>2</w:t>
@@ -3752,7 +3752,7 @@
       <w:r>
         <w:t>.4. Software Release</w:t>
       </w:r>
-      <w:bookmarkEnd w:id="15"/>
+      <w:bookmarkEnd w:id="13"/>
     </w:p>
     <w:p/>
     <w:p>
@@ -3971,7 +3971,7 @@
         <w:br w:type="page"/>
       </w:r>
     </w:p>
-    <w:bookmarkStart w:id="16" w:name="_Toc220332543"/>
+    <w:bookmarkStart w:id="14" w:name="_Toc220332543"/>
     <w:p>
       <w:pPr>
         <w:pStyle w:val="Heading1"/>
@@ -4071,9 +4071,9 @@
       <w:r>
         <w:t>. Process</w:t>
       </w:r>
-      <w:bookmarkEnd w:id="16"/>
+      <w:bookmarkEnd w:id="14"/>
     </w:p>
-    <w:bookmarkStart w:id="17" w:name="_Toc220332544"/>
+    <w:bookmarkStart w:id="15" w:name="_Toc220332544"/>
     <w:p>
       <w:pPr>
         <w:pStyle w:val="Heading2"/>
@@ -4341,7 +4341,7 @@
       <w:r>
         <w:t>Requirements Engineering</w:t>
       </w:r>
-      <w:bookmarkEnd w:id="17"/>
+      <w:bookmarkEnd w:id="15"/>
     </w:p>
     <w:p>
       <w:r>
@@ -5825,7 +5825,7 @@
           <w:noProof/>
         </w:rPr>
         <w:drawing>
-          <wp:anchor distT="0" distB="0" distL="114300" distR="114300" simplePos="0" relativeHeight="251658257" behindDoc="0" locked="0" layoutInCell="1" allowOverlap="1" wp14:anchorId="68A71638" wp14:editId="287FB9A5">
+          <wp:anchor distT="0" distB="0" distL="114300" distR="114300" simplePos="0" relativeHeight="251658257" behindDoc="0" locked="0" layoutInCell="1" allowOverlap="1" wp14:anchorId="68A71638" wp14:editId="70D8F961">
             <wp:simplePos x="0" y="0"/>
             <wp:positionH relativeFrom="column">
               <wp:posOffset>6290310</wp:posOffset>
@@ -6189,7 +6189,7 @@
         </mc:AlternateContent>
       </w:r>
     </w:p>
-    <w:bookmarkStart w:id="18" w:name="_Toc220332545"/>
+    <w:bookmarkStart w:id="16" w:name="_Toc220332545"/>
     <w:p>
       <w:pPr>
         <w:pStyle w:val="Heading2"/>
@@ -6384,7 +6384,7 @@
       <w:r>
         <w:t>Software Assets</w:t>
       </w:r>
-      <w:bookmarkEnd w:id="18"/>
+      <w:bookmarkEnd w:id="16"/>
     </w:p>
     <w:p>
       <w:r>
@@ -8106,7 +8106,7 @@
           <w:noProof/>
         </w:rPr>
         <w:drawing>
-          <wp:anchor distT="0" distB="0" distL="114300" distR="114300" simplePos="0" relativeHeight="251658271" behindDoc="0" locked="0" layoutInCell="1" allowOverlap="1" wp14:anchorId="23C35C18" wp14:editId="6DCE9039">
+          <wp:anchor distT="0" distB="0" distL="114300" distR="114300" simplePos="0" relativeHeight="251658271" behindDoc="0" locked="0" layoutInCell="1" allowOverlap="1" wp14:anchorId="23C35C18" wp14:editId="0E79C721">
             <wp:simplePos x="0" y="0"/>
             <wp:positionH relativeFrom="column">
               <wp:posOffset>1829697</wp:posOffset>
@@ -8677,7 +8677,7 @@
           <w:noProof/>
         </w:rPr>
         <w:drawing>
-          <wp:anchor distT="0" distB="0" distL="114300" distR="114300" simplePos="0" relativeHeight="251658274" behindDoc="0" locked="0" layoutInCell="1" allowOverlap="1" wp14:anchorId="1C8242DE" wp14:editId="4FF7BB05">
+          <wp:anchor distT="0" distB="0" distL="114300" distR="114300" simplePos="0" relativeHeight="251658274" behindDoc="0" locked="0" layoutInCell="1" allowOverlap="1" wp14:anchorId="1C8242DE" wp14:editId="099AB0B5">
             <wp:simplePos x="0" y="0"/>
             <wp:positionH relativeFrom="column">
               <wp:posOffset>4455160</wp:posOffset>
@@ -10744,8 +10744,11 @@
     </w:p>
     <w:p>
       <w:r>
+        <w:rPr>
+          <w:noProof/>
+        </w:rPr>
         <w:drawing>
-          <wp:anchor distT="0" distB="0" distL="114300" distR="114300" simplePos="0" relativeHeight="251670579" behindDoc="0" locked="0" layoutInCell="1" allowOverlap="1" wp14:anchorId="4D4488F9" wp14:editId="34F47EB8">
+          <wp:anchor distT="0" distB="0" distL="114300" distR="114300" simplePos="0" relativeHeight="251670579" behindDoc="0" locked="0" layoutInCell="1" allowOverlap="1" wp14:anchorId="4D4488F9" wp14:editId="5CD8F0CC">
             <wp:simplePos x="0" y="0"/>
             <wp:positionH relativeFrom="column">
               <wp:posOffset>7205382</wp:posOffset>
@@ -10801,8 +10804,11 @@
         </w:drawing>
       </w:r>
       <w:r>
+        <w:rPr>
+          <w:noProof/>
+        </w:rPr>
         <w:drawing>
-          <wp:anchor distT="0" distB="0" distL="114300" distR="114300" simplePos="0" relativeHeight="251672627" behindDoc="0" locked="0" layoutInCell="1" allowOverlap="1" wp14:anchorId="3C967CD3" wp14:editId="739C85E3">
+          <wp:anchor distT="0" distB="0" distL="114300" distR="114300" simplePos="0" relativeHeight="251672627" behindDoc="0" locked="0" layoutInCell="1" allowOverlap="1" wp14:anchorId="3C967CD3" wp14:editId="49B5C1CF">
             <wp:simplePos x="0" y="0"/>
             <wp:positionH relativeFrom="column">
               <wp:posOffset>1943735</wp:posOffset>
@@ -10858,8 +10864,11 @@
         </w:drawing>
       </w:r>
       <w:r>
+        <w:rPr>
+          <w:noProof/>
+        </w:rPr>
         <w:drawing>
-          <wp:anchor distT="0" distB="0" distL="114300" distR="114300" simplePos="0" relativeHeight="251671603" behindDoc="0" locked="0" layoutInCell="1" allowOverlap="1" wp14:anchorId="5E361213" wp14:editId="50C8731A">
+          <wp:anchor distT="0" distB="0" distL="114300" distR="114300" simplePos="0" relativeHeight="251671603" behindDoc="0" locked="0" layoutInCell="1" allowOverlap="1" wp14:anchorId="5E361213" wp14:editId="7BFD9122">
             <wp:simplePos x="0" y="0"/>
             <wp:positionH relativeFrom="column">
               <wp:posOffset>4512945</wp:posOffset>
@@ -11116,7 +11125,7 @@
           </mc:Choice>
           <mc:Fallback>
             <w:pict>
-              <v:oval w14:anchorId="5286CFCA" id="Oval 4" o:spid="_x0000_s1026" style="position:absolute;margin-left:78.35pt;margin-top:76.4pt;width:19.8pt;height:19.8pt;z-index:251676723;visibility:visible;mso-wrap-style:square;mso-width-percent:0;mso-height-percent:0;mso-wrap-distance-left:9pt;mso-wrap-distance-top:0;mso-wrap-distance-right:9pt;mso-wrap-distance-bottom:0;mso-position-horizontal:absolute;mso-position-horizontal-relative:text;mso-position-vertical:absolute;mso-position-vertical-relative:page;mso-width-percent:0;mso-height-percent:0;mso-width-relative:margin;mso-height-relative:margin;v-text-anchor:middle" o:gfxdata="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" fillcolor="white [3212]" strokecolor="#0f4761 [2404]" strokeweight="4.5pt">
+              <v:oval w14:anchorId="7F67281D" id="Oval 4" o:spid="_x0000_s1026" style="position:absolute;margin-left:78.35pt;margin-top:76.4pt;width:19.8pt;height:19.8pt;z-index:251676723;visibility:visible;mso-wrap-style:square;mso-width-percent:0;mso-height-percent:0;mso-wrap-distance-left:9pt;mso-wrap-distance-top:0;mso-wrap-distance-right:9pt;mso-wrap-distance-bottom:0;mso-position-horizontal:absolute;mso-position-horizontal-relative:text;mso-position-vertical:absolute;mso-position-vertical-relative:page;mso-width-percent:0;mso-height-percent:0;mso-width-relative:margin;mso-height-relative:margin;v-text-anchor:middle" o:gfxdata="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" fillcolor="white [3212]" strokecolor="#0f4761 [2404]" strokeweight="4.5pt">
                 <v:stroke joinstyle="miter"/>
                 <w10:wrap anchory="page"/>
               </v:oval>
@@ -11130,10 +11139,130 @@
         <w:rPr>
           <w:noProof/>
         </w:rPr>
+        <w:drawing>
+          <wp:anchor distT="0" distB="0" distL="114300" distR="114300" simplePos="0" relativeHeight="251680819" behindDoc="0" locked="0" layoutInCell="1" allowOverlap="1" wp14:anchorId="3BA53904" wp14:editId="427D3981">
+            <wp:simplePos x="0" y="0"/>
+            <wp:positionH relativeFrom="column">
+              <wp:posOffset>6330315</wp:posOffset>
+            </wp:positionH>
+            <wp:positionV relativeFrom="paragraph">
+              <wp:posOffset>327025</wp:posOffset>
+            </wp:positionV>
+            <wp:extent cx="3384550" cy="1644650"/>
+            <wp:effectExtent l="0" t="0" r="6350" b="6350"/>
+            <wp:wrapSquare wrapText="bothSides"/>
+            <wp:docPr id="1482808910" name="Picture 1" descr="A screenshot of a computer&#10;&#10;AI-generated content may be incorrect."/>
+            <wp:cNvGraphicFramePr>
+              <a:graphicFrameLocks xmlns:a="http://schemas.openxmlformats.org/drawingml/2006/main" noChangeAspect="1"/>
+            </wp:cNvGraphicFramePr>
+            <a:graphic xmlns:a="http://schemas.openxmlformats.org/drawingml/2006/main">
+              <a:graphicData uri="http://schemas.openxmlformats.org/drawingml/2006/picture">
+                <pic:pic xmlns:pic="http://schemas.openxmlformats.org/drawingml/2006/picture">
+                  <pic:nvPicPr>
+                    <pic:cNvPr id="1482808910" name="Picture 1" descr="A screenshot of a computer&#10;&#10;AI-generated content may be incorrect."/>
+                    <pic:cNvPicPr/>
+                  </pic:nvPicPr>
+                  <pic:blipFill>
+                    <a:blip r:embed="rId34">
+                      <a:extLst>
+                        <a:ext uri="{28A0092B-C50C-407E-A947-70E740481C1C}">
+                          <a14:useLocalDpi xmlns:a14="http://schemas.microsoft.com/office/drawing/2010/main" val="0"/>
+                        </a:ext>
+                      </a:extLst>
+                    </a:blip>
+                    <a:stretch>
+                      <a:fillRect/>
+                    </a:stretch>
+                  </pic:blipFill>
+                  <pic:spPr>
+                    <a:xfrm>
+                      <a:off x="0" y="0"/>
+                      <a:ext cx="3384550" cy="1644650"/>
+                    </a:xfrm>
+                    <a:prstGeom prst="rect">
+                      <a:avLst/>
+                    </a:prstGeom>
+                  </pic:spPr>
+                </pic:pic>
+              </a:graphicData>
+            </a:graphic>
+            <wp14:sizeRelH relativeFrom="page">
+              <wp14:pctWidth>0</wp14:pctWidth>
+            </wp14:sizeRelH>
+            <wp14:sizeRelV relativeFrom="page">
+              <wp14:pctHeight>0</wp14:pctHeight>
+            </wp14:sizeRelV>
+          </wp:anchor>
+        </w:drawing>
+      </w:r>
+      <w:r>
+        <w:rPr>
+          <w:noProof/>
+        </w:rPr>
+        <w:drawing>
+          <wp:anchor distT="0" distB="0" distL="114300" distR="114300" simplePos="0" relativeHeight="251678771" behindDoc="0" locked="0" layoutInCell="1" allowOverlap="1" wp14:anchorId="2C2E8FF9" wp14:editId="5AAA49AB">
+            <wp:simplePos x="0" y="0"/>
+            <wp:positionH relativeFrom="column">
+              <wp:posOffset>1943100</wp:posOffset>
+            </wp:positionH>
+            <wp:positionV relativeFrom="paragraph">
+              <wp:posOffset>1063527</wp:posOffset>
+            </wp:positionV>
+            <wp:extent cx="4288155" cy="1143000"/>
+            <wp:effectExtent l="0" t="0" r="4445" b="0"/>
+            <wp:wrapSquare wrapText="bothSides"/>
+            <wp:docPr id="385560351" name="Picture 1" descr="A screenshot of a social media post&#10;&#10;AI-generated content may be incorrect."/>
+            <wp:cNvGraphicFramePr>
+              <a:graphicFrameLocks xmlns:a="http://schemas.openxmlformats.org/drawingml/2006/main" noChangeAspect="1"/>
+            </wp:cNvGraphicFramePr>
+            <a:graphic xmlns:a="http://schemas.openxmlformats.org/drawingml/2006/main">
+              <a:graphicData uri="http://schemas.openxmlformats.org/drawingml/2006/picture">
+                <pic:pic xmlns:pic="http://schemas.openxmlformats.org/drawingml/2006/picture">
+                  <pic:nvPicPr>
+                    <pic:cNvPr id="385560351" name="Picture 1" descr="A screenshot of a social media post&#10;&#10;AI-generated content may be incorrect."/>
+                    <pic:cNvPicPr/>
+                  </pic:nvPicPr>
+                  <pic:blipFill>
+                    <a:blip r:embed="rId35" cstate="print">
+                      <a:extLst>
+                        <a:ext uri="{28A0092B-C50C-407E-A947-70E740481C1C}">
+                          <a14:useLocalDpi xmlns:a14="http://schemas.microsoft.com/office/drawing/2010/main" val="0"/>
+                        </a:ext>
+                      </a:extLst>
+                    </a:blip>
+                    <a:stretch>
+                      <a:fillRect/>
+                    </a:stretch>
+                  </pic:blipFill>
+                  <pic:spPr>
+                    <a:xfrm>
+                      <a:off x="0" y="0"/>
+                      <a:ext cx="4288155" cy="1143000"/>
+                    </a:xfrm>
+                    <a:prstGeom prst="rect">
+                      <a:avLst/>
+                    </a:prstGeom>
+                  </pic:spPr>
+                </pic:pic>
+              </a:graphicData>
+            </a:graphic>
+            <wp14:sizeRelH relativeFrom="page">
+              <wp14:pctWidth>0</wp14:pctWidth>
+            </wp14:sizeRelH>
+            <wp14:sizeRelV relativeFrom="page">
+              <wp14:pctHeight>0</wp14:pctHeight>
+            </wp14:sizeRelV>
+          </wp:anchor>
+        </w:drawing>
+      </w:r>
+      <w:r>
+        <w:rPr>
+          <w:noProof/>
+        </w:rPr>
         <mc:AlternateContent>
           <mc:Choice Requires="wps">
             <w:drawing>
-              <wp:anchor distT="0" distB="0" distL="114300" distR="114300" simplePos="0" relativeHeight="251674675" behindDoc="1" locked="0" layoutInCell="1" allowOverlap="1" wp14:anchorId="378DE21D" wp14:editId="4DF9EC11">
+              <wp:anchor distT="0" distB="0" distL="114300" distR="114300" simplePos="0" relativeHeight="251674675" behindDoc="1" locked="0" layoutInCell="1" allowOverlap="1" wp14:anchorId="378DE21D" wp14:editId="451AFEE1">
                 <wp:simplePos x="0" y="0"/>
                 <wp:positionH relativeFrom="column">
                   <wp:posOffset>7620</wp:posOffset>
@@ -11207,7 +11336,7 @@
           </mc:Choice>
           <mc:Fallback>
             <w:pict>
-              <v:rect w14:anchorId="4A95CA0A" id="Rectangle 7" o:spid="_x0000_s1026" style="position:absolute;margin-left:.6pt;margin-top:53pt;width:125.6pt;height:7in;z-index:-251641805;visibility:visible;mso-wrap-style:square;mso-width-percent:0;mso-height-percent:0;mso-wrap-distance-left:9pt;mso-wrap-distance-top:0;mso-wrap-distance-right:9pt;mso-wrap-distance-bottom:0;mso-position-horizontal:absolute;mso-position-horizontal-relative:text;mso-position-vertical:absolute;mso-position-vertical-relative:page;mso-width-percent:0;mso-height-percent:0;mso-width-relative:margin;mso-height-relative:margin;v-text-anchor:middle" o:gfxdata="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" filled="f" stroked="f" strokeweight="1pt">
+              <v:rect w14:anchorId="578F9C98" id="Rectangle 7" o:spid="_x0000_s1026" style="position:absolute;margin-left:.6pt;margin-top:53pt;width:125.6pt;height:7in;z-index:-251641805;visibility:visible;mso-wrap-style:square;mso-width-percent:0;mso-height-percent:0;mso-wrap-distance-left:9pt;mso-wrap-distance-top:0;mso-wrap-distance-right:9pt;mso-wrap-distance-bottom:0;mso-position-horizontal:absolute;mso-position-horizontal-relative:text;mso-position-vertical:absolute;mso-position-vertical-relative:page;mso-width-percent:0;mso-height-percent:0;mso-width-relative:margin;mso-height-relative:margin;v-text-anchor:middle" o:gfxdata="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" filled="f" stroked="f" strokeweight="1pt">
                 <w10:wrap type="tight" anchory="page"/>
               </v:rect>
             </w:pict>
@@ -11289,7 +11418,7 @@
           </mc:Choice>
           <mc:Fallback>
             <w:pict>
-              <v:rect w14:anchorId="76DCAD2D" id="Rectangle 3" o:spid="_x0000_s1026" style="position:absolute;margin-left:85.9pt;margin-top:52.6pt;width:4.25pt;height:504.55pt;z-index:251675699;visibility:visible;mso-wrap-style:square;mso-width-percent:0;mso-height-percent:0;mso-wrap-distance-left:9pt;mso-wrap-distance-top:0;mso-wrap-distance-right:9pt;mso-wrap-distance-bottom:0;mso-position-horizontal:absolute;mso-position-horizontal-relative:text;mso-position-vertical:absolute;mso-position-vertical-relative:page;mso-width-percent:0;mso-height-percent:0;mso-width-relative:margin;mso-height-relative:margin;v-text-anchor:middle" o:gfxdata="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" fillcolor="black [3213]" stroked="f" strokeweight="1pt">
+              <v:rect w14:anchorId="259DBDF0" id="Rectangle 3" o:spid="_x0000_s1026" style="position:absolute;margin-left:85.9pt;margin-top:52.6pt;width:4.25pt;height:504.55pt;z-index:251675699;visibility:visible;mso-wrap-style:square;mso-width-percent:0;mso-height-percent:0;mso-wrap-distance-left:9pt;mso-wrap-distance-top:0;mso-wrap-distance-right:9pt;mso-wrap-distance-bottom:0;mso-position-horizontal:absolute;mso-position-horizontal-relative:text;mso-position-vertical:absolute;mso-position-vertical-relative:page;mso-width-percent:0;mso-height-percent:0;mso-width-relative:margin;mso-height-relative:margin;v-text-anchor:middle" o:gfxdata="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" fillcolor="black [3213]" stroked="f" strokeweight="1pt">
                 <w10:wrap anchory="page"/>
               </v:rect>
             </w:pict>
@@ -11306,11 +11435,74 @@
         <w:t>‘Places’ frontend &amp; display cover photos</w:t>
       </w:r>
     </w:p>
+    <w:p>
+      <w:r>
+        <w:rPr>
+          <w:noProof/>
+        </w:rPr>
+        <w:drawing>
+          <wp:anchor distT="0" distB="0" distL="114300" distR="114300" simplePos="0" relativeHeight="251679795" behindDoc="0" locked="0" layoutInCell="1" allowOverlap="1" wp14:anchorId="0EF7A829" wp14:editId="6D149D9C">
+            <wp:simplePos x="0" y="0"/>
+            <wp:positionH relativeFrom="column">
+              <wp:posOffset>1943100</wp:posOffset>
+            </wp:positionH>
+            <wp:positionV relativeFrom="paragraph">
+              <wp:posOffset>53340</wp:posOffset>
+            </wp:positionV>
+            <wp:extent cx="4288155" cy="560070"/>
+            <wp:effectExtent l="0" t="0" r="4445" b="0"/>
+            <wp:wrapSquare wrapText="bothSides"/>
+            <wp:docPr id="1570184037" name="Picture 47" descr="A white background with black text&#10;&#10;AI-generated content may be incorrect."/>
+            <wp:cNvGraphicFramePr>
+              <a:graphicFrameLocks xmlns:a="http://schemas.openxmlformats.org/drawingml/2006/main" noChangeAspect="1"/>
+            </wp:cNvGraphicFramePr>
+            <a:graphic xmlns:a="http://schemas.openxmlformats.org/drawingml/2006/main">
+              <a:graphicData uri="http://schemas.openxmlformats.org/drawingml/2006/picture">
+                <pic:pic xmlns:pic="http://schemas.openxmlformats.org/drawingml/2006/picture">
+                  <pic:nvPicPr>
+                    <pic:cNvPr id="1570184037" name="Picture 47" descr="A white background with black text&#10;&#10;AI-generated content may be incorrect."/>
+                    <pic:cNvPicPr/>
+                  </pic:nvPicPr>
+                  <pic:blipFill>
+                    <a:blip r:embed="rId36">
+                      <a:extLst>
+                        <a:ext uri="{28A0092B-C50C-407E-A947-70E740481C1C}">
+                          <a14:useLocalDpi xmlns:a14="http://schemas.microsoft.com/office/drawing/2010/main" val="0"/>
+                        </a:ext>
+                      </a:extLst>
+                    </a:blip>
+                    <a:stretch>
+                      <a:fillRect/>
+                    </a:stretch>
+                  </pic:blipFill>
+                  <pic:spPr>
+                    <a:xfrm>
+                      <a:off x="0" y="0"/>
+                      <a:ext cx="4288155" cy="560070"/>
+                    </a:xfrm>
+                    <a:prstGeom prst="rect">
+                      <a:avLst/>
+                    </a:prstGeom>
+                  </pic:spPr>
+                </pic:pic>
+              </a:graphicData>
+            </a:graphic>
+            <wp14:sizeRelH relativeFrom="page">
+              <wp14:pctWidth>0</wp14:pctWidth>
+            </wp14:sizeRelH>
+            <wp14:sizeRelV relativeFrom="page">
+              <wp14:pctHeight>0</wp14:pctHeight>
+            </wp14:sizeRelV>
+          </wp:anchor>
+        </w:drawing>
+      </w:r>
+    </w:p>
+    <w:p/>
     <w:p/>
     <w:p>
       <w:pPr>
         <w:sectPr>
-          <w:footerReference w:type="first" r:id="rId34"/>
+          <w:footerReference w:type="first" r:id="rId37"/>
           <w:pgSz w:w="16838" w:h="11906" w:orient="landscape"/>
           <w:pgMar w:top="720" w:right="720" w:bottom="720" w:left="720" w:header="720" w:footer="720" w:gutter="0"/>
           <w:cols w:space="720"/>
@@ -11319,7 +11511,7 @@
         </w:sectPr>
       </w:pPr>
     </w:p>
-    <w:bookmarkStart w:id="19" w:name="_Toc220332546" w:displacedByCustomXml="next"/>
+    <w:bookmarkStart w:id="17" w:name="_Toc220332546" w:displacedByCustomXml="next"/>
     <w:sdt>
       <w:sdtPr>
         <w:rPr>
@@ -11342,7 +11534,7 @@
           <w:r>
             <w:t>Appendix</w:t>
           </w:r>
-          <w:bookmarkEnd w:id="19"/>
+          <w:bookmarkEnd w:id="17"/>
         </w:p>
         <w:sdt>
           <w:sdtPr>

</xml_diff>